<commit_message>
Temporary commit to add the results table.
</commit_message>
<xml_diff>
--- a/deliverables/report/FasburgThomasReiff_MealRecognitionFinalReport.docx
+++ b/deliverables/report/FasburgThomasReiff_MealRecognitionFinalReport.docx
@@ -1,6 +1,6 @@
 
 <file path=word/document.xml><?xml version="1.0" encoding="utf-8"?>
-<w:document xmlns:wpc="http://schemas.microsoft.com/office/word/2010/wordprocessingCanvas" xmlns:mc="http://schemas.openxmlformats.org/markup-compatibility/2006" xmlns:o="urn:schemas-microsoft-com:office:office" xmlns:r="http://schemas.openxmlformats.org/officeDocument/2006/relationships" xmlns:m="http://schemas.openxmlformats.org/officeDocument/2006/math" xmlns:v="urn:schemas-microsoft-com:vml" xmlns:wp14="http://schemas.microsoft.com/office/word/2010/wordprocessingDrawing" xmlns:wp="http://schemas.openxmlformats.org/drawingml/2006/wordprocessingDrawing" xmlns:w10="urn:schemas-microsoft-com:office:word" xmlns:w="http://schemas.openxmlformats.org/wordprocessingml/2006/main" xmlns:w14="http://schemas.microsoft.com/office/word/2010/wordml" xmlns:wpg="http://schemas.microsoft.com/office/word/2010/wordprocessingGroup" xmlns:wpi="http://schemas.microsoft.com/office/word/2010/wordprocessingInk" xmlns:wne="http://schemas.microsoft.com/office/word/2006/wordml" xmlns:wps="http://schemas.microsoft.com/office/word/2010/wordprocessingShape" mc:Ignorable="w14 wp14">
+<w:document xmlns:wpc="http://schemas.microsoft.com/office/word/2010/wordprocessingCanvas" xmlns:mc="http://schemas.openxmlformats.org/markup-compatibility/2006" xmlns:o="urn:schemas-microsoft-com:office:office" xmlns:r="http://schemas.openxmlformats.org/officeDocument/2006/relationships" xmlns:m="http://schemas.openxmlformats.org/officeDocument/2006/math" xmlns:v="urn:schemas-microsoft-com:vml" xmlns:wp14="http://schemas.microsoft.com/office/word/2010/wordprocessingDrawing" xmlns:wp="http://schemas.openxmlformats.org/drawingml/2006/wordprocessingDrawing" xmlns:w10="urn:schemas-microsoft-com:office:word" xmlns:w="http://schemas.openxmlformats.org/wordprocessingml/2006/main" xmlns:w14="http://schemas.microsoft.com/office/word/2010/wordml" xmlns:w15="http://schemas.microsoft.com/office/word/2012/wordml" xmlns:wpg="http://schemas.microsoft.com/office/word/2010/wordprocessingGroup" xmlns:wpi="http://schemas.microsoft.com/office/word/2010/wordprocessingInk" xmlns:wne="http://schemas.microsoft.com/office/word/2006/wordml" xmlns:wps="http://schemas.microsoft.com/office/word/2010/wordprocessingShape" mc:Ignorable="w14 w15 wp14">
   <w:background w:color="FFFFFF"/>
   <w:body>
     <w:p>
@@ -145,21 +145,7 @@
         <w:rPr>
           <w:rFonts w:ascii="Times New Roman" w:hAnsi="Times New Roman" w:cs="Times New Roman"/>
         </w:rPr>
-        <w:t xml:space="preserve">This section of the paper provides information on how each of the tasks identified in the Problem section of the report was accomplished by the team of students. All of the implementation tasks discussed below </w:t>
-      </w:r>
-      <w:proofErr w:type="gramStart"/>
-      <w:r>
-        <w:rPr>
-          <w:rFonts w:ascii="Times New Roman" w:hAnsi="Times New Roman" w:cs="Times New Roman"/>
-        </w:rPr>
-        <w:t>were</w:t>
-      </w:r>
-      <w:proofErr w:type="gramEnd"/>
-      <w:r>
-        <w:rPr>
-          <w:rFonts w:ascii="Times New Roman" w:hAnsi="Times New Roman" w:cs="Times New Roman"/>
-        </w:rPr>
-        <w:t xml:space="preserve"> done in </w:t>
+        <w:t xml:space="preserve">This section of the paper provides information on how each of the tasks identified in the Problem section of the report was accomplished by the team of students. All of the implementation tasks discussed below were done in </w:t>
       </w:r>
       <w:proofErr w:type="spellStart"/>
       <w:r>
@@ -205,21 +191,19 @@
         <w:rPr>
           <w:rFonts w:ascii="Times New Roman" w:hAnsi="Times New Roman" w:cs="Times New Roman"/>
         </w:rPr>
-        <w:t xml:space="preserve">The team collected images for both the training image database and the testing image database. All images were obtained from either Google Image search or </w:t>
-      </w:r>
-      <w:proofErr w:type="spellStart"/>
-      <w:r>
-        <w:rPr>
-          <w:rFonts w:ascii="Times New Roman" w:hAnsi="Times New Roman" w:cs="Times New Roman"/>
-        </w:rPr>
-        <w:t>ImageNet</w:t>
-      </w:r>
-      <w:proofErr w:type="spellEnd"/>
-      <w:r>
-        <w:rPr>
-          <w:rFonts w:ascii="Times New Roman" w:hAnsi="Times New Roman" w:cs="Times New Roman"/>
-        </w:rPr>
-        <w:t xml:space="preserve">. A minimum of 15 images were obtained for each of the 14 classes. While collecting images for the training database, the team </w:t>
+        <w:t>The team collected images for both the training image database and the testing image database. All images were obtained from either Google Image search or ImageNet. A minimum of 15 images were obtained for each of the 14 classes</w:t>
+      </w:r>
+      <w:r>
+        <w:rPr>
+          <w:rFonts w:ascii="Times New Roman" w:hAnsi="Times New Roman" w:cs="Times New Roman"/>
+        </w:rPr>
+        <w:t xml:space="preserve"> for the training database, with a total of 297 training images</w:t>
+      </w:r>
+      <w:r>
+        <w:rPr>
+          <w:rFonts w:ascii="Times New Roman" w:hAnsi="Times New Roman" w:cs="Times New Roman"/>
+        </w:rPr>
+        <w:t xml:space="preserve">. While collecting images for the training database, the team </w:t>
       </w:r>
       <w:r>
         <w:rPr>
@@ -246,6 +230,12 @@
           <w:rFonts w:ascii="Times New Roman" w:hAnsi="Times New Roman" w:cs="Times New Roman"/>
         </w:rPr>
         <w:t>class name]_[#]” (e.g. ”train_tomato_2” and “train_strawberry_2”). Within the training image database, the apple class was divided into 3 different subclasses named apple red, apple green, and apple yellow. The reason for this is because of the drastic difference in color between different types of apples. This division allows the feature values for each subclass to be calculated separately and appear as a separate cluster in the data, thus minimizing the variety of the images in the apple class and promoting better classifications. Similarly, the egg class is broken into egg and eggshell classes. For the testing image database, a few more difficult types of images were allowed such more complicated backgrounds, images with shadows, and images with more in the foreground than just the food (i.e. plates and utensils).</w:t>
+      </w:r>
+      <w:r>
+        <w:rPr>
+          <w:rFonts w:ascii="Times New Roman" w:hAnsi="Times New Roman" w:cs="Times New Roman"/>
+        </w:rPr>
+        <w:t xml:space="preserve"> The testing dataset has a similar naming scheme to that of the training database, with a total of 82 images.</w:t>
       </w:r>
     </w:p>
     <w:p>
@@ -377,7 +367,7 @@
                     <pic:cNvPicPr preferRelativeResize="0"/>
                   </pic:nvPicPr>
                   <pic:blipFill>
-                    <a:blip r:embed="rId7"/>
+                    <a:blip r:embed="rId6"/>
                     <a:srcRect/>
                     <a:stretch>
                       <a:fillRect/>
@@ -471,7 +461,7 @@
                     <pic:cNvPicPr preferRelativeResize="0"/>
                   </pic:nvPicPr>
                   <pic:blipFill>
-                    <a:blip r:embed="rId8"/>
+                    <a:blip r:embed="rId7"/>
                     <a:srcRect/>
                     <a:stretch>
                       <a:fillRect/>
@@ -512,7 +502,7 @@
                     <pic:cNvPicPr preferRelativeResize="0"/>
                   </pic:nvPicPr>
                   <pic:blipFill>
-                    <a:blip r:embed="rId9"/>
+                    <a:blip r:embed="rId8"/>
                     <a:srcRect/>
                     <a:stretch>
                       <a:fillRect/>
@@ -561,7 +551,7 @@
                     <pic:cNvPicPr preferRelativeResize="0"/>
                   </pic:nvPicPr>
                   <pic:blipFill>
-                    <a:blip r:embed="rId10"/>
+                    <a:blip r:embed="rId9"/>
                     <a:srcRect/>
                     <a:stretch>
                       <a:fillRect/>
@@ -602,7 +592,7 @@
                     <pic:cNvPicPr preferRelativeResize="0"/>
                   </pic:nvPicPr>
                   <pic:blipFill>
-                    <a:blip r:embed="rId11"/>
+                    <a:blip r:embed="rId10"/>
                     <a:srcRect/>
                     <a:stretch>
                       <a:fillRect/>
@@ -681,7 +671,7 @@
                     <pic:cNvPicPr preferRelativeResize="0"/>
                   </pic:nvPicPr>
                   <pic:blipFill>
-                    <a:blip r:embed="rId12"/>
+                    <a:blip r:embed="rId11"/>
                     <a:srcRect/>
                     <a:stretch>
                       <a:fillRect/>
@@ -722,7 +712,7 @@
                     <pic:cNvPicPr preferRelativeResize="0"/>
                   </pic:nvPicPr>
                   <pic:blipFill>
-                    <a:blip r:embed="rId13"/>
+                    <a:blip r:embed="rId12"/>
                     <a:srcRect/>
                     <a:stretch>
                       <a:fillRect/>
@@ -772,7 +762,7 @@
                     <pic:cNvPicPr preferRelativeResize="0"/>
                   </pic:nvPicPr>
                   <pic:blipFill>
-                    <a:blip r:embed="rId14"/>
+                    <a:blip r:embed="rId13"/>
                     <a:srcRect/>
                     <a:stretch>
                       <a:fillRect/>
@@ -813,7 +803,7 @@
                     <pic:cNvPicPr preferRelativeResize="0"/>
                   </pic:nvPicPr>
                   <pic:blipFill>
-                    <a:blip r:embed="rId15"/>
+                    <a:blip r:embed="rId14"/>
                     <a:srcRect/>
                     <a:stretch>
                       <a:fillRect/>
@@ -1262,6 +1252,20 @@
         </w:rPr>
         <w:t>Once each feature in the feature vector is normalized to be on similar scales, additional weights are applied to this feature vector. These weights are manually tuned, and are used to give more weight to the values in the feature vector that are better at discriminating between classes than others, and to account for the fact that the color, shape, and texture features contribute a different number of features to the overall feature vector (color contributes 64 values, while shape and texture each contribute 1).</w:t>
       </w:r>
+      <w:r>
+        <w:rPr>
+          <w:rFonts w:ascii="Times New Roman" w:hAnsi="Times New Roman" w:cs="Times New Roman"/>
+        </w:rPr>
+        <w:t xml:space="preserve"> In the final classification system, </w:t>
+      </w:r>
+      <w:r>
+        <w:rPr>
+          <w:rFonts w:ascii="Times New Roman" w:hAnsi="Times New Roman" w:cs="Times New Roman"/>
+        </w:rPr>
+        <w:t>there is a weight of 1/64 assigned to each color feature, a weight of ½ assigned to the texture feature, and a weight of ½ assigned to the shape feature.</w:t>
+      </w:r>
+      <w:bookmarkStart w:id="9" w:name="_GoBack"/>
+      <w:bookmarkEnd w:id="9"/>
     </w:p>
     <w:p>
       <w:pPr>
@@ -1306,8 +1310,8 @@
           <w:rFonts w:ascii="Times New Roman" w:hAnsi="Times New Roman" w:cs="Times New Roman"/>
         </w:rPr>
       </w:pPr>
-      <w:bookmarkStart w:id="9" w:name="h.a4yfgsb5r11l" w:colFirst="0" w:colLast="0"/>
-      <w:bookmarkEnd w:id="9"/>
+      <w:bookmarkStart w:id="10" w:name="h.a4yfgsb5r11l" w:colFirst="0" w:colLast="0"/>
+      <w:bookmarkEnd w:id="10"/>
       <w:r>
         <w:rPr>
           <w:rFonts w:ascii="Times New Roman" w:hAnsi="Times New Roman" w:cs="Times New Roman"/>
@@ -1465,6 +1469,7 @@
         <w:rPr>
           <w:rFonts w:ascii="Times New Roman" w:hAnsi="Times New Roman" w:cs="Times New Roman"/>
         </w:rPr>
+        <w:lastRenderedPageBreak/>
         <w:t xml:space="preserve">All training and testing operations were run on MSU’s engineering computers, which have 20 available cores. </w:t>
       </w:r>
       <w:r>
@@ -1511,14 +1516,7 @@
         <w:rPr>
           <w:rFonts w:ascii="Times New Roman" w:hAnsi="Times New Roman" w:cs="Times New Roman"/>
         </w:rPr>
-        <w:t xml:space="preserve">the training program </w:t>
-      </w:r>
-      <w:r>
-        <w:rPr>
-          <w:rFonts w:ascii="Times New Roman" w:hAnsi="Times New Roman" w:cs="Times New Roman"/>
-        </w:rPr>
-        <w:lastRenderedPageBreak/>
-        <w:t xml:space="preserve">takes between 12 and 13 seconds to process </w:t>
+        <w:t xml:space="preserve">the training program takes between 12 and 13 seconds to process </w:t>
       </w:r>
       <w:r>
         <w:rPr>
@@ -1570,8 +1568,8 @@
           <w:rFonts w:ascii="Times New Roman" w:hAnsi="Times New Roman" w:cs="Times New Roman"/>
         </w:rPr>
       </w:pPr>
-      <w:bookmarkStart w:id="10" w:name="h.kfjprkeiwemy" w:colFirst="0" w:colLast="0"/>
-      <w:bookmarkEnd w:id="10"/>
+      <w:bookmarkStart w:id="11" w:name="h.kfjprkeiwemy" w:colFirst="0" w:colLast="0"/>
+      <w:bookmarkEnd w:id="11"/>
       <w:r>
         <w:rPr>
           <w:rFonts w:ascii="Times New Roman" w:hAnsi="Times New Roman" w:cs="Times New Roman"/>
@@ -1588,8 +1586,8 @@
           <w:rFonts w:ascii="Times New Roman" w:hAnsi="Times New Roman" w:cs="Times New Roman"/>
         </w:rPr>
       </w:pPr>
-      <w:bookmarkStart w:id="11" w:name="h.lz5eyjfmeeu9" w:colFirst="0" w:colLast="0"/>
-      <w:bookmarkEnd w:id="11"/>
+      <w:bookmarkStart w:id="12" w:name="h.lz5eyjfmeeu9" w:colFirst="0" w:colLast="0"/>
+      <w:bookmarkEnd w:id="12"/>
       <w:r>
         <w:rPr>
           <w:rFonts w:ascii="Times New Roman" w:hAnsi="Times New Roman" w:cs="Times New Roman"/>
@@ -1608,29 +1606,7 @@
         <w:rPr>
           <w:rFonts w:ascii="Times New Roman" w:hAnsi="Times New Roman" w:cs="Times New Roman"/>
         </w:rPr>
-        <w:t xml:space="preserve">Although our system performed fairly well with the collected image database, as with </w:t>
-      </w:r>
-      <w:bookmarkStart w:id="12" w:name="_GoBack"/>
-      <w:bookmarkEnd w:id="12"/>
-      <w:r>
-        <w:rPr>
-          <w:rFonts w:ascii="Times New Roman" w:hAnsi="Times New Roman" w:cs="Times New Roman"/>
-        </w:rPr>
-        <w:t xml:space="preserve">any system, there are several limitations and areas for improvement that have been identified by the team. One such limitation of the system is that because the features should only be evaluated for the food region as opposed to the entire image (which may contain a complicated background), the performance of </w:t>
-      </w:r>
-      <w:proofErr w:type="gramStart"/>
-      <w:r>
-        <w:rPr>
-          <w:rFonts w:ascii="Times New Roman" w:hAnsi="Times New Roman" w:cs="Times New Roman"/>
-        </w:rPr>
-        <w:t>all of the</w:t>
-      </w:r>
-      <w:proofErr w:type="gramEnd"/>
-      <w:r>
-        <w:rPr>
-          <w:rFonts w:ascii="Times New Roman" w:hAnsi="Times New Roman" w:cs="Times New Roman"/>
-        </w:rPr>
-        <w:t xml:space="preserve"> feature types discussed above in the report depends on the foreground detection mechanism. In cases where the </w:t>
+        <w:t xml:space="preserve">Although our system performed fairly well with the collected image database, as with any system, there are several limitations and areas for improvement that have been identified by the team. One such limitation of the system is that because the features should only be evaluated for the food region as opposed to the entire image (which may contain a complicated background), the performance of all of the feature types discussed above in the report depends on the foreground detection mechanism. In cases where the </w:t>
       </w:r>
       <w:proofErr w:type="spellStart"/>
       <w:r>
@@ -1666,70 +1642,42 @@
         <w:rPr>
           <w:rFonts w:ascii="Times New Roman" w:hAnsi="Times New Roman" w:cs="Times New Roman"/>
         </w:rPr>
-        <w:t xml:space="preserve">The other major limiting factor in the results is the robustness of the training image database. In the team’s testing and tuning of the recognition system, it became very apparent that small variations in the images used affected the number of images recognized and rejected for each class. The ideal goal in collection was to obtain a set of images dissimilar enough to prevent </w:t>
+        <w:t>The other major limiting factor in the results is the robustness of the training image database. In the team’s testing and tuning of the recognition system, it became very apparent that small variations in the images used affected the number of images recognized and rejected for each class. The ideal goal in collection was to obtain a set of images dissimilar enough to prevent overfitting, but similar enough to ensure a high rate of true detection. In practice, the team found this to be harder than expected, which resulted in a significant amount of image database refinement during the period of testing the developed system on the validation/testing image database.</w:t>
+      </w:r>
+    </w:p>
+    <w:p>
+      <w:pPr>
+        <w:jc w:val="both"/>
+        <w:rPr>
+          <w:rFonts w:ascii="Times New Roman" w:hAnsi="Times New Roman" w:cs="Times New Roman"/>
+        </w:rPr>
+      </w:pPr>
+    </w:p>
+    <w:p>
+      <w:pPr>
+        <w:jc w:val="both"/>
+        <w:rPr>
+          <w:rFonts w:ascii="Times New Roman" w:hAnsi="Times New Roman" w:cs="Times New Roman"/>
+        </w:rPr>
+      </w:pPr>
+      <w:r>
+        <w:rPr>
+          <w:rFonts w:ascii="Times New Roman" w:hAnsi="Times New Roman" w:cs="Times New Roman"/>
+        </w:rPr>
+        <w:t xml:space="preserve">In terms of potential modifications to the system, the classification system has some room for improvement. As alluded to above, one limitation of the chosen classification system is that the same feature types and respective weights are used in all classification decisions. Instead, learning a decision tree-type classifier may be useful. This type of classifier uses only the features necessary to classify an image and can use different weights/threshold values between classes in different situations. For example, if the food is green, the tree may use shape as the next feature to distinguish between an apple, broccoli, and salad. But if the </w:t>
       </w:r>
       <w:proofErr w:type="spellStart"/>
       <w:r>
         <w:rPr>
           <w:rFonts w:ascii="Times New Roman" w:hAnsi="Times New Roman" w:cs="Times New Roman"/>
         </w:rPr>
-        <w:t>overfitting</w:t>
+        <w:t>the</w:t>
       </w:r>
       <w:proofErr w:type="spellEnd"/>
       <w:r>
         <w:rPr>
           <w:rFonts w:ascii="Times New Roman" w:hAnsi="Times New Roman" w:cs="Times New Roman"/>
         </w:rPr>
-        <w:t>, but similar enough to ensure a high rate of true detection. In practice, the team found this to be harder than expected, which resulted in a significant amount of image database refinement during the period of testing the developed system on the validation/testing image database.</w:t>
-      </w:r>
-    </w:p>
-    <w:p>
-      <w:pPr>
-        <w:jc w:val="both"/>
-        <w:rPr>
-          <w:rFonts w:ascii="Times New Roman" w:hAnsi="Times New Roman" w:cs="Times New Roman"/>
-        </w:rPr>
-      </w:pPr>
-    </w:p>
-    <w:p>
-      <w:pPr>
-        <w:jc w:val="both"/>
-        <w:rPr>
-          <w:rFonts w:ascii="Times New Roman" w:hAnsi="Times New Roman" w:cs="Times New Roman"/>
-        </w:rPr>
-      </w:pPr>
-      <w:r>
-        <w:rPr>
-          <w:rFonts w:ascii="Times New Roman" w:hAnsi="Times New Roman" w:cs="Times New Roman"/>
-        </w:rPr>
-        <w:t xml:space="preserve">In terms of potential modifications to the system, the classification system has some room for improvement. As </w:t>
-      </w:r>
-      <w:proofErr w:type="gramStart"/>
-      <w:r>
-        <w:rPr>
-          <w:rFonts w:ascii="Times New Roman" w:hAnsi="Times New Roman" w:cs="Times New Roman"/>
-        </w:rPr>
-        <w:t>alluded</w:t>
-      </w:r>
-      <w:proofErr w:type="gramEnd"/>
-      <w:r>
-        <w:rPr>
-          <w:rFonts w:ascii="Times New Roman" w:hAnsi="Times New Roman" w:cs="Times New Roman"/>
-        </w:rPr>
-        <w:t xml:space="preserve"> to above, one limitation of the chosen classification system is that the same feature types and respective weights are used in all classification decisions. Instead, learning a decision tree-type classifier may be useful. This type of classifier uses only the features necessary to classify an image and can use different weights/threshold values between classes in different situations. For example, if the food is green, the tree may use shape as the next feature to distinguish between an apple, broccoli, and salad. But if the </w:t>
-      </w:r>
-      <w:proofErr w:type="spellStart"/>
-      <w:r>
-        <w:rPr>
-          <w:rFonts w:ascii="Times New Roman" w:hAnsi="Times New Roman" w:cs="Times New Roman"/>
-        </w:rPr>
-        <w:t>the</w:t>
-      </w:r>
-      <w:proofErr w:type="spellEnd"/>
-      <w:r>
-        <w:rPr>
-          <w:rFonts w:ascii="Times New Roman" w:hAnsi="Times New Roman" w:cs="Times New Roman"/>
-        </w:rPr>
         <w:t xml:space="preserve"> food is red, texture may be used to distinguish between strawberries, apples, and tomatoes.</w:t>
       </w:r>
     </w:p>
@@ -1752,7 +1700,14 @@
         <w:rPr>
           <w:rFonts w:ascii="Times New Roman" w:hAnsi="Times New Roman" w:cs="Times New Roman"/>
         </w:rPr>
-        <w:t>In addition, the ability to reject images of an unknown/unlearned class can be added to the system to make it an open-set, rather than closed-set recognition system. For the scope of this project, this was not necessary due to the assumption that all images belong to one of the 14 specified classes, but would be a useful feature for the system nonetheless. Under the current classification system, a reject class would be composed of images that do not belong to any class based on the distance of the feature vector to the mean of every class of images; the threshold to determine the maximum distance from the mean of any class would need to be experimentally determined.</w:t>
+        <w:t xml:space="preserve">In addition, the ability to reject images of an unknown/unlearned class can be added to the system to make it an open-set, rather than closed-set recognition system. For the scope of this project, this was not necessary due to the assumption that all images belong to one of the 14 specified classes, but would be a useful feature for the system nonetheless. Under the current classification system, a reject class would be </w:t>
+      </w:r>
+      <w:r>
+        <w:rPr>
+          <w:rFonts w:ascii="Times New Roman" w:hAnsi="Times New Roman" w:cs="Times New Roman"/>
+        </w:rPr>
+        <w:lastRenderedPageBreak/>
+        <w:t>composed of images that do not belong to any class based on the distance of the feature vector to the mean of every class of images; the threshold to determine the maximum distance from the mean of any class would need to be experimentally determined.</w:t>
       </w:r>
     </w:p>
     <w:p>
@@ -1770,7 +1725,6 @@
         <w:rPr>
           <w:rFonts w:ascii="Times New Roman" w:hAnsi="Times New Roman" w:cs="Times New Roman"/>
         </w:rPr>
-        <w:lastRenderedPageBreak/>
         <w:t>Lessons Learned</w:t>
       </w:r>
     </w:p>
@@ -1811,7 +1765,7 @@
       </w:r>
     </w:p>
     <w:sectPr>
-      <w:headerReference w:type="default" r:id="rId16"/>
+      <w:headerReference w:type="default" r:id="rId15"/>
       <w:pgSz w:w="12240" w:h="15840"/>
       <w:pgMar w:top="1440" w:right="1440" w:bottom="1440" w:left="1440" w:header="720" w:footer="720" w:gutter="0"/>
       <w:pgNumType w:start="1"/>
@@ -1822,7 +1776,7 @@
 </file>
 
 <file path=word/endnotes.xml><?xml version="1.0" encoding="utf-8"?>
-<w:endnotes xmlns:wpc="http://schemas.microsoft.com/office/word/2010/wordprocessingCanvas" xmlns:mc="http://schemas.openxmlformats.org/markup-compatibility/2006" xmlns:o="urn:schemas-microsoft-com:office:office" xmlns:r="http://schemas.openxmlformats.org/officeDocument/2006/relationships" xmlns:m="http://schemas.openxmlformats.org/officeDocument/2006/math" xmlns:v="urn:schemas-microsoft-com:vml" xmlns:wp14="http://schemas.microsoft.com/office/word/2010/wordprocessingDrawing" xmlns:wp="http://schemas.openxmlformats.org/drawingml/2006/wordprocessingDrawing" xmlns:w10="urn:schemas-microsoft-com:office:word" xmlns:w="http://schemas.openxmlformats.org/wordprocessingml/2006/main" xmlns:w14="http://schemas.microsoft.com/office/word/2010/wordml" xmlns:wpg="http://schemas.microsoft.com/office/word/2010/wordprocessingGroup" xmlns:wpi="http://schemas.microsoft.com/office/word/2010/wordprocessingInk" xmlns:wne="http://schemas.microsoft.com/office/word/2006/wordml" xmlns:wps="http://schemas.microsoft.com/office/word/2010/wordprocessingShape" mc:Ignorable="w14 wp14">
+<w:endnotes xmlns:wpc="http://schemas.microsoft.com/office/word/2010/wordprocessingCanvas" xmlns:mc="http://schemas.openxmlformats.org/markup-compatibility/2006" xmlns:o="urn:schemas-microsoft-com:office:office" xmlns:r="http://schemas.openxmlformats.org/officeDocument/2006/relationships" xmlns:m="http://schemas.openxmlformats.org/officeDocument/2006/math" xmlns:v="urn:schemas-microsoft-com:vml" xmlns:wp14="http://schemas.microsoft.com/office/word/2010/wordprocessingDrawing" xmlns:wp="http://schemas.openxmlformats.org/drawingml/2006/wordprocessingDrawing" xmlns:w10="urn:schemas-microsoft-com:office:word" xmlns:w="http://schemas.openxmlformats.org/wordprocessingml/2006/main" xmlns:w14="http://schemas.microsoft.com/office/word/2010/wordml" xmlns:w15="http://schemas.microsoft.com/office/word/2012/wordml" xmlns:wpg="http://schemas.microsoft.com/office/word/2010/wordprocessingGroup" xmlns:wpi="http://schemas.microsoft.com/office/word/2010/wordprocessingInk" xmlns:wne="http://schemas.microsoft.com/office/word/2006/wordml" xmlns:wps="http://schemas.microsoft.com/office/word/2010/wordprocessingShape" mc:Ignorable="w14 w15 wp14">
   <w:endnote w:type="separator" w:id="-1">
     <w:p>
       <w:pPr>
@@ -1847,7 +1801,7 @@
 </file>
 
 <file path=word/footnotes.xml><?xml version="1.0" encoding="utf-8"?>
-<w:footnotes xmlns:wpc="http://schemas.microsoft.com/office/word/2010/wordprocessingCanvas" xmlns:mc="http://schemas.openxmlformats.org/markup-compatibility/2006" xmlns:o="urn:schemas-microsoft-com:office:office" xmlns:r="http://schemas.openxmlformats.org/officeDocument/2006/relationships" xmlns:m="http://schemas.openxmlformats.org/officeDocument/2006/math" xmlns:v="urn:schemas-microsoft-com:vml" xmlns:wp14="http://schemas.microsoft.com/office/word/2010/wordprocessingDrawing" xmlns:wp="http://schemas.openxmlformats.org/drawingml/2006/wordprocessingDrawing" xmlns:w10="urn:schemas-microsoft-com:office:word" xmlns:w="http://schemas.openxmlformats.org/wordprocessingml/2006/main" xmlns:w14="http://schemas.microsoft.com/office/word/2010/wordml" xmlns:wpg="http://schemas.microsoft.com/office/word/2010/wordprocessingGroup" xmlns:wpi="http://schemas.microsoft.com/office/word/2010/wordprocessingInk" xmlns:wne="http://schemas.microsoft.com/office/word/2006/wordml" xmlns:wps="http://schemas.microsoft.com/office/word/2010/wordprocessingShape" mc:Ignorable="w14 wp14">
+<w:footnotes xmlns:wpc="http://schemas.microsoft.com/office/word/2010/wordprocessingCanvas" xmlns:mc="http://schemas.openxmlformats.org/markup-compatibility/2006" xmlns:o="urn:schemas-microsoft-com:office:office" xmlns:r="http://schemas.openxmlformats.org/officeDocument/2006/relationships" xmlns:m="http://schemas.openxmlformats.org/officeDocument/2006/math" xmlns:v="urn:schemas-microsoft-com:vml" xmlns:wp14="http://schemas.microsoft.com/office/word/2010/wordprocessingDrawing" xmlns:wp="http://schemas.openxmlformats.org/drawingml/2006/wordprocessingDrawing" xmlns:w10="urn:schemas-microsoft-com:office:word" xmlns:w="http://schemas.openxmlformats.org/wordprocessingml/2006/main" xmlns:w14="http://schemas.microsoft.com/office/word/2010/wordml" xmlns:w15="http://schemas.microsoft.com/office/word/2012/wordml" xmlns:wpg="http://schemas.microsoft.com/office/word/2010/wordprocessingGroup" xmlns:wpi="http://schemas.microsoft.com/office/word/2010/wordprocessingInk" xmlns:wne="http://schemas.microsoft.com/office/word/2006/wordml" xmlns:wps="http://schemas.microsoft.com/office/word/2010/wordprocessingShape" mc:Ignorable="w14 w15 wp14">
   <w:footnote w:type="separator" w:id="-1">
     <w:p>
       <w:pPr>
@@ -1872,7 +1826,7 @@
 </file>
 
 <file path=word/header1.xml><?xml version="1.0" encoding="utf-8"?>
-<w:hdr xmlns:wpc="http://schemas.microsoft.com/office/word/2010/wordprocessingCanvas" xmlns:mc="http://schemas.openxmlformats.org/markup-compatibility/2006" xmlns:o="urn:schemas-microsoft-com:office:office" xmlns:r="http://schemas.openxmlformats.org/officeDocument/2006/relationships" xmlns:m="http://schemas.openxmlformats.org/officeDocument/2006/math" xmlns:v="urn:schemas-microsoft-com:vml" xmlns:wp14="http://schemas.microsoft.com/office/word/2010/wordprocessingDrawing" xmlns:wp="http://schemas.openxmlformats.org/drawingml/2006/wordprocessingDrawing" xmlns:w10="urn:schemas-microsoft-com:office:word" xmlns:w="http://schemas.openxmlformats.org/wordprocessingml/2006/main" xmlns:w14="http://schemas.microsoft.com/office/word/2010/wordml" xmlns:wpg="http://schemas.microsoft.com/office/word/2010/wordprocessingGroup" xmlns:wpi="http://schemas.microsoft.com/office/word/2010/wordprocessingInk" xmlns:wne="http://schemas.microsoft.com/office/word/2006/wordml" xmlns:wps="http://schemas.microsoft.com/office/word/2010/wordprocessingShape" mc:Ignorable="w14 wp14">
+<w:hdr xmlns:wpc="http://schemas.microsoft.com/office/word/2010/wordprocessingCanvas" xmlns:mc="http://schemas.openxmlformats.org/markup-compatibility/2006" xmlns:o="urn:schemas-microsoft-com:office:office" xmlns:r="http://schemas.openxmlformats.org/officeDocument/2006/relationships" xmlns:m="http://schemas.openxmlformats.org/officeDocument/2006/math" xmlns:v="urn:schemas-microsoft-com:vml" xmlns:wp14="http://schemas.microsoft.com/office/word/2010/wordprocessingDrawing" xmlns:wp="http://schemas.openxmlformats.org/drawingml/2006/wordprocessingDrawing" xmlns:w10="urn:schemas-microsoft-com:office:word" xmlns:w="http://schemas.openxmlformats.org/wordprocessingml/2006/main" xmlns:w14="http://schemas.microsoft.com/office/word/2010/wordml" xmlns:w15="http://schemas.microsoft.com/office/word/2012/wordml" xmlns:wpg="http://schemas.microsoft.com/office/word/2010/wordprocessingGroup" xmlns:wpi="http://schemas.microsoft.com/office/word/2010/wordprocessingInk" xmlns:wne="http://schemas.microsoft.com/office/word/2006/wordml" xmlns:wps="http://schemas.microsoft.com/office/word/2010/wordprocessingShape" mc:Ignorable="w14 w15 wp14">
   <w:p>
     <w:r>
       <w:t xml:space="preserve"> </w:t>
@@ -1882,7 +1836,7 @@
 </file>
 
 <file path=word/styles.xml><?xml version="1.0" encoding="utf-8"?>
-<w:styles xmlns:mc="http://schemas.openxmlformats.org/markup-compatibility/2006" xmlns:r="http://schemas.openxmlformats.org/officeDocument/2006/relationships" xmlns:w="http://schemas.openxmlformats.org/wordprocessingml/2006/main" xmlns:w14="http://schemas.microsoft.com/office/word/2010/wordml" mc:Ignorable="w14">
+<w:styles xmlns:mc="http://schemas.openxmlformats.org/markup-compatibility/2006" xmlns:r="http://schemas.openxmlformats.org/officeDocument/2006/relationships" xmlns:w="http://schemas.openxmlformats.org/wordprocessingml/2006/main" xmlns:w14="http://schemas.microsoft.com/office/word/2010/wordml" xmlns:w15="http://schemas.microsoft.com/office/word/2012/wordml" mc:Ignorable="w14 w15">
   <w:docDefaults>
     <w:rPrDefault>
       <w:rPr>
@@ -1899,492 +1853,378 @@
       </w:pPr>
     </w:pPrDefault>
   </w:docDefaults>
-  <w:latentStyles w:defLockedState="0" w:defUIPriority="99" w:defSemiHidden="1" w:defUnhideWhenUsed="1" w:defQFormat="0" w:count="267">
-    <w:lsdException w:name="Normal" w:semiHidden="0" w:uiPriority="0" w:unhideWhenUsed="0" w:qFormat="1"/>
-    <w:lsdException w:name="heading 1" w:semiHidden="0" w:uiPriority="9" w:unhideWhenUsed="0" w:qFormat="1"/>
-    <w:lsdException w:name="heading 2" w:uiPriority="9" w:qFormat="1"/>
-    <w:lsdException w:name="heading 3" w:uiPriority="9" w:qFormat="1"/>
-    <w:lsdException w:name="heading 4" w:uiPriority="9" w:qFormat="1"/>
-    <w:lsdException w:name="heading 5" w:uiPriority="9" w:qFormat="1"/>
-    <w:lsdException w:name="heading 6" w:uiPriority="9" w:qFormat="1"/>
-    <w:lsdException w:name="heading 7" w:uiPriority="9" w:qFormat="1"/>
-    <w:lsdException w:name="heading 8" w:uiPriority="9" w:qFormat="1"/>
-    <w:lsdException w:name="heading 9" w:uiPriority="9" w:qFormat="1"/>
-    <w:lsdException w:name="toc 1" w:uiPriority="39"/>
-    <w:lsdException w:name="toc 2" w:uiPriority="39"/>
-    <w:lsdException w:name="toc 3" w:uiPriority="39"/>
-    <w:lsdException w:name="toc 4" w:uiPriority="39"/>
-    <w:lsdException w:name="toc 5" w:uiPriority="39"/>
-    <w:lsdException w:name="toc 6" w:uiPriority="39"/>
-    <w:lsdException w:name="toc 7" w:uiPriority="39"/>
-    <w:lsdException w:name="toc 8" w:uiPriority="39"/>
-    <w:lsdException w:name="toc 9" w:uiPriority="39"/>
-    <w:lsdException w:name="caption" w:uiPriority="35" w:qFormat="1"/>
-    <w:lsdException w:name="Title" w:semiHidden="0" w:uiPriority="10" w:unhideWhenUsed="0" w:qFormat="1"/>
-    <w:lsdException w:name="Default Paragraph Font" w:uiPriority="1"/>
-    <w:lsdException w:name="Subtitle" w:semiHidden="0" w:uiPriority="11" w:unhideWhenUsed="0" w:qFormat="1"/>
-    <w:lsdException w:name="Strong" w:semiHidden="0" w:uiPriority="22" w:unhideWhenUsed="0" w:qFormat="1"/>
-    <w:lsdException w:name="Emphasis" w:semiHidden="0" w:uiPriority="20" w:unhideWhenUsed="0" w:qFormat="1"/>
-    <w:lsdException w:name="Table Grid" w:semiHidden="0" w:uiPriority="39" w:unhideWhenUsed="0"/>
-    <w:lsdException w:name="Placeholder Text" w:unhideWhenUsed="0"/>
-    <w:lsdException w:name="No Spacing" w:semiHidden="0" w:uiPriority="1" w:unhideWhenUsed="0" w:qFormat="1"/>
-    <w:lsdException w:name="Light Shading" w:semiHidden="0" w:uiPriority="60" w:unhideWhenUsed="0"/>
-    <w:lsdException w:name="Light List" w:semiHidden="0" w:uiPriority="61" w:unhideWhenUsed="0"/>
-    <w:lsdException w:name="Light Grid" w:semiHidden="0" w:uiPriority="62" w:unhideWhenUsed="0"/>
-    <w:lsdException w:name="Medium Shading 1" w:semiHidden="0" w:uiPriority="63" w:unhideWhenUsed="0"/>
-    <w:lsdException w:name="Medium Shading 2" w:semiHidden="0" w:uiPriority="64" w:unhideWhenUsed="0"/>
-    <w:lsdException w:name="Medium List 1" w:semiHidden="0" w:uiPriority="65" w:unhideWhenUsed="0"/>
-    <w:lsdException w:name="Medium List 2" w:semiHidden="0" w:uiPriority="66" w:unhideWhenUsed="0"/>
-    <w:lsdException w:name="Medium Grid 1" w:semiHidden="0" w:uiPriority="67" w:unhideWhenUsed="0"/>
-    <w:lsdException w:name="Medium Grid 2" w:semiHidden="0" w:uiPriority="68" w:unhideWhenUsed="0"/>
-    <w:lsdException w:name="Medium Grid 3" w:semiHidden="0" w:uiPriority="69" w:unhideWhenUsed="0"/>
-    <w:lsdException w:name="Dark List" w:semiHidden="0" w:uiPriority="70" w:unhideWhenUsed="0"/>
-    <w:lsdException w:name="Colorful Shading" w:semiHidden="0" w:uiPriority="71" w:unhideWhenUsed="0"/>
-    <w:lsdException w:name="Colorful List" w:semiHidden="0" w:uiPriority="72" w:unhideWhenUsed="0"/>
-    <w:lsdException w:name="Colorful Grid" w:semiHidden="0" w:uiPriority="73" w:unhideWhenUsed="0"/>
-    <w:lsdException w:name="Light Shading Accent 1" w:semiHidden="0" w:uiPriority="60" w:unhideWhenUsed="0"/>
-    <w:lsdException w:name="Light List Accent 1" w:semiHidden="0" w:uiPriority="61" w:unhideWhenUsed="0"/>
-    <w:lsdException w:name="Light Grid Accent 1" w:semiHidden="0" w:uiPriority="62" w:unhideWhenUsed="0"/>
-    <w:lsdException w:name="Medium Shading 1 Accent 1" w:semiHidden="0" w:uiPriority="63" w:unhideWhenUsed="0"/>
-    <w:lsdException w:name="Medium Shading 2 Accent 1" w:semiHidden="0" w:uiPriority="64" w:unhideWhenUsed="0"/>
-    <w:lsdException w:name="Medium List 1 Accent 1" w:semiHidden="0" w:uiPriority="65" w:unhideWhenUsed="0"/>
-    <w:lsdException w:name="Revision" w:unhideWhenUsed="0"/>
-    <w:lsdException w:name="List Paragraph" w:semiHidden="0" w:uiPriority="34" w:unhideWhenUsed="0" w:qFormat="1"/>
-    <w:lsdException w:name="Quote" w:semiHidden="0" w:uiPriority="29" w:unhideWhenUsed="0" w:qFormat="1"/>
-    <w:lsdException w:name="Intense Quote" w:semiHidden="0" w:uiPriority="30" w:unhideWhenUsed="0" w:qFormat="1"/>
-    <w:lsdException w:name="Medium List 2 Accent 1" w:semiHidden="0" w:uiPriority="66" w:unhideWhenUsed="0"/>
-    <w:lsdException w:name="Medium Grid 1 Accent 1" w:semiHidden="0" w:uiPriority="67" w:unhideWhenUsed="0"/>
-    <w:lsdException w:name="Medium Grid 2 Accent 1" w:semiHidden="0" w:uiPriority="68" w:unhideWhenUsed="0"/>
-    <w:lsdException w:name="Medium Grid 3 Accent 1" w:semiHidden="0" w:uiPriority="69" w:unhideWhenUsed="0"/>
-    <w:lsdException w:name="Dark List Accent 1" w:semiHidden="0" w:uiPriority="70" w:unhideWhenUsed="0"/>
-    <w:lsdException w:name="Colorful Shading Accent 1" w:semiHidden="0" w:uiPriority="71" w:unhideWhenUsed="0"/>
-    <w:lsdException w:name="Colorful List Accent 1" w:semiHidden="0" w:uiPriority="72" w:unhideWhenUsed="0"/>
-    <w:lsdException w:name="Colorful Grid Accent 1" w:semiHidden="0" w:uiPriority="73" w:unhideWhenUsed="0"/>
-    <w:lsdException w:name="Light Shading Accent 2" w:semiHidden="0" w:uiPriority="60" w:unhideWhenUsed="0"/>
-    <w:lsdException w:name="Light List Accent 2" w:semiHidden="0" w:uiPriority="61" w:unhideWhenUsed="0"/>
-    <w:lsdException w:name="Light Grid Accent 2" w:semiHidden="0" w:uiPriority="62" w:unhideWhenUsed="0"/>
-    <w:lsdException w:name="Medium Shading 1 Accent 2" w:semiHidden="0" w:uiPriority="63" w:unhideWhenUsed="0"/>
-    <w:lsdException w:name="Medium Shading 2 Accent 2" w:semiHidden="0" w:uiPriority="64" w:unhideWhenUsed="0"/>
-    <w:lsdException w:name="Medium List 1 Accent 2" w:semiHidden="0" w:uiPriority="65" w:unhideWhenUsed="0"/>
-    <w:lsdException w:name="Medium List 2 Accent 2" w:semiHidden="0" w:uiPriority="66" w:unhideWhenUsed="0"/>
-    <w:lsdException w:name="Medium Grid 1 Accent 2" w:semiHidden="0" w:uiPriority="67" w:unhideWhenUsed="0"/>
-    <w:lsdException w:name="Medium Grid 2 Accent 2" w:semiHidden="0" w:uiPriority="68" w:unhideWhenUsed="0"/>
-    <w:lsdException w:name="Medium Grid 3 Accent 2" w:semiHidden="0" w:uiPriority="69" w:unhideWhenUsed="0"/>
-    <w:lsdException w:name="Dark List Accent 2" w:semiHidden="0" w:uiPriority="70" w:unhideWhenUsed="0"/>
-    <w:lsdException w:name="Colorful Shading Accent 2" w:semiHidden="0" w:uiPriority="71" w:unhideWhenUsed="0"/>
-    <w:lsdException w:name="Colorful List Accent 2" w:semiHidden="0" w:uiPriority="72" w:unhideWhenUsed="0"/>
-    <w:lsdException w:name="Colorful Grid Accent 2" w:semiHidden="0" w:uiPriority="73" w:unhideWhenUsed="0"/>
-    <w:lsdException w:name="Light Shading Accent 3" w:semiHidden="0" w:uiPriority="60" w:unhideWhenUsed="0"/>
-    <w:lsdException w:name="Light List Accent 3" w:semiHidden="0" w:uiPriority="61" w:unhideWhenUsed="0"/>
-    <w:lsdException w:name="Light Grid Accent 3" w:semiHidden="0" w:uiPriority="62" w:unhideWhenUsed="0"/>
-    <w:lsdException w:name="Medium Shading 1 Accent 3" w:semiHidden="0" w:uiPriority="63" w:unhideWhenUsed="0"/>
-    <w:lsdException w:name="Medium Shading 2 Accent 3" w:semiHidden="0" w:uiPriority="64" w:unhideWhenUsed="0"/>
-    <w:lsdException w:name="Medium List 1 Accent 3" w:semiHidden="0" w:uiPriority="65" w:unhideWhenUsed="0"/>
-    <w:lsdException w:name="Medium List 2 Accent 3" w:semiHidden="0" w:uiPriority="66" w:unhideWhenUsed="0"/>
-    <w:lsdException w:name="Medium Grid 1 Accent 3" w:semiHidden="0" w:uiPriority="67" w:unhideWhenUsed="0"/>
-    <w:lsdException w:name="Medium Grid 2 Accent 3" w:semiHidden="0" w:uiPriority="68" w:unhideWhenUsed="0"/>
-    <w:lsdException w:name="Medium Grid 3 Accent 3" w:semiHidden="0" w:uiPriority="69" w:unhideWhenUsed="0"/>
-    <w:lsdException w:name="Dark List Accent 3" w:semiHidden="0" w:uiPriority="70" w:unhideWhenUsed="0"/>
-    <w:lsdException w:name="Colorful Shading Accent 3" w:semiHidden="0" w:uiPriority="71" w:unhideWhenUsed="0"/>
-    <w:lsdException w:name="Colorful List Accent 3" w:semiHidden="0" w:uiPriority="72" w:unhideWhenUsed="0"/>
-    <w:lsdException w:name="Colorful Grid Accent 3" w:semiHidden="0" w:uiPriority="73" w:unhideWhenUsed="0"/>
-    <w:lsdException w:name="Light Shading Accent 4" w:semiHidden="0" w:uiPriority="60" w:unhideWhenUsed="0"/>
-    <w:lsdException w:name="Light List Accent 4" w:semiHidden="0" w:uiPriority="61" w:unhideWhenUsed="0"/>
-    <w:lsdException w:name="Light Grid Accent 4" w:semiHidden="0" w:uiPriority="62" w:unhideWhenUsed="0"/>
-    <w:lsdException w:name="Medium Shading 1 Accent 4" w:semiHidden="0" w:uiPriority="63" w:unhideWhenUsed="0"/>
-    <w:lsdException w:name="Medium Shading 2 Accent 4" w:semiHidden="0" w:uiPriority="64" w:unhideWhenUsed="0"/>
-    <w:lsdException w:name="Medium List 1 Accent 4" w:semiHidden="0" w:uiPriority="65" w:unhideWhenUsed="0"/>
-    <w:lsdException w:name="Medium List 2 Accent 4" w:semiHidden="0" w:uiPriority="66" w:unhideWhenUsed="0"/>
-    <w:lsdException w:name="Medium Grid 1 Accent 4" w:semiHidden="0" w:uiPriority="67" w:unhideWhenUsed="0"/>
-    <w:lsdException w:name="Medium Grid 2 Accent 4" w:semiHidden="0" w:uiPriority="68" w:unhideWhenUsed="0"/>
-    <w:lsdException w:name="Medium Grid 3 Accent 4" w:semiHidden="0" w:uiPriority="69" w:unhideWhenUsed="0"/>
-    <w:lsdException w:name="Dark List Accent 4" w:semiHidden="0" w:uiPriority="70" w:unhideWhenUsed="0"/>
-    <w:lsdException w:name="Colorful Shading Accent 4" w:semiHidden="0" w:uiPriority="71" w:unhideWhenUsed="0"/>
-    <w:lsdException w:name="Colorful List Accent 4" w:semiHidden="0" w:uiPriority="72" w:unhideWhenUsed="0"/>
-    <w:lsdException w:name="Colorful Grid Accent 4" w:semiHidden="0" w:uiPriority="73" w:unhideWhenUsed="0"/>
-    <w:lsdException w:name="Light Shading Accent 5" w:semiHidden="0" w:uiPriority="60" w:unhideWhenUsed="0"/>
-    <w:lsdException w:name="Light List Accent 5" w:semiHidden="0" w:uiPriority="61" w:unhideWhenUsed="0"/>
-    <w:lsdException w:name="Light Grid Accent 5" w:semiHidden="0" w:uiPriority="62" w:unhideWhenUsed="0"/>
-    <w:lsdException w:name="Medium Shading 1 Accent 5" w:semiHidden="0" w:uiPriority="63" w:unhideWhenUsed="0"/>
-    <w:lsdException w:name="Medium Shading 2 Accent 5" w:semiHidden="0" w:uiPriority="64" w:unhideWhenUsed="0"/>
-    <w:lsdException w:name="Medium List 1 Accent 5" w:semiHidden="0" w:uiPriority="65" w:unhideWhenUsed="0"/>
-    <w:lsdException w:name="Medium List 2 Accent 5" w:semiHidden="0" w:uiPriority="66" w:unhideWhenUsed="0"/>
-    <w:lsdException w:name="Medium Grid 1 Accent 5" w:semiHidden="0" w:uiPriority="67" w:unhideWhenUsed="0"/>
-    <w:lsdException w:name="Medium Grid 2 Accent 5" w:semiHidden="0" w:uiPriority="68" w:unhideWhenUsed="0"/>
-    <w:lsdException w:name="Medium Grid 3 Accent 5" w:semiHidden="0" w:uiPriority="69" w:unhideWhenUsed="0"/>
-    <w:lsdException w:name="Dark List Accent 5" w:semiHidden="0" w:uiPriority="70" w:unhideWhenUsed="0"/>
-    <w:lsdException w:name="Colorful Shading Accent 5" w:semiHidden="0" w:uiPriority="71" w:unhideWhenUsed="0"/>
-    <w:lsdException w:name="Colorful List Accent 5" w:semiHidden="0" w:uiPriority="72" w:unhideWhenUsed="0"/>
-    <w:lsdException w:name="Colorful Grid Accent 5" w:semiHidden="0" w:uiPriority="73" w:unhideWhenUsed="0"/>
-    <w:lsdException w:name="Light Shading Accent 6" w:semiHidden="0" w:uiPriority="60" w:unhideWhenUsed="0"/>
-    <w:lsdException w:name="Light List Accent 6" w:semiHidden="0" w:uiPriority="61" w:unhideWhenUsed="0"/>
-    <w:lsdException w:name="Light Grid Accent 6" w:semiHidden="0" w:uiPriority="62" w:unhideWhenUsed="0"/>
-    <w:lsdException w:name="Medium Shading 1 Accent 6" w:semiHidden="0" w:uiPriority="63" w:unhideWhenUsed="0"/>
-    <w:lsdException w:name="Medium Shading 2 Accent 6" w:semiHidden="0" w:uiPriority="64" w:unhideWhenUsed="0"/>
-    <w:lsdException w:name="Medium List 1 Accent 6" w:semiHidden="0" w:uiPriority="65" w:unhideWhenUsed="0"/>
-    <w:lsdException w:name="Medium List 2 Accent 6" w:semiHidden="0" w:uiPriority="66" w:unhideWhenUsed="0"/>
-    <w:lsdException w:name="Medium Grid 1 Accent 6" w:semiHidden="0" w:uiPriority="67" w:unhideWhenUsed="0"/>
-    <w:lsdException w:name="Medium Grid 2 Accent 6" w:semiHidden="0" w:uiPriority="68" w:unhideWhenUsed="0"/>
-    <w:lsdException w:name="Medium Grid 3 Accent 6" w:semiHidden="0" w:uiPriority="69" w:unhideWhenUsed="0"/>
-    <w:lsdException w:name="Dark List Accent 6" w:semiHidden="0" w:uiPriority="70" w:unhideWhenUsed="0"/>
-    <w:lsdException w:name="Colorful Shading Accent 6" w:semiHidden="0" w:uiPriority="71" w:unhideWhenUsed="0"/>
-    <w:lsdException w:name="Colorful List Accent 6" w:semiHidden="0" w:uiPriority="72" w:unhideWhenUsed="0"/>
-    <w:lsdException w:name="Colorful Grid Accent 6" w:semiHidden="0" w:uiPriority="73" w:unhideWhenUsed="0"/>
-    <w:lsdException w:name="Subtle Emphasis" w:semiHidden="0" w:uiPriority="19" w:unhideWhenUsed="0" w:qFormat="1"/>
-    <w:lsdException w:name="Intense Emphasis" w:semiHidden="0" w:uiPriority="21" w:unhideWhenUsed="0" w:qFormat="1"/>
-    <w:lsdException w:name="Subtle Reference" w:semiHidden="0" w:uiPriority="31" w:unhideWhenUsed="0" w:qFormat="1"/>
-    <w:lsdException w:name="Intense Reference" w:semiHidden="0" w:uiPriority="32" w:unhideWhenUsed="0" w:qFormat="1"/>
-    <w:lsdException w:name="Book Title" w:semiHidden="0" w:uiPriority="33" w:unhideWhenUsed="0" w:qFormat="1"/>
-    <w:lsdException w:name="Bibliography" w:uiPriority="37"/>
-    <w:lsdException w:name="TOC Heading" w:uiPriority="39" w:qFormat="1"/>
-  </w:latentStyles>
-  <w:style w:type="paragraph" w:default="1" w:styleId="Normal">
-    <w:name w:val="Normal"/>
-  </w:style>
-  <w:style w:type="paragraph" w:styleId="Heading1">
-    <w:name w:val="heading 1"/>
-    <w:basedOn w:val="Normal"/>
-    <w:next w:val="Normal"/>
-    <w:pPr>
-      <w:keepNext/>
-      <w:keepLines/>
-      <w:spacing w:before="400" w:after="120"/>
-      <w:contextualSpacing/>
-      <w:outlineLvl w:val="0"/>
-    </w:pPr>
-    <w:rPr>
-      <w:sz w:val="40"/>
-      <w:szCs w:val="40"/>
-    </w:rPr>
-  </w:style>
-  <w:style w:type="paragraph" w:styleId="Heading2">
-    <w:name w:val="heading 2"/>
-    <w:basedOn w:val="Normal"/>
-    <w:next w:val="Normal"/>
-    <w:pPr>
-      <w:keepNext/>
-      <w:keepLines/>
-      <w:spacing w:before="360" w:after="120"/>
-      <w:contextualSpacing/>
-      <w:outlineLvl w:val="1"/>
-    </w:pPr>
-    <w:rPr>
-      <w:sz w:val="32"/>
-      <w:szCs w:val="32"/>
-    </w:rPr>
-  </w:style>
-  <w:style w:type="paragraph" w:styleId="Heading3">
-    <w:name w:val="heading 3"/>
-    <w:basedOn w:val="Normal"/>
-    <w:next w:val="Normal"/>
-    <w:pPr>
-      <w:keepNext/>
-      <w:keepLines/>
-      <w:spacing w:before="320" w:after="80"/>
-      <w:contextualSpacing/>
-      <w:outlineLvl w:val="2"/>
-    </w:pPr>
-    <w:rPr>
-      <w:color w:val="434343"/>
-      <w:sz w:val="28"/>
-      <w:szCs w:val="28"/>
-    </w:rPr>
-  </w:style>
-  <w:style w:type="paragraph" w:styleId="Heading4">
-    <w:name w:val="heading 4"/>
-    <w:basedOn w:val="Normal"/>
-    <w:next w:val="Normal"/>
-    <w:pPr>
-      <w:keepNext/>
-      <w:keepLines/>
-      <w:spacing w:before="280" w:after="80"/>
-      <w:contextualSpacing/>
-      <w:outlineLvl w:val="3"/>
-    </w:pPr>
-    <w:rPr>
-      <w:color w:val="666666"/>
-      <w:sz w:val="24"/>
-      <w:szCs w:val="24"/>
-    </w:rPr>
-  </w:style>
-  <w:style w:type="paragraph" w:styleId="Heading5">
-    <w:name w:val="heading 5"/>
-    <w:basedOn w:val="Normal"/>
-    <w:next w:val="Normal"/>
-    <w:pPr>
-      <w:keepNext/>
-      <w:keepLines/>
-      <w:spacing w:before="240" w:after="80"/>
-      <w:contextualSpacing/>
-      <w:outlineLvl w:val="4"/>
-    </w:pPr>
-    <w:rPr>
-      <w:color w:val="666666"/>
-    </w:rPr>
-  </w:style>
-  <w:style w:type="paragraph" w:styleId="Heading6">
-    <w:name w:val="heading 6"/>
-    <w:basedOn w:val="Normal"/>
-    <w:next w:val="Normal"/>
-    <w:pPr>
-      <w:keepNext/>
-      <w:keepLines/>
-      <w:spacing w:before="240" w:after="80"/>
-      <w:contextualSpacing/>
-      <w:outlineLvl w:val="5"/>
-    </w:pPr>
-    <w:rPr>
-      <w:i/>
-      <w:color w:val="666666"/>
-    </w:rPr>
-  </w:style>
-  <w:style w:type="character" w:default="1" w:styleId="DefaultParagraphFont">
-    <w:name w:val="Default Paragraph Font"/>
-    <w:uiPriority w:val="1"/>
-    <w:semiHidden/>
-    <w:unhideWhenUsed/>
-  </w:style>
-  <w:style w:type="table" w:default="1" w:styleId="TableNormal">
-    <w:name w:val="Normal Table"/>
-    <w:uiPriority w:val="99"/>
-    <w:semiHidden/>
-    <w:unhideWhenUsed/>
-    <w:tblPr>
-      <w:tblInd w:w="0" w:type="dxa"/>
-      <w:tblCellMar>
-        <w:top w:w="0" w:type="dxa"/>
-        <w:left w:w="108" w:type="dxa"/>
-        <w:bottom w:w="0" w:type="dxa"/>
-        <w:right w:w="108" w:type="dxa"/>
-      </w:tblCellMar>
-    </w:tblPr>
-  </w:style>
-  <w:style w:type="numbering" w:default="1" w:styleId="NoList">
-    <w:name w:val="No List"/>
-    <w:uiPriority w:val="99"/>
-    <w:semiHidden/>
-    <w:unhideWhenUsed/>
-  </w:style>
-  <w:style w:type="paragraph" w:styleId="Title">
-    <w:name w:val="Title"/>
-    <w:basedOn w:val="Normal"/>
-    <w:next w:val="Normal"/>
-    <w:pPr>
-      <w:keepNext/>
-      <w:keepLines/>
-      <w:spacing w:after="60"/>
-      <w:contextualSpacing/>
-    </w:pPr>
-    <w:rPr>
-      <w:sz w:val="52"/>
-      <w:szCs w:val="52"/>
-    </w:rPr>
-  </w:style>
-  <w:style w:type="paragraph" w:styleId="Subtitle">
-    <w:name w:val="Subtitle"/>
-    <w:basedOn w:val="Normal"/>
-    <w:next w:val="Normal"/>
-    <w:pPr>
-      <w:keepNext/>
-      <w:keepLines/>
-      <w:spacing w:after="320"/>
-      <w:contextualSpacing/>
-    </w:pPr>
-    <w:rPr>
-      <w:color w:val="666666"/>
-      <w:sz w:val="30"/>
-      <w:szCs w:val="30"/>
-    </w:rPr>
-  </w:style>
-  <w:style w:type="paragraph" w:styleId="BalloonText">
-    <w:name w:val="Balloon Text"/>
-    <w:basedOn w:val="Normal"/>
-    <w:link w:val="BalloonTextChar"/>
-    <w:uiPriority w:val="99"/>
-    <w:semiHidden/>
-    <w:unhideWhenUsed/>
-    <w:rsid w:val="00040DAA"/>
-    <w:pPr>
-      <w:spacing w:line="240" w:lineRule="auto"/>
-    </w:pPr>
-    <w:rPr>
-      <w:rFonts w:ascii="Tahoma" w:hAnsi="Tahoma" w:cs="Tahoma"/>
-      <w:sz w:val="16"/>
-      <w:szCs w:val="16"/>
-    </w:rPr>
-  </w:style>
-  <w:style w:type="character" w:customStyle="1" w:styleId="BalloonTextChar">
-    <w:name w:val="Balloon Text Char"/>
-    <w:basedOn w:val="DefaultParagraphFont"/>
-    <w:link w:val="BalloonText"/>
-    <w:uiPriority w:val="99"/>
-    <w:semiHidden/>
-    <w:rsid w:val="00040DAA"/>
-    <w:rPr>
-      <w:rFonts w:ascii="Tahoma" w:hAnsi="Tahoma" w:cs="Tahoma"/>
-      <w:sz w:val="16"/>
-      <w:szCs w:val="16"/>
-    </w:rPr>
-  </w:style>
-</w:styles>
-</file>
-
-<file path=word/stylesWithEffects.xml><?xml version="1.0" encoding="utf-8"?>
-<w:styles xmlns:wpc="http://schemas.microsoft.com/office/word/2010/wordprocessingCanvas" xmlns:mc="http://schemas.openxmlformats.org/markup-compatibility/2006" xmlns:o="urn:schemas-microsoft-com:office:office" xmlns:r="http://schemas.openxmlformats.org/officeDocument/2006/relationships" xmlns:m="http://schemas.openxmlformats.org/officeDocument/2006/math" xmlns:v="urn:schemas-microsoft-com:vml" xmlns:wp14="http://schemas.microsoft.com/office/word/2010/wordprocessingDrawing" xmlns:wp="http://schemas.openxmlformats.org/drawingml/2006/wordprocessingDrawing" xmlns:w10="urn:schemas-microsoft-com:office:word" xmlns:w="http://schemas.openxmlformats.org/wordprocessingml/2006/main" xmlns:w14="http://schemas.microsoft.com/office/word/2010/wordml" xmlns:wpg="http://schemas.microsoft.com/office/word/2010/wordprocessingGroup" xmlns:wpi="http://schemas.microsoft.com/office/word/2010/wordprocessingInk" xmlns:wne="http://schemas.microsoft.com/office/word/2006/wordml" xmlns:wps="http://schemas.microsoft.com/office/word/2010/wordprocessingShape" mc:Ignorable="w14 wp14">
-  <w:docDefaults>
-    <w:rPrDefault>
-      <w:rPr>
-        <w:rFonts w:ascii="Arial" w:eastAsia="Arial" w:hAnsi="Arial" w:cs="Arial"/>
-        <w:color w:val="000000"/>
-        <w:sz w:val="22"/>
-        <w:szCs w:val="22"/>
-        <w:lang w:val="en-US" w:eastAsia="en-US" w:bidi="ar-SA"/>
-      </w:rPr>
-    </w:rPrDefault>
-    <w:pPrDefault>
-      <w:pPr>
-        <w:spacing w:line="276" w:lineRule="auto"/>
-      </w:pPr>
-    </w:pPrDefault>
-  </w:docDefaults>
-  <w:latentStyles w:defLockedState="0" w:defUIPriority="99" w:defSemiHidden="1" w:defUnhideWhenUsed="1" w:defQFormat="0" w:count="267">
-    <w:lsdException w:name="Normal" w:semiHidden="0" w:uiPriority="0" w:unhideWhenUsed="0" w:qFormat="1"/>
-    <w:lsdException w:name="heading 1" w:semiHidden="0" w:uiPriority="9" w:unhideWhenUsed="0" w:qFormat="1"/>
-    <w:lsdException w:name="heading 2" w:uiPriority="9" w:qFormat="1"/>
-    <w:lsdException w:name="heading 3" w:uiPriority="9" w:qFormat="1"/>
-    <w:lsdException w:name="heading 4" w:uiPriority="9" w:qFormat="1"/>
-    <w:lsdException w:name="heading 5" w:uiPriority="9" w:qFormat="1"/>
-    <w:lsdException w:name="heading 6" w:uiPriority="9" w:qFormat="1"/>
-    <w:lsdException w:name="heading 7" w:uiPriority="9" w:qFormat="1"/>
-    <w:lsdException w:name="heading 8" w:uiPriority="9" w:qFormat="1"/>
-    <w:lsdException w:name="heading 9" w:uiPriority="9" w:qFormat="1"/>
-    <w:lsdException w:name="toc 1" w:uiPriority="39"/>
-    <w:lsdException w:name="toc 2" w:uiPriority="39"/>
-    <w:lsdException w:name="toc 3" w:uiPriority="39"/>
-    <w:lsdException w:name="toc 4" w:uiPriority="39"/>
-    <w:lsdException w:name="toc 5" w:uiPriority="39"/>
-    <w:lsdException w:name="toc 6" w:uiPriority="39"/>
-    <w:lsdException w:name="toc 7" w:uiPriority="39"/>
-    <w:lsdException w:name="toc 8" w:uiPriority="39"/>
-    <w:lsdException w:name="toc 9" w:uiPriority="39"/>
-    <w:lsdException w:name="caption" w:uiPriority="35" w:qFormat="1"/>
-    <w:lsdException w:name="Title" w:semiHidden="0" w:uiPriority="10" w:unhideWhenUsed="0" w:qFormat="1"/>
-    <w:lsdException w:name="Default Paragraph Font" w:uiPriority="1"/>
-    <w:lsdException w:name="Subtitle" w:semiHidden="0" w:uiPriority="11" w:unhideWhenUsed="0" w:qFormat="1"/>
-    <w:lsdException w:name="Strong" w:semiHidden="0" w:uiPriority="22" w:unhideWhenUsed="0" w:qFormat="1"/>
-    <w:lsdException w:name="Emphasis" w:semiHidden="0" w:uiPriority="20" w:unhideWhenUsed="0" w:qFormat="1"/>
-    <w:lsdException w:name="Table Grid" w:semiHidden="0" w:uiPriority="39" w:unhideWhenUsed="0"/>
-    <w:lsdException w:name="Placeholder Text" w:unhideWhenUsed="0"/>
-    <w:lsdException w:name="No Spacing" w:semiHidden="0" w:uiPriority="1" w:unhideWhenUsed="0" w:qFormat="1"/>
-    <w:lsdException w:name="Light Shading" w:semiHidden="0" w:uiPriority="60" w:unhideWhenUsed="0"/>
-    <w:lsdException w:name="Light List" w:semiHidden="0" w:uiPriority="61" w:unhideWhenUsed="0"/>
-    <w:lsdException w:name="Light Grid" w:semiHidden="0" w:uiPriority="62" w:unhideWhenUsed="0"/>
-    <w:lsdException w:name="Medium Shading 1" w:semiHidden="0" w:uiPriority="63" w:unhideWhenUsed="0"/>
-    <w:lsdException w:name="Medium Shading 2" w:semiHidden="0" w:uiPriority="64" w:unhideWhenUsed="0"/>
-    <w:lsdException w:name="Medium List 1" w:semiHidden="0" w:uiPriority="65" w:unhideWhenUsed="0"/>
-    <w:lsdException w:name="Medium List 2" w:semiHidden="0" w:uiPriority="66" w:unhideWhenUsed="0"/>
-    <w:lsdException w:name="Medium Grid 1" w:semiHidden="0" w:uiPriority="67" w:unhideWhenUsed="0"/>
-    <w:lsdException w:name="Medium Grid 2" w:semiHidden="0" w:uiPriority="68" w:unhideWhenUsed="0"/>
-    <w:lsdException w:name="Medium Grid 3" w:semiHidden="0" w:uiPriority="69" w:unhideWhenUsed="0"/>
-    <w:lsdException w:name="Dark List" w:semiHidden="0" w:uiPriority="70" w:unhideWhenUsed="0"/>
-    <w:lsdException w:name="Colorful Shading" w:semiHidden="0" w:uiPriority="71" w:unhideWhenUsed="0"/>
-    <w:lsdException w:name="Colorful List" w:semiHidden="0" w:uiPriority="72" w:unhideWhenUsed="0"/>
-    <w:lsdException w:name="Colorful Grid" w:semiHidden="0" w:uiPriority="73" w:unhideWhenUsed="0"/>
-    <w:lsdException w:name="Light Shading Accent 1" w:semiHidden="0" w:uiPriority="60" w:unhideWhenUsed="0"/>
-    <w:lsdException w:name="Light List Accent 1" w:semiHidden="0" w:uiPriority="61" w:unhideWhenUsed="0"/>
-    <w:lsdException w:name="Light Grid Accent 1" w:semiHidden="0" w:uiPriority="62" w:unhideWhenUsed="0"/>
-    <w:lsdException w:name="Medium Shading 1 Accent 1" w:semiHidden="0" w:uiPriority="63" w:unhideWhenUsed="0"/>
-    <w:lsdException w:name="Medium Shading 2 Accent 1" w:semiHidden="0" w:uiPriority="64" w:unhideWhenUsed="0"/>
-    <w:lsdException w:name="Medium List 1 Accent 1" w:semiHidden="0" w:uiPriority="65" w:unhideWhenUsed="0"/>
-    <w:lsdException w:name="Revision" w:unhideWhenUsed="0"/>
-    <w:lsdException w:name="List Paragraph" w:semiHidden="0" w:uiPriority="34" w:unhideWhenUsed="0" w:qFormat="1"/>
-    <w:lsdException w:name="Quote" w:semiHidden="0" w:uiPriority="29" w:unhideWhenUsed="0" w:qFormat="1"/>
-    <w:lsdException w:name="Intense Quote" w:semiHidden="0" w:uiPriority="30" w:unhideWhenUsed="0" w:qFormat="1"/>
-    <w:lsdException w:name="Medium List 2 Accent 1" w:semiHidden="0" w:uiPriority="66" w:unhideWhenUsed="0"/>
-    <w:lsdException w:name="Medium Grid 1 Accent 1" w:semiHidden="0" w:uiPriority="67" w:unhideWhenUsed="0"/>
-    <w:lsdException w:name="Medium Grid 2 Accent 1" w:semiHidden="0" w:uiPriority="68" w:unhideWhenUsed="0"/>
-    <w:lsdException w:name="Medium Grid 3 Accent 1" w:semiHidden="0" w:uiPriority="69" w:unhideWhenUsed="0"/>
-    <w:lsdException w:name="Dark List Accent 1" w:semiHidden="0" w:uiPriority="70" w:unhideWhenUsed="0"/>
-    <w:lsdException w:name="Colorful Shading Accent 1" w:semiHidden="0" w:uiPriority="71" w:unhideWhenUsed="0"/>
-    <w:lsdException w:name="Colorful List Accent 1" w:semiHidden="0" w:uiPriority="72" w:unhideWhenUsed="0"/>
-    <w:lsdException w:name="Colorful Grid Accent 1" w:semiHidden="0" w:uiPriority="73" w:unhideWhenUsed="0"/>
-    <w:lsdException w:name="Light Shading Accent 2" w:semiHidden="0" w:uiPriority="60" w:unhideWhenUsed="0"/>
-    <w:lsdException w:name="Light List Accent 2" w:semiHidden="0" w:uiPriority="61" w:unhideWhenUsed="0"/>
-    <w:lsdException w:name="Light Grid Accent 2" w:semiHidden="0" w:uiPriority="62" w:unhideWhenUsed="0"/>
-    <w:lsdException w:name="Medium Shading 1 Accent 2" w:semiHidden="0" w:uiPriority="63" w:unhideWhenUsed="0"/>
-    <w:lsdException w:name="Medium Shading 2 Accent 2" w:semiHidden="0" w:uiPriority="64" w:unhideWhenUsed="0"/>
-    <w:lsdException w:name="Medium List 1 Accent 2" w:semiHidden="0" w:uiPriority="65" w:unhideWhenUsed="0"/>
-    <w:lsdException w:name="Medium List 2 Accent 2" w:semiHidden="0" w:uiPriority="66" w:unhideWhenUsed="0"/>
-    <w:lsdException w:name="Medium Grid 1 Accent 2" w:semiHidden="0" w:uiPriority="67" w:unhideWhenUsed="0"/>
-    <w:lsdException w:name="Medium Grid 2 Accent 2" w:semiHidden="0" w:uiPriority="68" w:unhideWhenUsed="0"/>
-    <w:lsdException w:name="Medium Grid 3 Accent 2" w:semiHidden="0" w:uiPriority="69" w:unhideWhenUsed="0"/>
-    <w:lsdException w:name="Dark List Accent 2" w:semiHidden="0" w:uiPriority="70" w:unhideWhenUsed="0"/>
-    <w:lsdException w:name="Colorful Shading Accent 2" w:semiHidden="0" w:uiPriority="71" w:unhideWhenUsed="0"/>
-    <w:lsdException w:name="Colorful List Accent 2" w:semiHidden="0" w:uiPriority="72" w:unhideWhenUsed="0"/>
-    <w:lsdException w:name="Colorful Grid Accent 2" w:semiHidden="0" w:uiPriority="73" w:unhideWhenUsed="0"/>
-    <w:lsdException w:name="Light Shading Accent 3" w:semiHidden="0" w:uiPriority="60" w:unhideWhenUsed="0"/>
-    <w:lsdException w:name="Light List Accent 3" w:semiHidden="0" w:uiPriority="61" w:unhideWhenUsed="0"/>
-    <w:lsdException w:name="Light Grid Accent 3" w:semiHidden="0" w:uiPriority="62" w:unhideWhenUsed="0"/>
-    <w:lsdException w:name="Medium Shading 1 Accent 3" w:semiHidden="0" w:uiPriority="63" w:unhideWhenUsed="0"/>
-    <w:lsdException w:name="Medium Shading 2 Accent 3" w:semiHidden="0" w:uiPriority="64" w:unhideWhenUsed="0"/>
-    <w:lsdException w:name="Medium List 1 Accent 3" w:semiHidden="0" w:uiPriority="65" w:unhideWhenUsed="0"/>
-    <w:lsdException w:name="Medium List 2 Accent 3" w:semiHidden="0" w:uiPriority="66" w:unhideWhenUsed="0"/>
-    <w:lsdException w:name="Medium Grid 1 Accent 3" w:semiHidden="0" w:uiPriority="67" w:unhideWhenUsed="0"/>
-    <w:lsdException w:name="Medium Grid 2 Accent 3" w:semiHidden="0" w:uiPriority="68" w:unhideWhenUsed="0"/>
-    <w:lsdException w:name="Medium Grid 3 Accent 3" w:semiHidden="0" w:uiPriority="69" w:unhideWhenUsed="0"/>
-    <w:lsdException w:name="Dark List Accent 3" w:semiHidden="0" w:uiPriority="70" w:unhideWhenUsed="0"/>
-    <w:lsdException w:name="Colorful Shading Accent 3" w:semiHidden="0" w:uiPriority="71" w:unhideWhenUsed="0"/>
-    <w:lsdException w:name="Colorful List Accent 3" w:semiHidden="0" w:uiPriority="72" w:unhideWhenUsed="0"/>
-    <w:lsdException w:name="Colorful Grid Accent 3" w:semiHidden="0" w:uiPriority="73" w:unhideWhenUsed="0"/>
-    <w:lsdException w:name="Light Shading Accent 4" w:semiHidden="0" w:uiPriority="60" w:unhideWhenUsed="0"/>
-    <w:lsdException w:name="Light List Accent 4" w:semiHidden="0" w:uiPriority="61" w:unhideWhenUsed="0"/>
-    <w:lsdException w:name="Light Grid Accent 4" w:semiHidden="0" w:uiPriority="62" w:unhideWhenUsed="0"/>
-    <w:lsdException w:name="Medium Shading 1 Accent 4" w:semiHidden="0" w:uiPriority="63" w:unhideWhenUsed="0"/>
-    <w:lsdException w:name="Medium Shading 2 Accent 4" w:semiHidden="0" w:uiPriority="64" w:unhideWhenUsed="0"/>
-    <w:lsdException w:name="Medium List 1 Accent 4" w:semiHidden="0" w:uiPriority="65" w:unhideWhenUsed="0"/>
-    <w:lsdException w:name="Medium List 2 Accent 4" w:semiHidden="0" w:uiPriority="66" w:unhideWhenUsed="0"/>
-    <w:lsdException w:name="Medium Grid 1 Accent 4" w:semiHidden="0" w:uiPriority="67" w:unhideWhenUsed="0"/>
-    <w:lsdException w:name="Medium Grid 2 Accent 4" w:semiHidden="0" w:uiPriority="68" w:unhideWhenUsed="0"/>
-    <w:lsdException w:name="Medium Grid 3 Accent 4" w:semiHidden="0" w:uiPriority="69" w:unhideWhenUsed="0"/>
-    <w:lsdException w:name="Dark List Accent 4" w:semiHidden="0" w:uiPriority="70" w:unhideWhenUsed="0"/>
-    <w:lsdException w:name="Colorful Shading Accent 4" w:semiHidden="0" w:uiPriority="71" w:unhideWhenUsed="0"/>
-    <w:lsdException w:name="Colorful List Accent 4" w:semiHidden="0" w:uiPriority="72" w:unhideWhenUsed="0"/>
-    <w:lsdException w:name="Colorful Grid Accent 4" w:semiHidden="0" w:uiPriority="73" w:unhideWhenUsed="0"/>
-    <w:lsdException w:name="Light Shading Accent 5" w:semiHidden="0" w:uiPriority="60" w:unhideWhenUsed="0"/>
-    <w:lsdException w:name="Light List Accent 5" w:semiHidden="0" w:uiPriority="61" w:unhideWhenUsed="0"/>
-    <w:lsdException w:name="Light Grid Accent 5" w:semiHidden="0" w:uiPriority="62" w:unhideWhenUsed="0"/>
-    <w:lsdException w:name="Medium Shading 1 Accent 5" w:semiHidden="0" w:uiPriority="63" w:unhideWhenUsed="0"/>
-    <w:lsdException w:name="Medium Shading 2 Accent 5" w:semiHidden="0" w:uiPriority="64" w:unhideWhenUsed="0"/>
-    <w:lsdException w:name="Medium List 1 Accent 5" w:semiHidden="0" w:uiPriority="65" w:unhideWhenUsed="0"/>
-    <w:lsdException w:name="Medium List 2 Accent 5" w:semiHidden="0" w:uiPriority="66" w:unhideWhenUsed="0"/>
-    <w:lsdException w:name="Medium Grid 1 Accent 5" w:semiHidden="0" w:uiPriority="67" w:unhideWhenUsed="0"/>
-    <w:lsdException w:name="Medium Grid 2 Accent 5" w:semiHidden="0" w:uiPriority="68" w:unhideWhenUsed="0"/>
-    <w:lsdException w:name="Medium Grid 3 Accent 5" w:semiHidden="0" w:uiPriority="69" w:unhideWhenUsed="0"/>
-    <w:lsdException w:name="Dark List Accent 5" w:semiHidden="0" w:uiPriority="70" w:unhideWhenUsed="0"/>
-    <w:lsdException w:name="Colorful Shading Accent 5" w:semiHidden="0" w:uiPriority="71" w:unhideWhenUsed="0"/>
-    <w:lsdException w:name="Colorful List Accent 5" w:semiHidden="0" w:uiPriority="72" w:unhideWhenUsed="0"/>
-    <w:lsdException w:name="Colorful Grid Accent 5" w:semiHidden="0" w:uiPriority="73" w:unhideWhenUsed="0"/>
-    <w:lsdException w:name="Light Shading Accent 6" w:semiHidden="0" w:uiPriority="60" w:unhideWhenUsed="0"/>
-    <w:lsdException w:name="Light List Accent 6" w:semiHidden="0" w:uiPriority="61" w:unhideWhenUsed="0"/>
-    <w:lsdException w:name="Light Grid Accent 6" w:semiHidden="0" w:uiPriority="62" w:unhideWhenUsed="0"/>
-    <w:lsdException w:name="Medium Shading 1 Accent 6" w:semiHidden="0" w:uiPriority="63" w:unhideWhenUsed="0"/>
-    <w:lsdException w:name="Medium Shading 2 Accent 6" w:semiHidden="0" w:uiPriority="64" w:unhideWhenUsed="0"/>
-    <w:lsdException w:name="Medium List 1 Accent 6" w:semiHidden="0" w:uiPriority="65" w:unhideWhenUsed="0"/>
-    <w:lsdException w:name="Medium List 2 Accent 6" w:semiHidden="0" w:uiPriority="66" w:unhideWhenUsed="0"/>
-    <w:lsdException w:name="Medium Grid 1 Accent 6" w:semiHidden="0" w:uiPriority="67" w:unhideWhenUsed="0"/>
-    <w:lsdException w:name="Medium Grid 2 Accent 6" w:semiHidden="0" w:uiPriority="68" w:unhideWhenUsed="0"/>
-    <w:lsdException w:name="Medium Grid 3 Accent 6" w:semiHidden="0" w:uiPriority="69" w:unhideWhenUsed="0"/>
-    <w:lsdException w:name="Dark List Accent 6" w:semiHidden="0" w:uiPriority="70" w:unhideWhenUsed="0"/>
-    <w:lsdException w:name="Colorful Shading Accent 6" w:semiHidden="0" w:uiPriority="71" w:unhideWhenUsed="0"/>
-    <w:lsdException w:name="Colorful List Accent 6" w:semiHidden="0" w:uiPriority="72" w:unhideWhenUsed="0"/>
-    <w:lsdException w:name="Colorful Grid Accent 6" w:semiHidden="0" w:uiPriority="73" w:unhideWhenUsed="0"/>
-    <w:lsdException w:name="Subtle Emphasis" w:semiHidden="0" w:uiPriority="19" w:unhideWhenUsed="0" w:qFormat="1"/>
-    <w:lsdException w:name="Intense Emphasis" w:semiHidden="0" w:uiPriority="21" w:unhideWhenUsed="0" w:qFormat="1"/>
-    <w:lsdException w:name="Subtle Reference" w:semiHidden="0" w:uiPriority="31" w:unhideWhenUsed="0" w:qFormat="1"/>
-    <w:lsdException w:name="Intense Reference" w:semiHidden="0" w:uiPriority="32" w:unhideWhenUsed="0" w:qFormat="1"/>
-    <w:lsdException w:name="Book Title" w:semiHidden="0" w:uiPriority="33" w:unhideWhenUsed="0" w:qFormat="1"/>
-    <w:lsdException w:name="Bibliography" w:uiPriority="37"/>
-    <w:lsdException w:name="TOC Heading" w:uiPriority="39" w:qFormat="1"/>
+  <w:latentStyles w:defLockedState="0" w:defUIPriority="99" w:defSemiHidden="0" w:defUnhideWhenUsed="0" w:defQFormat="0" w:count="371">
+    <w:lsdException w:name="Normal" w:uiPriority="0" w:qFormat="1"/>
+    <w:lsdException w:name="heading 1" w:uiPriority="9" w:qFormat="1"/>
+    <w:lsdException w:name="heading 2" w:semiHidden="1" w:uiPriority="9" w:unhideWhenUsed="1" w:qFormat="1"/>
+    <w:lsdException w:name="heading 3" w:semiHidden="1" w:uiPriority="9" w:unhideWhenUsed="1" w:qFormat="1"/>
+    <w:lsdException w:name="heading 4" w:semiHidden="1" w:uiPriority="9" w:unhideWhenUsed="1" w:qFormat="1"/>
+    <w:lsdException w:name="heading 5" w:semiHidden="1" w:uiPriority="9" w:unhideWhenUsed="1" w:qFormat="1"/>
+    <w:lsdException w:name="heading 6" w:semiHidden="1" w:uiPriority="9" w:unhideWhenUsed="1" w:qFormat="1"/>
+    <w:lsdException w:name="heading 7" w:semiHidden="1" w:uiPriority="9" w:unhideWhenUsed="1" w:qFormat="1"/>
+    <w:lsdException w:name="heading 8" w:semiHidden="1" w:uiPriority="9" w:unhideWhenUsed="1" w:qFormat="1"/>
+    <w:lsdException w:name="heading 9" w:semiHidden="1" w:uiPriority="9" w:unhideWhenUsed="1" w:qFormat="1"/>
+    <w:lsdException w:name="index 1" w:semiHidden="1" w:unhideWhenUsed="1"/>
+    <w:lsdException w:name="index 2" w:semiHidden="1" w:unhideWhenUsed="1"/>
+    <w:lsdException w:name="index 3" w:semiHidden="1" w:unhideWhenUsed="1"/>
+    <w:lsdException w:name="index 4" w:semiHidden="1" w:unhideWhenUsed="1"/>
+    <w:lsdException w:name="index 5" w:semiHidden="1" w:unhideWhenUsed="1"/>
+    <w:lsdException w:name="index 6" w:semiHidden="1" w:unhideWhenUsed="1"/>
+    <w:lsdException w:name="index 7" w:semiHidden="1" w:unhideWhenUsed="1"/>
+    <w:lsdException w:name="index 8" w:semiHidden="1" w:unhideWhenUsed="1"/>
+    <w:lsdException w:name="index 9" w:semiHidden="1" w:unhideWhenUsed="1"/>
+    <w:lsdException w:name="toc 1" w:semiHidden="1" w:uiPriority="39" w:unhideWhenUsed="1"/>
+    <w:lsdException w:name="toc 2" w:semiHidden="1" w:uiPriority="39" w:unhideWhenUsed="1"/>
+    <w:lsdException w:name="toc 3" w:semiHidden="1" w:uiPriority="39" w:unhideWhenUsed="1"/>
+    <w:lsdException w:name="toc 4" w:semiHidden="1" w:uiPriority="39" w:unhideWhenUsed="1"/>
+    <w:lsdException w:name="toc 5" w:semiHidden="1" w:uiPriority="39" w:unhideWhenUsed="1"/>
+    <w:lsdException w:name="toc 6" w:semiHidden="1" w:uiPriority="39" w:unhideWhenUsed="1"/>
+    <w:lsdException w:name="toc 7" w:semiHidden="1" w:uiPriority="39" w:unhideWhenUsed="1"/>
+    <w:lsdException w:name="toc 8" w:semiHidden="1" w:uiPriority="39" w:unhideWhenUsed="1"/>
+    <w:lsdException w:name="toc 9" w:semiHidden="1" w:uiPriority="39" w:unhideWhenUsed="1"/>
+    <w:lsdException w:name="Normal Indent" w:semiHidden="1" w:unhideWhenUsed="1"/>
+    <w:lsdException w:name="footnote text" w:semiHidden="1" w:unhideWhenUsed="1"/>
+    <w:lsdException w:name="annotation text" w:semiHidden="1" w:unhideWhenUsed="1"/>
+    <w:lsdException w:name="header" w:semiHidden="1" w:unhideWhenUsed="1"/>
+    <w:lsdException w:name="footer" w:semiHidden="1" w:unhideWhenUsed="1"/>
+    <w:lsdException w:name="index heading" w:semiHidden="1" w:unhideWhenUsed="1"/>
+    <w:lsdException w:name="caption" w:semiHidden="1" w:uiPriority="35" w:unhideWhenUsed="1" w:qFormat="1"/>
+    <w:lsdException w:name="table of figures" w:semiHidden="1" w:unhideWhenUsed="1"/>
+    <w:lsdException w:name="envelope address" w:semiHidden="1" w:unhideWhenUsed="1"/>
+    <w:lsdException w:name="envelope return" w:semiHidden="1" w:unhideWhenUsed="1"/>
+    <w:lsdException w:name="footnote reference" w:semiHidden="1" w:unhideWhenUsed="1"/>
+    <w:lsdException w:name="annotation reference" w:semiHidden="1" w:unhideWhenUsed="1"/>
+    <w:lsdException w:name="line number" w:semiHidden="1" w:unhideWhenUsed="1"/>
+    <w:lsdException w:name="page number" w:semiHidden="1" w:unhideWhenUsed="1"/>
+    <w:lsdException w:name="endnote reference" w:semiHidden="1" w:unhideWhenUsed="1"/>
+    <w:lsdException w:name="endnote text" w:semiHidden="1" w:unhideWhenUsed="1"/>
+    <w:lsdException w:name="table of authorities" w:semiHidden="1" w:unhideWhenUsed="1"/>
+    <w:lsdException w:name="macro" w:semiHidden="1" w:unhideWhenUsed="1"/>
+    <w:lsdException w:name="toa heading" w:semiHidden="1" w:unhideWhenUsed="1"/>
+    <w:lsdException w:name="List" w:semiHidden="1" w:unhideWhenUsed="1"/>
+    <w:lsdException w:name="List Bullet" w:semiHidden="1" w:unhideWhenUsed="1"/>
+    <w:lsdException w:name="List Number" w:semiHidden="1" w:unhideWhenUsed="1"/>
+    <w:lsdException w:name="List 2" w:semiHidden="1" w:unhideWhenUsed="1"/>
+    <w:lsdException w:name="List 3" w:semiHidden="1" w:unhideWhenUsed="1"/>
+    <w:lsdException w:name="List 4" w:semiHidden="1" w:unhideWhenUsed="1"/>
+    <w:lsdException w:name="List 5" w:semiHidden="1" w:unhideWhenUsed="1"/>
+    <w:lsdException w:name="List Bullet 2" w:semiHidden="1" w:unhideWhenUsed="1"/>
+    <w:lsdException w:name="List Bullet 3" w:semiHidden="1" w:unhideWhenUsed="1"/>
+    <w:lsdException w:name="List Bullet 4" w:semiHidden="1" w:unhideWhenUsed="1"/>
+    <w:lsdException w:name="List Bullet 5" w:semiHidden="1" w:unhideWhenUsed="1"/>
+    <w:lsdException w:name="List Number 2" w:semiHidden="1" w:unhideWhenUsed="1"/>
+    <w:lsdException w:name="List Number 3" w:semiHidden="1" w:unhideWhenUsed="1"/>
+    <w:lsdException w:name="List Number 4" w:semiHidden="1" w:unhideWhenUsed="1"/>
+    <w:lsdException w:name="List Number 5" w:semiHidden="1" w:unhideWhenUsed="1"/>
+    <w:lsdException w:name="Title" w:uiPriority="10" w:qFormat="1"/>
+    <w:lsdException w:name="Closing" w:semiHidden="1" w:unhideWhenUsed="1"/>
+    <w:lsdException w:name="Signature" w:semiHidden="1" w:unhideWhenUsed="1"/>
+    <w:lsdException w:name="Default Paragraph Font" w:semiHidden="1" w:uiPriority="1" w:unhideWhenUsed="1"/>
+    <w:lsdException w:name="Body Text" w:semiHidden="1" w:unhideWhenUsed="1"/>
+    <w:lsdException w:name="Body Text Indent" w:semiHidden="1" w:unhideWhenUsed="1"/>
+    <w:lsdException w:name="List Continue" w:semiHidden="1" w:unhideWhenUsed="1"/>
+    <w:lsdException w:name="List Continue 2" w:semiHidden="1" w:unhideWhenUsed="1"/>
+    <w:lsdException w:name="List Continue 3" w:semiHidden="1" w:unhideWhenUsed="1"/>
+    <w:lsdException w:name="List Continue 4" w:semiHidden="1" w:unhideWhenUsed="1"/>
+    <w:lsdException w:name="List Continue 5" w:semiHidden="1" w:unhideWhenUsed="1"/>
+    <w:lsdException w:name="Message Header" w:semiHidden="1" w:unhideWhenUsed="1"/>
+    <w:lsdException w:name="Subtitle" w:uiPriority="11" w:qFormat="1"/>
+    <w:lsdException w:name="Salutation" w:semiHidden="1" w:unhideWhenUsed="1"/>
+    <w:lsdException w:name="Date" w:semiHidden="1" w:unhideWhenUsed="1"/>
+    <w:lsdException w:name="Body Text First Indent" w:semiHidden="1" w:unhideWhenUsed="1"/>
+    <w:lsdException w:name="Body Text First Indent 2" w:semiHidden="1" w:unhideWhenUsed="1"/>
+    <w:lsdException w:name="Note Heading" w:semiHidden="1" w:unhideWhenUsed="1"/>
+    <w:lsdException w:name="Body Text 2" w:semiHidden="1" w:unhideWhenUsed="1"/>
+    <w:lsdException w:name="Body Text 3" w:semiHidden="1" w:unhideWhenUsed="1"/>
+    <w:lsdException w:name="Body Text Indent 2" w:semiHidden="1" w:unhideWhenUsed="1"/>
+    <w:lsdException w:name="Body Text Indent 3" w:semiHidden="1" w:unhideWhenUsed="1"/>
+    <w:lsdException w:name="Block Text" w:semiHidden="1" w:unhideWhenUsed="1"/>
+    <w:lsdException w:name="Hyperlink" w:semiHidden="1" w:unhideWhenUsed="1"/>
+    <w:lsdException w:name="FollowedHyperlink" w:semiHidden="1" w:unhideWhenUsed="1"/>
+    <w:lsdException w:name="Strong" w:uiPriority="22" w:qFormat="1"/>
+    <w:lsdException w:name="Emphasis" w:uiPriority="20" w:qFormat="1"/>
+    <w:lsdException w:name="Document Map" w:semiHidden="1" w:unhideWhenUsed="1"/>
+    <w:lsdException w:name="Plain Text" w:semiHidden="1" w:unhideWhenUsed="1"/>
+    <w:lsdException w:name="E-mail Signature" w:semiHidden="1" w:unhideWhenUsed="1"/>
+    <w:lsdException w:name="HTML Top of Form" w:semiHidden="1" w:unhideWhenUsed="1"/>
+    <w:lsdException w:name="HTML Bottom of Form" w:semiHidden="1" w:unhideWhenUsed="1"/>
+    <w:lsdException w:name="Normal (Web)" w:semiHidden="1" w:unhideWhenUsed="1"/>
+    <w:lsdException w:name="HTML Acronym" w:semiHidden="1" w:unhideWhenUsed="1"/>
+    <w:lsdException w:name="HTML Address" w:semiHidden="1" w:unhideWhenUsed="1"/>
+    <w:lsdException w:name="HTML Cite" w:semiHidden="1" w:unhideWhenUsed="1"/>
+    <w:lsdException w:name="HTML Code" w:semiHidden="1" w:unhideWhenUsed="1"/>
+    <w:lsdException w:name="HTML Definition" w:semiHidden="1" w:unhideWhenUsed="1"/>
+    <w:lsdException w:name="HTML Keyboard" w:semiHidden="1" w:unhideWhenUsed="1"/>
+    <w:lsdException w:name="HTML Preformatted" w:semiHidden="1" w:unhideWhenUsed="1"/>
+    <w:lsdException w:name="HTML Sample" w:semiHidden="1" w:unhideWhenUsed="1"/>
+    <w:lsdException w:name="HTML Typewriter" w:semiHidden="1" w:unhideWhenUsed="1"/>
+    <w:lsdException w:name="HTML Variable" w:semiHidden="1" w:unhideWhenUsed="1"/>
+    <w:lsdException w:name="Normal Table" w:semiHidden="1" w:unhideWhenUsed="1"/>
+    <w:lsdException w:name="annotation subject" w:semiHidden="1" w:unhideWhenUsed="1"/>
+    <w:lsdException w:name="No List" w:semiHidden="1" w:unhideWhenUsed="1"/>
+    <w:lsdException w:name="Outline List 1" w:semiHidden="1" w:unhideWhenUsed="1"/>
+    <w:lsdException w:name="Outline List 2" w:semiHidden="1" w:unhideWhenUsed="1"/>
+    <w:lsdException w:name="Outline List 3" w:semiHidden="1" w:unhideWhenUsed="1"/>
+    <w:lsdException w:name="Table Simple 1" w:semiHidden="1" w:unhideWhenUsed="1"/>
+    <w:lsdException w:name="Table Simple 2" w:semiHidden="1" w:unhideWhenUsed="1"/>
+    <w:lsdException w:name="Table Simple 3" w:semiHidden="1" w:unhideWhenUsed="1"/>
+    <w:lsdException w:name="Table Classic 1" w:semiHidden="1" w:unhideWhenUsed="1"/>
+    <w:lsdException w:name="Table Classic 2" w:semiHidden="1" w:unhideWhenUsed="1"/>
+    <w:lsdException w:name="Table Classic 3" w:semiHidden="1" w:unhideWhenUsed="1"/>
+    <w:lsdException w:name="Table Classic 4" w:semiHidden="1" w:unhideWhenUsed="1"/>
+    <w:lsdException w:name="Table Colorful 1" w:semiHidden="1" w:unhideWhenUsed="1"/>
+    <w:lsdException w:name="Table Colorful 2" w:semiHidden="1" w:unhideWhenUsed="1"/>
+    <w:lsdException w:name="Table Colorful 3" w:semiHidden="1" w:unhideWhenUsed="1"/>
+    <w:lsdException w:name="Table Columns 1" w:semiHidden="1" w:unhideWhenUsed="1"/>
+    <w:lsdException w:name="Table Columns 2" w:semiHidden="1" w:unhideWhenUsed="1"/>
+    <w:lsdException w:name="Table Columns 3" w:semiHidden="1" w:unhideWhenUsed="1"/>
+    <w:lsdException w:name="Table Columns 4" w:semiHidden="1" w:unhideWhenUsed="1"/>
+    <w:lsdException w:name="Table Columns 5" w:semiHidden="1" w:unhideWhenUsed="1"/>
+    <w:lsdException w:name="Table Grid 1" w:semiHidden="1" w:unhideWhenUsed="1"/>
+    <w:lsdException w:name="Table Grid 2" w:semiHidden="1" w:unhideWhenUsed="1"/>
+    <w:lsdException w:name="Table Grid 3" w:semiHidden="1" w:unhideWhenUsed="1"/>
+    <w:lsdException w:name="Table Grid 4" w:semiHidden="1" w:unhideWhenUsed="1"/>
+    <w:lsdException w:name="Table Grid 5" w:semiHidden="1" w:unhideWhenUsed="1"/>
+    <w:lsdException w:name="Table Grid 6" w:semiHidden="1" w:unhideWhenUsed="1"/>
+    <w:lsdException w:name="Table Grid 7" w:semiHidden="1" w:unhideWhenUsed="1"/>
+    <w:lsdException w:name="Table Grid 8" w:semiHidden="1" w:unhideWhenUsed="1"/>
+    <w:lsdException w:name="Table List 1" w:semiHidden="1" w:unhideWhenUsed="1"/>
+    <w:lsdException w:name="Table List 2" w:semiHidden="1" w:unhideWhenUsed="1"/>
+    <w:lsdException w:name="Table List 3" w:semiHidden="1" w:unhideWhenUsed="1"/>
+    <w:lsdException w:name="Table List 4" w:semiHidden="1" w:unhideWhenUsed="1"/>
+    <w:lsdException w:name="Table List 5" w:semiHidden="1" w:unhideWhenUsed="1"/>
+    <w:lsdException w:name="Table List 6" w:semiHidden="1" w:unhideWhenUsed="1"/>
+    <w:lsdException w:name="Table List 7" w:semiHidden="1" w:unhideWhenUsed="1"/>
+    <w:lsdException w:name="Table List 8" w:semiHidden="1" w:unhideWhenUsed="1"/>
+    <w:lsdException w:name="Table 3D effects 1" w:semiHidden="1" w:unhideWhenUsed="1"/>
+    <w:lsdException w:name="Table 3D effects 2" w:semiHidden="1" w:unhideWhenUsed="1"/>
+    <w:lsdException w:name="Table 3D effects 3" w:semiHidden="1" w:unhideWhenUsed="1"/>
+    <w:lsdException w:name="Table Contemporary" w:semiHidden="1" w:unhideWhenUsed="1"/>
+    <w:lsdException w:name="Table Elegant" w:semiHidden="1" w:unhideWhenUsed="1"/>
+    <w:lsdException w:name="Table Professional" w:semiHidden="1" w:unhideWhenUsed="1"/>
+    <w:lsdException w:name="Table Subtle 1" w:semiHidden="1" w:unhideWhenUsed="1"/>
+    <w:lsdException w:name="Table Subtle 2" w:semiHidden="1" w:unhideWhenUsed="1"/>
+    <w:lsdException w:name="Table Web 1" w:semiHidden="1" w:unhideWhenUsed="1"/>
+    <w:lsdException w:name="Table Web 2" w:semiHidden="1" w:unhideWhenUsed="1"/>
+    <w:lsdException w:name="Table Web 3" w:semiHidden="1" w:unhideWhenUsed="1"/>
+    <w:lsdException w:name="Balloon Text" w:semiHidden="1" w:unhideWhenUsed="1"/>
+    <w:lsdException w:name="Table Grid" w:uiPriority="39"/>
+    <w:lsdException w:name="Table Theme" w:semiHidden="1" w:unhideWhenUsed="1"/>
+    <w:lsdException w:name="Placeholder Text" w:semiHidden="1"/>
+    <w:lsdException w:name="No Spacing" w:uiPriority="1" w:qFormat="1"/>
+    <w:lsdException w:name="Light Shading" w:uiPriority="60"/>
+    <w:lsdException w:name="Light List" w:uiPriority="61"/>
+    <w:lsdException w:name="Light Grid" w:uiPriority="62"/>
+    <w:lsdException w:name="Medium Shading 1" w:uiPriority="63"/>
+    <w:lsdException w:name="Medium Shading 2" w:uiPriority="64"/>
+    <w:lsdException w:name="Medium List 1" w:uiPriority="65"/>
+    <w:lsdException w:name="Medium List 2" w:uiPriority="66"/>
+    <w:lsdException w:name="Medium Grid 1" w:uiPriority="67"/>
+    <w:lsdException w:name="Medium Grid 2" w:uiPriority="68"/>
+    <w:lsdException w:name="Medium Grid 3" w:uiPriority="69"/>
+    <w:lsdException w:name="Dark List" w:uiPriority="70"/>
+    <w:lsdException w:name="Colorful Shading" w:uiPriority="71"/>
+    <w:lsdException w:name="Colorful List" w:uiPriority="72"/>
+    <w:lsdException w:name="Colorful Grid" w:uiPriority="73"/>
+    <w:lsdException w:name="Light Shading Accent 1" w:uiPriority="60"/>
+    <w:lsdException w:name="Light List Accent 1" w:uiPriority="61"/>
+    <w:lsdException w:name="Light Grid Accent 1" w:uiPriority="62"/>
+    <w:lsdException w:name="Medium Shading 1 Accent 1" w:uiPriority="63"/>
+    <w:lsdException w:name="Medium Shading 2 Accent 1" w:uiPriority="64"/>
+    <w:lsdException w:name="Medium List 1 Accent 1" w:uiPriority="65"/>
+    <w:lsdException w:name="Revision" w:semiHidden="1"/>
+    <w:lsdException w:name="List Paragraph" w:uiPriority="34" w:qFormat="1"/>
+    <w:lsdException w:name="Quote" w:uiPriority="29" w:qFormat="1"/>
+    <w:lsdException w:name="Intense Quote" w:uiPriority="30" w:qFormat="1"/>
+    <w:lsdException w:name="Medium List 2 Accent 1" w:uiPriority="66"/>
+    <w:lsdException w:name="Medium Grid 1 Accent 1" w:uiPriority="67"/>
+    <w:lsdException w:name="Medium Grid 2 Accent 1" w:uiPriority="68"/>
+    <w:lsdException w:name="Medium Grid 3 Accent 1" w:uiPriority="69"/>
+    <w:lsdException w:name="Dark List Accent 1" w:uiPriority="70"/>
+    <w:lsdException w:name="Colorful Shading Accent 1" w:uiPriority="71"/>
+    <w:lsdException w:name="Colorful List Accent 1" w:uiPriority="72"/>
+    <w:lsdException w:name="Colorful Grid Accent 1" w:uiPriority="73"/>
+    <w:lsdException w:name="Light Shading Accent 2" w:uiPriority="60"/>
+    <w:lsdException w:name="Light List Accent 2" w:uiPriority="61"/>
+    <w:lsdException w:name="Light Grid Accent 2" w:uiPriority="62"/>
+    <w:lsdException w:name="Medium Shading 1 Accent 2" w:uiPriority="63"/>
+    <w:lsdException w:name="Medium Shading 2 Accent 2" w:uiPriority="64"/>
+    <w:lsdException w:name="Medium List 1 Accent 2" w:uiPriority="65"/>
+    <w:lsdException w:name="Medium List 2 Accent 2" w:uiPriority="66"/>
+    <w:lsdException w:name="Medium Grid 1 Accent 2" w:uiPriority="67"/>
+    <w:lsdException w:name="Medium Grid 2 Accent 2" w:uiPriority="68"/>
+    <w:lsdException w:name="Medium Grid 3 Accent 2" w:uiPriority="69"/>
+    <w:lsdException w:name="Dark List Accent 2" w:uiPriority="70"/>
+    <w:lsdException w:name="Colorful Shading Accent 2" w:uiPriority="71"/>
+    <w:lsdException w:name="Colorful List Accent 2" w:uiPriority="72"/>
+    <w:lsdException w:name="Colorful Grid Accent 2" w:uiPriority="73"/>
+    <w:lsdException w:name="Light Shading Accent 3" w:uiPriority="60"/>
+    <w:lsdException w:name="Light List Accent 3" w:uiPriority="61"/>
+    <w:lsdException w:name="Light Grid Accent 3" w:uiPriority="62"/>
+    <w:lsdException w:name="Medium Shading 1 Accent 3" w:uiPriority="63"/>
+    <w:lsdException w:name="Medium Shading 2 Accent 3" w:uiPriority="64"/>
+    <w:lsdException w:name="Medium List 1 Accent 3" w:uiPriority="65"/>
+    <w:lsdException w:name="Medium List 2 Accent 3" w:uiPriority="66"/>
+    <w:lsdException w:name="Medium Grid 1 Accent 3" w:uiPriority="67"/>
+    <w:lsdException w:name="Medium Grid 2 Accent 3" w:uiPriority="68"/>
+    <w:lsdException w:name="Medium Grid 3 Accent 3" w:uiPriority="69"/>
+    <w:lsdException w:name="Dark List Accent 3" w:uiPriority="70"/>
+    <w:lsdException w:name="Colorful Shading Accent 3" w:uiPriority="71"/>
+    <w:lsdException w:name="Colorful List Accent 3" w:uiPriority="72"/>
+    <w:lsdException w:name="Colorful Grid Accent 3" w:uiPriority="73"/>
+    <w:lsdException w:name="Light Shading Accent 4" w:uiPriority="60"/>
+    <w:lsdException w:name="Light List Accent 4" w:uiPriority="61"/>
+    <w:lsdException w:name="Light Grid Accent 4" w:uiPriority="62"/>
+    <w:lsdException w:name="Medium Shading 1 Accent 4" w:uiPriority="63"/>
+    <w:lsdException w:name="Medium Shading 2 Accent 4" w:uiPriority="64"/>
+    <w:lsdException w:name="Medium List 1 Accent 4" w:uiPriority="65"/>
+    <w:lsdException w:name="Medium List 2 Accent 4" w:uiPriority="66"/>
+    <w:lsdException w:name="Medium Grid 1 Accent 4" w:uiPriority="67"/>
+    <w:lsdException w:name="Medium Grid 2 Accent 4" w:uiPriority="68"/>
+    <w:lsdException w:name="Medium Grid 3 Accent 4" w:uiPriority="69"/>
+    <w:lsdException w:name="Dark List Accent 4" w:uiPriority="70"/>
+    <w:lsdException w:name="Colorful Shading Accent 4" w:uiPriority="71"/>
+    <w:lsdException w:name="Colorful List Accent 4" w:uiPriority="72"/>
+    <w:lsdException w:name="Colorful Grid Accent 4" w:uiPriority="73"/>
+    <w:lsdException w:name="Light Shading Accent 5" w:uiPriority="60"/>
+    <w:lsdException w:name="Light List Accent 5" w:uiPriority="61"/>
+    <w:lsdException w:name="Light Grid Accent 5" w:uiPriority="62"/>
+    <w:lsdException w:name="Medium Shading 1 Accent 5" w:uiPriority="63"/>
+    <w:lsdException w:name="Medium Shading 2 Accent 5" w:uiPriority="64"/>
+    <w:lsdException w:name="Medium List 1 Accent 5" w:uiPriority="65"/>
+    <w:lsdException w:name="Medium List 2 Accent 5" w:uiPriority="66"/>
+    <w:lsdException w:name="Medium Grid 1 Accent 5" w:uiPriority="67"/>
+    <w:lsdException w:name="Medium Grid 2 Accent 5" w:uiPriority="68"/>
+    <w:lsdException w:name="Medium Grid 3 Accent 5" w:uiPriority="69"/>
+    <w:lsdException w:name="Dark List Accent 5" w:uiPriority="70"/>
+    <w:lsdException w:name="Colorful Shading Accent 5" w:uiPriority="71"/>
+    <w:lsdException w:name="Colorful List Accent 5" w:uiPriority="72"/>
+    <w:lsdException w:name="Colorful Grid Accent 5" w:uiPriority="73"/>
+    <w:lsdException w:name="Light Shading Accent 6" w:uiPriority="60"/>
+    <w:lsdException w:name="Light List Accent 6" w:uiPriority="61"/>
+    <w:lsdException w:name="Light Grid Accent 6" w:uiPriority="62"/>
+    <w:lsdException w:name="Medium Shading 1 Accent 6" w:uiPriority="63"/>
+    <w:lsdException w:name="Medium Shading 2 Accent 6" w:uiPriority="64"/>
+    <w:lsdException w:name="Medium List 1 Accent 6" w:uiPriority="65"/>
+    <w:lsdException w:name="Medium List 2 Accent 6" w:uiPriority="66"/>
+    <w:lsdException w:name="Medium Grid 1 Accent 6" w:uiPriority="67"/>
+    <w:lsdException w:name="Medium Grid 2 Accent 6" w:uiPriority="68"/>
+    <w:lsdException w:name="Medium Grid 3 Accent 6" w:uiPriority="69"/>
+    <w:lsdException w:name="Dark List Accent 6" w:uiPriority="70"/>
+    <w:lsdException w:name="Colorful Shading Accent 6" w:uiPriority="71"/>
+    <w:lsdException w:name="Colorful List Accent 6" w:uiPriority="72"/>
+    <w:lsdException w:name="Colorful Grid Accent 6" w:uiPriority="73"/>
+    <w:lsdException w:name="Subtle Emphasis" w:uiPriority="19" w:qFormat="1"/>
+    <w:lsdException w:name="Intense Emphasis" w:uiPriority="21" w:qFormat="1"/>
+    <w:lsdException w:name="Subtle Reference" w:uiPriority="31" w:qFormat="1"/>
+    <w:lsdException w:name="Intense Reference" w:uiPriority="32" w:qFormat="1"/>
+    <w:lsdException w:name="Book Title" w:uiPriority="33" w:qFormat="1"/>
+    <w:lsdException w:name="Bibliography" w:semiHidden="1" w:uiPriority="37" w:unhideWhenUsed="1"/>
+    <w:lsdException w:name="TOC Heading" w:semiHidden="1" w:uiPriority="39" w:unhideWhenUsed="1" w:qFormat="1"/>
+    <w:lsdException w:name="Plain Table 1" w:uiPriority="41"/>
+    <w:lsdException w:name="Plain Table 2" w:uiPriority="42"/>
+    <w:lsdException w:name="Plain Table 3" w:uiPriority="43"/>
+    <w:lsdException w:name="Plain Table 4" w:uiPriority="44"/>
+    <w:lsdException w:name="Plain Table 5" w:uiPriority="45"/>
+    <w:lsdException w:name="Grid Table Light" w:uiPriority="40"/>
+    <w:lsdException w:name="Grid Table 1 Light" w:uiPriority="46"/>
+    <w:lsdException w:name="Grid Table 2" w:uiPriority="47"/>
+    <w:lsdException w:name="Grid Table 3" w:uiPriority="48"/>
+    <w:lsdException w:name="Grid Table 4" w:uiPriority="49"/>
+    <w:lsdException w:name="Grid Table 5 Dark" w:uiPriority="50"/>
+    <w:lsdException w:name="Grid Table 6 Colorful" w:uiPriority="51"/>
+    <w:lsdException w:name="Grid Table 7 Colorful" w:uiPriority="52"/>
+    <w:lsdException w:name="Grid Table 1 Light Accent 1" w:uiPriority="46"/>
+    <w:lsdException w:name="Grid Table 2 Accent 1" w:uiPriority="47"/>
+    <w:lsdException w:name="Grid Table 3 Accent 1" w:uiPriority="48"/>
+    <w:lsdException w:name="Grid Table 4 Accent 1" w:uiPriority="49"/>
+    <w:lsdException w:name="Grid Table 5 Dark Accent 1" w:uiPriority="50"/>
+    <w:lsdException w:name="Grid Table 6 Colorful Accent 1" w:uiPriority="51"/>
+    <w:lsdException w:name="Grid Table 7 Colorful Accent 1" w:uiPriority="52"/>
+    <w:lsdException w:name="Grid Table 1 Light Accent 2" w:uiPriority="46"/>
+    <w:lsdException w:name="Grid Table 2 Accent 2" w:uiPriority="47"/>
+    <w:lsdException w:name="Grid Table 3 Accent 2" w:uiPriority="48"/>
+    <w:lsdException w:name="Grid Table 4 Accent 2" w:uiPriority="49"/>
+    <w:lsdException w:name="Grid Table 5 Dark Accent 2" w:uiPriority="50"/>
+    <w:lsdException w:name="Grid Table 6 Colorful Accent 2" w:uiPriority="51"/>
+    <w:lsdException w:name="Grid Table 7 Colorful Accent 2" w:uiPriority="52"/>
+    <w:lsdException w:name="Grid Table 1 Light Accent 3" w:uiPriority="46"/>
+    <w:lsdException w:name="Grid Table 2 Accent 3" w:uiPriority="47"/>
+    <w:lsdException w:name="Grid Table 3 Accent 3" w:uiPriority="48"/>
+    <w:lsdException w:name="Grid Table 4 Accent 3" w:uiPriority="49"/>
+    <w:lsdException w:name="Grid Table 5 Dark Accent 3" w:uiPriority="50"/>
+    <w:lsdException w:name="Grid Table 6 Colorful Accent 3" w:uiPriority="51"/>
+    <w:lsdException w:name="Grid Table 7 Colorful Accent 3" w:uiPriority="52"/>
+    <w:lsdException w:name="Grid Table 1 Light Accent 4" w:uiPriority="46"/>
+    <w:lsdException w:name="Grid Table 2 Accent 4" w:uiPriority="47"/>
+    <w:lsdException w:name="Grid Table 3 Accent 4" w:uiPriority="48"/>
+    <w:lsdException w:name="Grid Table 4 Accent 4" w:uiPriority="49"/>
+    <w:lsdException w:name="Grid Table 5 Dark Accent 4" w:uiPriority="50"/>
+    <w:lsdException w:name="Grid Table 6 Colorful Accent 4" w:uiPriority="51"/>
+    <w:lsdException w:name="Grid Table 7 Colorful Accent 4" w:uiPriority="52"/>
+    <w:lsdException w:name="Grid Table 1 Light Accent 5" w:uiPriority="46"/>
+    <w:lsdException w:name="Grid Table 2 Accent 5" w:uiPriority="47"/>
+    <w:lsdException w:name="Grid Table 3 Accent 5" w:uiPriority="48"/>
+    <w:lsdException w:name="Grid Table 4 Accent 5" w:uiPriority="49"/>
+    <w:lsdException w:name="Grid Table 5 Dark Accent 5" w:uiPriority="50"/>
+    <w:lsdException w:name="Grid Table 6 Colorful Accent 5" w:uiPriority="51"/>
+    <w:lsdException w:name="Grid Table 7 Colorful Accent 5" w:uiPriority="52"/>
+    <w:lsdException w:name="Grid Table 1 Light Accent 6" w:uiPriority="46"/>
+    <w:lsdException w:name="Grid Table 2 Accent 6" w:uiPriority="47"/>
+    <w:lsdException w:name="Grid Table 3 Accent 6" w:uiPriority="48"/>
+    <w:lsdException w:name="Grid Table 4 Accent 6" w:uiPriority="49"/>
+    <w:lsdException w:name="Grid Table 5 Dark Accent 6" w:uiPriority="50"/>
+    <w:lsdException w:name="Grid Table 6 Colorful Accent 6" w:uiPriority="51"/>
+    <w:lsdException w:name="Grid Table 7 Colorful Accent 6" w:uiPriority="52"/>
+    <w:lsdException w:name="List Table 1 Light" w:uiPriority="46"/>
+    <w:lsdException w:name="List Table 2" w:uiPriority="47"/>
+    <w:lsdException w:name="List Table 3" w:uiPriority="48"/>
+    <w:lsdException w:name="List Table 4" w:uiPriority="49"/>
+    <w:lsdException w:name="List Table 5 Dark" w:uiPriority="50"/>
+    <w:lsdException w:name="List Table 6 Colorful" w:uiPriority="51"/>
+    <w:lsdException w:name="List Table 7 Colorful" w:uiPriority="52"/>
+    <w:lsdException w:name="List Table 1 Light Accent 1" w:uiPriority="46"/>
+    <w:lsdException w:name="List Table 2 Accent 1" w:uiPriority="47"/>
+    <w:lsdException w:name="List Table 3 Accent 1" w:uiPriority="48"/>
+    <w:lsdException w:name="List Table 4 Accent 1" w:uiPriority="49"/>
+    <w:lsdException w:name="List Table 5 Dark Accent 1" w:uiPriority="50"/>
+    <w:lsdException w:name="List Table 6 Colorful Accent 1" w:uiPriority="51"/>
+    <w:lsdException w:name="List Table 7 Colorful Accent 1" w:uiPriority="52"/>
+    <w:lsdException w:name="List Table 1 Light Accent 2" w:uiPriority="46"/>
+    <w:lsdException w:name="List Table 2 Accent 2" w:uiPriority="47"/>
+    <w:lsdException w:name="List Table 3 Accent 2" w:uiPriority="48"/>
+    <w:lsdException w:name="List Table 4 Accent 2" w:uiPriority="49"/>
+    <w:lsdException w:name="List Table 5 Dark Accent 2" w:uiPriority="50"/>
+    <w:lsdException w:name="List Table 6 Colorful Accent 2" w:uiPriority="51"/>
+    <w:lsdException w:name="List Table 7 Colorful Accent 2" w:uiPriority="52"/>
+    <w:lsdException w:name="List Table 1 Light Accent 3" w:uiPriority="46"/>
+    <w:lsdException w:name="List Table 2 Accent 3" w:uiPriority="47"/>
+    <w:lsdException w:name="List Table 3 Accent 3" w:uiPriority="48"/>
+    <w:lsdException w:name="List Table 4 Accent 3" w:uiPriority="49"/>
+    <w:lsdException w:name="List Table 5 Dark Accent 3" w:uiPriority="50"/>
+    <w:lsdException w:name="List Table 6 Colorful Accent 3" w:uiPriority="51"/>
+    <w:lsdException w:name="List Table 7 Colorful Accent 3" w:uiPriority="52"/>
+    <w:lsdException w:name="List Table 1 Light Accent 4" w:uiPriority="46"/>
+    <w:lsdException w:name="List Table 2 Accent 4" w:uiPriority="47"/>
+    <w:lsdException w:name="List Table 3 Accent 4" w:uiPriority="48"/>
+    <w:lsdException w:name="List Table 4 Accent 4" w:uiPriority="49"/>
+    <w:lsdException w:name="List Table 5 Dark Accent 4" w:uiPriority="50"/>
+    <w:lsdException w:name="List Table 6 Colorful Accent 4" w:uiPriority="51"/>
+    <w:lsdException w:name="List Table 7 Colorful Accent 4" w:uiPriority="52"/>
+    <w:lsdException w:name="List Table 1 Light Accent 5" w:uiPriority="46"/>
+    <w:lsdException w:name="List Table 2 Accent 5" w:uiPriority="47"/>
+    <w:lsdException w:name="List Table 3 Accent 5" w:uiPriority="48"/>
+    <w:lsdException w:name="List Table 4 Accent 5" w:uiPriority="49"/>
+    <w:lsdException w:name="List Table 5 Dark Accent 5" w:uiPriority="50"/>
+    <w:lsdException w:name="List Table 6 Colorful Accent 5" w:uiPriority="51"/>
+    <w:lsdException w:name="List Table 7 Colorful Accent 5" w:uiPriority="52"/>
+    <w:lsdException w:name="List Table 1 Light Accent 6" w:uiPriority="46"/>
+    <w:lsdException w:name="List Table 2 Accent 6" w:uiPriority="47"/>
+    <w:lsdException w:name="List Table 3 Accent 6" w:uiPriority="48"/>
+    <w:lsdException w:name="List Table 4 Accent 6" w:uiPriority="49"/>
+    <w:lsdException w:name="List Table 5 Dark Accent 6" w:uiPriority="50"/>
+    <w:lsdException w:name="List Table 6 Colorful Accent 6" w:uiPriority="51"/>
+    <w:lsdException w:name="List Table 7 Colorful Accent 6" w:uiPriority="52"/>
   </w:latentStyles>
   <w:style w:type="paragraph" w:default="1" w:styleId="Normal">
     <w:name w:val="Normal"/>
@@ -2832,7 +2672,7 @@
   <a:extraClrSchemeLst/>
   <a:extLst>
     <a:ext uri="{05A4C25C-085E-4340-85A3-A5531E510DB2}">
-      <thm15:themeFamily xmlns:thm15="http://schemas.microsoft.com/office/thememl/2012/main" xmlns="" name="Office Theme" id="{62F939B6-93AF-4DB8-9C6B-D6C7DFDC589F}" vid="{4A3C46E8-61CC-4603-A589-7422A47A8E4A}"/>
+      <thm15:themeFamily xmlns:thm15="http://schemas.microsoft.com/office/thememl/2012/main" name="Office Theme" id="{62F939B6-93AF-4DB8-9C6B-D6C7DFDC589F}" vid="{4A3C46E8-61CC-4603-A589-7422A47A8E4A}"/>
     </a:ext>
   </a:extLst>
 </a:theme>

</xml_diff>

<commit_message>
Changes to the paper. Added results, weights in the final system, the size of the image DBs, and the efficiency data.
</commit_message>
<xml_diff>
--- a/deliverables/report/FasburgThomasReiff_MealRecognitionFinalReport.docx
+++ b/deliverables/report/FasburgThomasReiff_MealRecognitionFinalReport.docx
@@ -97,23 +97,7 @@
         <w:rPr>
           <w:rFonts w:ascii="Times New Roman" w:hAnsi="Times New Roman" w:cs="Times New Roman"/>
         </w:rPr>
-        <w:t xml:space="preserve">For this project, students were tasked with developing a software system to automatically recognize typical meals from images. In order to limit the scope of the project, the definition of “typical meals” is confined to 14 classes of images: salad, pasta, hotdog, </w:t>
-      </w:r>
-      <w:proofErr w:type="spellStart"/>
-      <w:proofErr w:type="gramStart"/>
-      <w:r>
-        <w:rPr>
-          <w:rFonts w:ascii="Times New Roman" w:hAnsi="Times New Roman" w:cs="Times New Roman"/>
-        </w:rPr>
-        <w:t>french</w:t>
-      </w:r>
-      <w:proofErr w:type="spellEnd"/>
-      <w:proofErr w:type="gramEnd"/>
-      <w:r>
-        <w:rPr>
-          <w:rFonts w:ascii="Times New Roman" w:hAnsi="Times New Roman" w:cs="Times New Roman"/>
-        </w:rPr>
-        <w:t xml:space="preserve"> fry, burger, apple, banana, broccoli, pizza, egg, tomato, rice, strawberry, and cookie. The tasks performed in order to achieve this goal included manual collection and labeling of images for the training and testing image databases, identification and implementation of the detection of differentiating features among the food classes, and implementation of a classification system that uses the output of the feature detection. After training on a set of labeled images, given an unlabeled input image, the resulting system will report a class label (where the class is one of the 14 listed above). This paper will discuss the work done by the team of students on all three of the tasks described above and present the results of the developed system on the competition dataset.</w:t>
+        <w:t>For this project, students were tasked with developing a software system to automatically recognize typical meals from images. In order to limit the scope of the project, the definition of “typical meals” is confined to 14 classes of images: salad, pasta, hotdog, french fry, burger, apple, banana, broccoli, pizza, egg, tomato, rice, strawberry, and cookie. The tasks performed in order to achieve this goal included manual collection and labeling of images for the training and testing image databases, identification and implementation of the detection of differentiating features among the food classes, and implementation of a classification system that uses the output of the feature detection. After training on a set of labeled images, given an unlabeled input image, the resulting system will report a class label (where the class is one of the 14 listed above). This paper will discuss the work done by the team of students on all three of the tasks described above and present the results of the developed system on the competition dataset.</w:t>
       </w:r>
     </w:p>
     <w:p>
@@ -145,21 +129,7 @@
         <w:rPr>
           <w:rFonts w:ascii="Times New Roman" w:hAnsi="Times New Roman" w:cs="Times New Roman"/>
         </w:rPr>
-        <w:t xml:space="preserve">This section of the paper provides information on how each of the tasks identified in the Problem section of the report was accomplished by the team of students. All of the implementation tasks discussed below were done in </w:t>
-      </w:r>
-      <w:proofErr w:type="spellStart"/>
-      <w:r>
-        <w:rPr>
-          <w:rFonts w:ascii="Times New Roman" w:hAnsi="Times New Roman" w:cs="Times New Roman"/>
-        </w:rPr>
-        <w:t>Matlab</w:t>
-      </w:r>
-      <w:proofErr w:type="spellEnd"/>
-      <w:r>
-        <w:rPr>
-          <w:rFonts w:ascii="Times New Roman" w:hAnsi="Times New Roman" w:cs="Times New Roman"/>
-        </w:rPr>
-        <w:t>.</w:t>
+        <w:t>This section of the paper provides information on how each of the tasks identified in the Problem section of the report was accomplished by the team of students. All of the implementation tasks discussed below were done in Matlab.</w:t>
       </w:r>
     </w:p>
     <w:p>
@@ -215,21 +185,19 @@
         <w:rPr>
           <w:rFonts w:ascii="Times New Roman" w:hAnsi="Times New Roman" w:cs="Times New Roman"/>
         </w:rPr>
-        <w:t>textured, monochromatic background. This allowed the system to be able to extract the features needed from the food very precisely; more complicated backgrounds have the potential to skew the actual results of a particular class of food. Each image in the training image database contains a single food item and is named according to the format “train</w:t>
-      </w:r>
-      <w:proofErr w:type="gramStart"/>
-      <w:r>
-        <w:rPr>
-          <w:rFonts w:ascii="Times New Roman" w:hAnsi="Times New Roman" w:cs="Times New Roman"/>
-        </w:rPr>
-        <w:t>_[</w:t>
-      </w:r>
-      <w:proofErr w:type="gramEnd"/>
-      <w:r>
-        <w:rPr>
-          <w:rFonts w:ascii="Times New Roman" w:hAnsi="Times New Roman" w:cs="Times New Roman"/>
-        </w:rPr>
-        <w:t>class name]_[#]” (e.g. ”train_tomato_2” and “train_strawberry_2”). Within the training image database, the apple class was divided into 3 different subclasses named apple red, apple green, and apple yellow. The reason for this is because of the drastic difference in color between different types of apples. This division allows the feature values for each subclass to be calculated separately and appear as a separate cluster in the data, thus minimizing the variety of the images in the apple class and promoting better classifications. Similarly, the egg class is broken into egg and eggshell classes. For the testing image database, a few more difficult types of images were allowed such more complicated backgrounds, images with shadows, and images with more in the foreground than just the food (i.e. plates and utensils).</w:t>
+        <w:t>textured, monochromatic background. This allowed the system to be able to extract the features needed from the food very precisely; more complicated backgrounds have the potential to skew the actual results of a particular class of food. Each image in the training image database contains a single food item and is named according to the format “train_[c</w:t>
+      </w:r>
+      <w:r>
+        <w:rPr>
+          <w:rFonts w:ascii="Times New Roman" w:hAnsi="Times New Roman" w:cs="Times New Roman"/>
+        </w:rPr>
+        <w:t>lass name]_[#]” (e.g. “</w:t>
+      </w:r>
+      <w:r>
+        <w:rPr>
+          <w:rFonts w:ascii="Times New Roman" w:hAnsi="Times New Roman" w:cs="Times New Roman"/>
+        </w:rPr>
+        <w:t>train_tomato_2” and “train_strawberry_2”). Within the training image database, the apple class was divided into 3 different subclasses named apple red, apple green, and apple yellow. The reason for this is because of the drastic difference in color between different types of apples. This division allows the feature values for each subclass to be calculated separately and appear as a separate cluster in the data, thus minimizing the variety of the images in the apple class and promoting better classifications. Similarly, the egg class is broken into egg and eggshell classes. For the testing image database, a few more difficult types of images were allowed such more complicated backgrounds, images with shadows, and images with more in the foreground than just the food (i.e. plates and utensils).</w:t>
       </w:r>
       <w:r>
         <w:rPr>
@@ -409,21 +377,7 @@
         <w:rPr>
           <w:rFonts w:ascii="Times New Roman" w:hAnsi="Times New Roman" w:cs="Times New Roman"/>
         </w:rPr>
-        <w:t xml:space="preserve">This technique proved to perform very well when the background was monochromatic, and fairly well when the background was more complicated.  Below are some examples of the foreground region finding that worked </w:t>
-      </w:r>
-      <w:proofErr w:type="gramStart"/>
-      <w:r>
-        <w:rPr>
-          <w:rFonts w:ascii="Times New Roman" w:hAnsi="Times New Roman" w:cs="Times New Roman"/>
-        </w:rPr>
-        <w:t>well.</w:t>
-      </w:r>
-      <w:proofErr w:type="gramEnd"/>
-      <w:r>
-        <w:rPr>
-          <w:rFonts w:ascii="Times New Roman" w:hAnsi="Times New Roman" w:cs="Times New Roman"/>
-        </w:rPr>
-        <w:t xml:space="preserve"> </w:t>
+        <w:t xml:space="preserve">This technique proved to perform very well when the background was monochromatic, and fairly well when the background was more complicated.  Below are some examples of the foreground region finding that worked well. </w:t>
       </w:r>
     </w:p>
     <w:p>
@@ -948,23 +902,7 @@
         <w:rPr>
           <w:rFonts w:ascii="Times New Roman" w:hAnsi="Times New Roman" w:cs="Times New Roman"/>
         </w:rPr>
-        <w:t xml:space="preserve">In the planning stages of the project, the team identified texture as another feature that could help to differentiate between the image classes. For example, this feature should be useful between classes of similar color and shape, such as apple and tomato, where the color and shape are similar, but tomatoes are typically smoother in appearance. In addition, food classes such as strawberry, </w:t>
-      </w:r>
-      <w:proofErr w:type="spellStart"/>
-      <w:proofErr w:type="gramStart"/>
-      <w:r>
-        <w:rPr>
-          <w:rFonts w:ascii="Times New Roman" w:hAnsi="Times New Roman" w:cs="Times New Roman"/>
-        </w:rPr>
-        <w:t>french</w:t>
-      </w:r>
-      <w:proofErr w:type="spellEnd"/>
-      <w:proofErr w:type="gramEnd"/>
-      <w:r>
-        <w:rPr>
-          <w:rFonts w:ascii="Times New Roman" w:hAnsi="Times New Roman" w:cs="Times New Roman"/>
-        </w:rPr>
-        <w:t xml:space="preserve"> fry, salad, broccoli, rice, and pasta should exhibit a more complicated texture than some of the other food classes.</w:t>
+        <w:t>In the planning stages of the project, the team identified texture as another feature that could help to differentiate between the image classes. For example, this feature should be useful between classes of similar color and shape, such as apple and tomato, where the color and shape are similar, but tomatoes are typically smoother in appearance. In addition, food classes such as strawberry, french fry, salad, broccoli, rice, and pasta should exhibit a more complicated texture than some of the other food classes.</w:t>
       </w:r>
     </w:p>
     <w:p>
@@ -998,21 +936,7 @@
         <w:rPr>
           <w:rFonts w:ascii="Times New Roman" w:hAnsi="Times New Roman" w:cs="Times New Roman"/>
         </w:rPr>
-        <w:t xml:space="preserve"> measure of texture to differentiate between the various food classes. The function first applies </w:t>
-      </w:r>
-      <w:proofErr w:type="spellStart"/>
-      <w:r>
-        <w:rPr>
-          <w:rFonts w:ascii="Times New Roman" w:hAnsi="Times New Roman" w:cs="Times New Roman"/>
-        </w:rPr>
-        <w:t>Matlab’s</w:t>
-      </w:r>
-      <w:proofErr w:type="spellEnd"/>
-      <w:r>
-        <w:rPr>
-          <w:rFonts w:ascii="Times New Roman" w:hAnsi="Times New Roman" w:cs="Times New Roman"/>
-        </w:rPr>
-        <w:t xml:space="preserve"> range filter to a grayscale version of the input image. This returns a matrix of the same size as the input image, where every cell is set to the maximum range between all pixels in the 3x3 neighborhood around the corresponding pixel in the original image. </w:t>
+        <w:t xml:space="preserve"> measure of texture to differentiate between the various food classes. The function first applies Matlab’s range filter to a grayscale version of the input image. This returns a matrix of the same size as the input image, where every cell is set to the maximum range between all pixels in the 3x3 neighborhood around the corresponding pixel in the original image. </w:t>
       </w:r>
       <w:r>
         <w:rPr>
@@ -1041,35 +965,7 @@
         <w:rPr>
           <w:rFonts w:ascii="Times New Roman" w:hAnsi="Times New Roman" w:cs="Times New Roman"/>
         </w:rPr>
-        <w:t xml:space="preserve">In an effort to improve the system, Law’s Texture Energy Measures method was also implemented by the team. These measures produce 9 “energy map” images corresponding to the application of filters formed from convoluting pairs of four feature detector vectors (level, edge, spot, and ripple). Once again using </w:t>
-      </w:r>
-      <w:proofErr w:type="spellStart"/>
-      <w:r>
-        <w:rPr>
-          <w:rFonts w:ascii="Times New Roman" w:hAnsi="Times New Roman" w:cs="Times New Roman"/>
-        </w:rPr>
-        <w:t>edgeness</w:t>
-      </w:r>
-      <w:proofErr w:type="spellEnd"/>
-      <w:r>
-        <w:rPr>
-          <w:rFonts w:ascii="Times New Roman" w:hAnsi="Times New Roman" w:cs="Times New Roman"/>
-        </w:rPr>
-        <w:t xml:space="preserve"> per pixel in the food region, a summarizing value was computed for each one of the nine energy maps, thus resulting in a 9-dimensional feature vector for each image. An analysis of the means and standard deviations of these computed values among and between image classes was done in order to find the maps with the highest interclass variation and the lowest </w:t>
-      </w:r>
-      <w:proofErr w:type="spellStart"/>
-      <w:r>
-        <w:rPr>
-          <w:rFonts w:ascii="Times New Roman" w:hAnsi="Times New Roman" w:cs="Times New Roman"/>
-        </w:rPr>
-        <w:t>intraclass</w:t>
-      </w:r>
-      <w:proofErr w:type="spellEnd"/>
-      <w:r>
-        <w:rPr>
-          <w:rFonts w:ascii="Times New Roman" w:hAnsi="Times New Roman" w:cs="Times New Roman"/>
-        </w:rPr>
-        <w:t xml:space="preserve"> variation. Using the top three maps from this method as features in the system, testing revealed insignificant improvement over the range filter method and thus the other method was chosen for efficiency reasons.</w:t>
+        <w:t>In an effort to improve the system, Law’s Texture Energy Measures method was also implemented by the team. These measures produce 9 “energy map” images corresponding to the application of filters formed from convoluting pairs of four feature detector vectors (level, edge, spot, and ripple). Once again using edgeness per pixel in the food region, a summarizing value was computed for each one of the nine energy maps, thus resulting in a 9-dimensional feature vector for each image. An analysis of the means and standard deviations of these computed values among and between image classes was done in order to find the maps with the highest interclass variation and the lowest intraclass variation. Using the top three maps from this method as features in the system, testing revealed insignificant improvement over the range filter method and thus the other method was chosen for efficiency reasons.</w:t>
       </w:r>
     </w:p>
     <w:p>
@@ -1101,21 +997,7 @@
         <w:rPr>
           <w:rFonts w:ascii="Times New Roman" w:hAnsi="Times New Roman" w:cs="Times New Roman"/>
         </w:rPr>
-        <w:t xml:space="preserve">Finally, the team identified shape as the last feature to help classify the food images. There were two shape features that were considered; circularity and tangent angle histograms. The goal of these features was to separate classes that may have similar colors and textures such as banana, yellow apple, and </w:t>
-      </w:r>
-      <w:proofErr w:type="spellStart"/>
-      <w:r>
-        <w:rPr>
-          <w:rFonts w:ascii="Times New Roman" w:hAnsi="Times New Roman" w:cs="Times New Roman"/>
-        </w:rPr>
-        <w:t>french</w:t>
-      </w:r>
-      <w:proofErr w:type="spellEnd"/>
-      <w:r>
-        <w:rPr>
-          <w:rFonts w:ascii="Times New Roman" w:hAnsi="Times New Roman" w:cs="Times New Roman"/>
-        </w:rPr>
-        <w:t xml:space="preserve"> fry. The circularity function is a very simple implementation. The function takes as input the mask from the foreground detection operation, which indicates which pixels belong to the foreground and which belong to the background (as 1’s and 0’s). Using the erosion operator, </w:t>
+        <w:t xml:space="preserve">Finally, the team identified shape as the last feature to help classify the food images. There were two shape features that were considered; circularity and tangent angle histograms. The goal of these features was to separate classes that may have similar colors and textures such as banana, yellow apple, and french fry. The circularity function is a very simple implementation. The function takes as input the mask from the foreground detection operation, which indicates which pixels belong to the foreground and which belong to the background (as 1’s and 0’s). Using the erosion operator, </w:t>
       </w:r>
       <w:r>
         <w:rPr>
@@ -1219,86 +1101,214 @@
     </w:p>
     <w:p>
       <w:pPr>
-        <w:jc w:val="both"/>
-        <w:rPr>
-          <w:rFonts w:ascii="Times New Roman" w:hAnsi="Times New Roman" w:cs="Times New Roman"/>
-        </w:rPr>
-      </w:pPr>
-      <w:r>
-        <w:rPr>
-          <w:rFonts w:ascii="Times New Roman" w:hAnsi="Times New Roman" w:cs="Times New Roman"/>
-        </w:rPr>
-        <w:t xml:space="preserve">Images were classified using a feature vector generated from each image using the techniques for color, texture, and shape that were described in the previous sections. This feature vector has 64 color features, 1 texture feature, and 1 shape feature. Since the different values within the feature vector have very different scales and distributions, the classification applies gains to normalize the scale of each feature. For example, any given value in the normalized color histogram cannot exceed 1/64, while the values of the range and shape features can have much higher values. To mitigate this problem, each feature value is divided by the maximum value of that feature for any sample of any class. This ensures that classification is not affected by the differing sizes of each value in the frequency vector. </w:t>
-      </w:r>
-    </w:p>
-    <w:p>
-      <w:pPr>
-        <w:jc w:val="both"/>
-        <w:rPr>
-          <w:rFonts w:ascii="Times New Roman" w:hAnsi="Times New Roman" w:cs="Times New Roman"/>
-        </w:rPr>
-      </w:pPr>
-    </w:p>
-    <w:p>
-      <w:pPr>
-        <w:jc w:val="both"/>
-        <w:rPr>
-          <w:rFonts w:ascii="Times New Roman" w:hAnsi="Times New Roman" w:cs="Times New Roman"/>
-        </w:rPr>
-      </w:pPr>
-      <w:r>
-        <w:rPr>
-          <w:rFonts w:ascii="Times New Roman" w:hAnsi="Times New Roman" w:cs="Times New Roman"/>
-        </w:rPr>
-        <w:t>Once each feature in the feature vector is normalized to be on similar scales, additional weights are applied to this feature vector. These weights are manually tuned, and are used to give more weight to the values in the feature vector that are better at discriminating between classes than others, and to account for the fact that the color, shape, and texture features contribute a different number of features to the overall feature vector (color contributes 64 values, while shape and texture each contribute 1).</w:t>
-      </w:r>
-      <w:r>
-        <w:rPr>
-          <w:rFonts w:ascii="Times New Roman" w:hAnsi="Times New Roman" w:cs="Times New Roman"/>
-        </w:rPr>
-        <w:t xml:space="preserve"> In the final classification system, </w:t>
-      </w:r>
-      <w:r>
-        <w:rPr>
-          <w:rFonts w:ascii="Times New Roman" w:hAnsi="Times New Roman" w:cs="Times New Roman"/>
-        </w:rPr>
-        <w:t>there is a weight of 1/64 assigned to each color feature, a weight of ½ assigned to the texture feature, and a weight of ½ assigned to the shape feature.</w:t>
-      </w:r>
-      <w:bookmarkStart w:id="9" w:name="_GoBack"/>
-      <w:bookmarkEnd w:id="9"/>
-    </w:p>
-    <w:p>
-      <w:pPr>
-        <w:jc w:val="both"/>
-        <w:rPr>
-          <w:rFonts w:ascii="Times New Roman" w:hAnsi="Times New Roman" w:cs="Times New Roman"/>
-        </w:rPr>
-      </w:pPr>
-    </w:p>
-    <w:p>
-      <w:pPr>
-        <w:jc w:val="both"/>
-        <w:rPr>
-          <w:rFonts w:ascii="Times New Roman" w:hAnsi="Times New Roman" w:cs="Times New Roman"/>
-        </w:rPr>
-      </w:pPr>
-      <w:r>
-        <w:rPr>
-          <w:rFonts w:ascii="Times New Roman" w:hAnsi="Times New Roman" w:cs="Times New Roman"/>
-        </w:rPr>
-        <w:t>During the training phase of the recognition system, the 66-dimensional feature vector is computed for each image in the training dataset. Based on the known labels, the means and standard de</w:t>
-      </w:r>
-      <w:r>
-        <w:rPr>
-          <w:rFonts w:ascii="Times New Roman" w:hAnsi="Times New Roman" w:cs="Times New Roman"/>
-        </w:rPr>
-        <w:t>viations of the vector values are</w:t>
-      </w:r>
-      <w:r>
-        <w:rPr>
-          <w:rFonts w:ascii="Times New Roman" w:hAnsi="Times New Roman" w:cs="Times New Roman"/>
-        </w:rPr>
-        <w:t xml:space="preserve"> stored for each class. In order to classify an image, a feature vector for the input image is generated using the same 66-dimensions. This vector is then compared to the mean value of each class using the Euclidean distance, in which each dimension is scaled (divided by) the standard deviation of that dimension. The scaling by standard deviation is used to address the fact that the density of the each cluster of images in a class is not uniform. The image is classified as the class whose mean is closest to the feature vector of the current image, using this scaled method.</w:t>
+        <w:shd w:val="clear" w:color="auto" w:fill="FFFFFF"/>
+        <w:rPr>
+          <w:rFonts w:ascii="Times New Roman" w:hAnsi="Times New Roman" w:cs="Times New Roman"/>
+        </w:rPr>
+      </w:pPr>
+      <w:r>
+        <w:rPr>
+          <w:rFonts w:ascii="Times New Roman" w:hAnsi="Times New Roman" w:cs="Times New Roman"/>
+        </w:rPr>
+        <w:t>During the training phase of the recognition system, a 66-dimensional feature vec</w:t>
+      </w:r>
+      <w:r>
+        <w:rPr>
+          <w:rFonts w:ascii="Times New Roman" w:hAnsi="Times New Roman" w:cs="Times New Roman"/>
+        </w:rPr>
+        <w:t xml:space="preserve">tor is computed </w:t>
+      </w:r>
+      <w:r>
+        <w:rPr>
+          <w:rFonts w:ascii="Times New Roman" w:hAnsi="Times New Roman" w:cs="Times New Roman"/>
+        </w:rPr>
+        <w:t>for each image in the training dataset using the techniques for color, texture, and shape that were described in the previous sections. Based on the known labels, the means and standard deviations of the vector values are stored for each class. </w:t>
+      </w:r>
+    </w:p>
+    <w:p>
+      <w:pPr>
+        <w:shd w:val="clear" w:color="auto" w:fill="FFFFFF"/>
+        <w:rPr>
+          <w:rFonts w:ascii="Times New Roman" w:hAnsi="Times New Roman" w:cs="Times New Roman"/>
+        </w:rPr>
+      </w:pPr>
+      <w:r>
+        <w:rPr>
+          <w:rFonts w:ascii="Times New Roman" w:hAnsi="Times New Roman" w:cs="Times New Roman"/>
+        </w:rPr>
+        <w:t> </w:t>
+      </w:r>
+    </w:p>
+    <w:p>
+      <w:pPr>
+        <w:shd w:val="clear" w:color="auto" w:fill="FFFFFF"/>
+        <w:rPr>
+          <w:rFonts w:ascii="Times New Roman" w:hAnsi="Times New Roman" w:cs="Times New Roman"/>
+        </w:rPr>
+      </w:pPr>
+      <w:r>
+        <w:rPr>
+          <w:rFonts w:ascii="Times New Roman" w:hAnsi="Times New Roman" w:cs="Times New Roman"/>
+        </w:rPr>
+        <w:t>In order to classify an image, a feature vector for the input image is generated using the sam</w:t>
+      </w:r>
+      <w:r>
+        <w:rPr>
+          <w:rFonts w:ascii="Times New Roman" w:hAnsi="Times New Roman" w:cs="Times New Roman"/>
+        </w:rPr>
+        <w:t>e 66-dimensions as used for the tra</w:t>
+      </w:r>
+      <w:r>
+        <w:rPr>
+          <w:rFonts w:ascii="Times New Roman" w:hAnsi="Times New Roman" w:cs="Times New Roman"/>
+        </w:rPr>
+        <w:t xml:space="preserve">ining data. This vector is then compared to the mean </w:t>
+      </w:r>
+      <w:r>
+        <w:rPr>
+          <w:rFonts w:ascii="Times New Roman" w:hAnsi="Times New Roman" w:cs="Times New Roman"/>
+        </w:rPr>
+        <w:t xml:space="preserve">vector </w:t>
+      </w:r>
+      <w:r>
+        <w:rPr>
+          <w:rFonts w:ascii="Times New Roman" w:hAnsi="Times New Roman" w:cs="Times New Roman"/>
+        </w:rPr>
+        <w:t xml:space="preserve">value of each class using the Euclidean distance, and each </w:t>
+      </w:r>
+      <w:r>
+        <w:rPr>
+          <w:rFonts w:ascii="Times New Roman" w:hAnsi="Times New Roman" w:cs="Times New Roman"/>
+        </w:rPr>
+        <w:t xml:space="preserve">feature </w:t>
+      </w:r>
+      <w:r>
+        <w:rPr>
+          <w:rFonts w:ascii="Times New Roman" w:hAnsi="Times New Roman" w:cs="Times New Roman"/>
+        </w:rPr>
+        <w:t>d</w:t>
+      </w:r>
+      <w:r>
+        <w:rPr>
+          <w:rFonts w:ascii="Times New Roman" w:hAnsi="Times New Roman" w:cs="Times New Roman"/>
+        </w:rPr>
+        <w:t>istance is then scaled (divided) by</w:t>
+      </w:r>
+      <w:r>
+        <w:rPr>
+          <w:rFonts w:ascii="Times New Roman" w:hAnsi="Times New Roman" w:cs="Times New Roman"/>
+        </w:rPr>
+        <w:t xml:space="preserve"> the standard deviat</w:t>
+      </w:r>
+      <w:r>
+        <w:rPr>
+          <w:rFonts w:ascii="Times New Roman" w:hAnsi="Times New Roman" w:cs="Times New Roman"/>
+        </w:rPr>
+        <w:t>ion of that dimension</w:t>
+      </w:r>
+      <w:r>
+        <w:rPr>
+          <w:rFonts w:ascii="Times New Roman" w:hAnsi="Times New Roman" w:cs="Times New Roman"/>
+        </w:rPr>
+        <w:t>. The scaling by standard deviation is used to address the fact that the density of the each cluster of i</w:t>
+      </w:r>
+      <w:r>
+        <w:rPr>
+          <w:rFonts w:ascii="Times New Roman" w:hAnsi="Times New Roman" w:cs="Times New Roman"/>
+        </w:rPr>
+        <w:t>mages in a class is not uniform</w:t>
+      </w:r>
+      <w:r>
+        <w:rPr>
+          <w:rFonts w:ascii="Times New Roman" w:hAnsi="Times New Roman" w:cs="Times New Roman"/>
+        </w:rPr>
+        <w:t>.</w:t>
+      </w:r>
+    </w:p>
+    <w:p>
+      <w:pPr>
+        <w:shd w:val="clear" w:color="auto" w:fill="FFFFFF"/>
+        <w:rPr>
+          <w:rFonts w:ascii="Times New Roman" w:hAnsi="Times New Roman" w:cs="Times New Roman"/>
+        </w:rPr>
+      </w:pPr>
+      <w:r>
+        <w:rPr>
+          <w:rFonts w:ascii="Times New Roman" w:hAnsi="Times New Roman" w:cs="Times New Roman"/>
+        </w:rPr>
+        <w:t> </w:t>
+      </w:r>
+    </w:p>
+    <w:p>
+      <w:pPr>
+        <w:shd w:val="clear" w:color="auto" w:fill="FFFFFF"/>
+        <w:rPr>
+          <w:rFonts w:ascii="Times New Roman" w:hAnsi="Times New Roman" w:cs="Times New Roman"/>
+        </w:rPr>
+      </w:pPr>
+      <w:r>
+        <w:rPr>
+          <w:rFonts w:ascii="Times New Roman" w:hAnsi="Times New Roman" w:cs="Times New Roman"/>
+        </w:rPr>
+        <w:t>Since the different values within the feature vector have very different scales and distributions, the classification applies additional gains to normalize the scale of the distances on each feature. For example, any given value in the normalized color histogram cannot exceed 1/64, while the values of the range and shape features can have much higher values. To mitigate this problem, each distance value is divided by the maximum value of that feature for any sample of any class. This ensures that classification is not affected by the differing sizes of each value in the frequency vector. </w:t>
+      </w:r>
+    </w:p>
+    <w:p>
+      <w:pPr>
+        <w:shd w:val="clear" w:color="auto" w:fill="FFFFFF"/>
+        <w:rPr>
+          <w:rFonts w:ascii="Times New Roman" w:hAnsi="Times New Roman" w:cs="Times New Roman"/>
+        </w:rPr>
+      </w:pPr>
+    </w:p>
+    <w:p>
+      <w:pPr>
+        <w:jc w:val="both"/>
+        <w:rPr>
+          <w:rFonts w:ascii="Times New Roman" w:hAnsi="Times New Roman" w:cs="Times New Roman"/>
+        </w:rPr>
+      </w:pPr>
+      <w:r>
+        <w:rPr>
+          <w:rFonts w:ascii="Times New Roman" w:hAnsi="Times New Roman" w:cs="Times New Roman"/>
+        </w:rPr>
+        <w:t>Once each feature in the feature vector is normalized to be on similar scales, additional weights are applied to the distance between the current sample and each class mean of the training data. These weights are manually tuned, and are used to give more weight to the values in the feature vector that are better at discriminating between classes than others, and to account for the fact that the color, shape, and texture features contribute a different number of features to the overall feature vector (color contributes 64 values, while shape and texture each contribute 1).</w:t>
+      </w:r>
+      <w:r>
+        <w:rPr>
+          <w:rFonts w:ascii="Times New Roman" w:hAnsi="Times New Roman" w:cs="Times New Roman"/>
+        </w:rPr>
+        <w:t xml:space="preserve"> In the final recognition system, </w:t>
+      </w:r>
+      <w:r>
+        <w:rPr>
+          <w:rFonts w:ascii="Times New Roman" w:hAnsi="Times New Roman" w:cs="Times New Roman"/>
+        </w:rPr>
+        <w:t>there is a weight of 1/64 assigned to each color feature (for a total weight of 1 for all color features), a weight of ½ assigned to the texture feature, and a weight of ½ assigned to the shape feature.</w:t>
+      </w:r>
+      <w:r>
+        <w:rPr>
+          <w:rFonts w:ascii="Times New Roman" w:hAnsi="Times New Roman" w:cs="Times New Roman"/>
+        </w:rPr>
+        <w:t xml:space="preserve"> Once the scaling and the additional weights have been </w:t>
+      </w:r>
+      <w:r>
+        <w:rPr>
+          <w:rFonts w:ascii="Times New Roman" w:hAnsi="Times New Roman" w:cs="Times New Roman"/>
+        </w:rPr>
+        <w:t>applied to the distance values, t</w:t>
+      </w:r>
+      <w:r>
+        <w:rPr>
+          <w:rFonts w:ascii="Times New Roman" w:hAnsi="Times New Roman" w:cs="Times New Roman"/>
+        </w:rPr>
+        <w:t>he image is classified as the class whose mean is closest to the feature vector of the current image, using this scaled method</w:t>
+      </w:r>
+      <w:r>
+        <w:rPr>
+          <w:rFonts w:ascii="Times New Roman" w:hAnsi="Times New Roman" w:cs="Times New Roman"/>
+        </w:rPr>
+        <w:t>.</w:t>
       </w:r>
     </w:p>
     <w:p>
@@ -1310,8 +1320,8 @@
           <w:rFonts w:ascii="Times New Roman" w:hAnsi="Times New Roman" w:cs="Times New Roman"/>
         </w:rPr>
       </w:pPr>
-      <w:bookmarkStart w:id="10" w:name="h.a4yfgsb5r11l" w:colFirst="0" w:colLast="0"/>
-      <w:bookmarkEnd w:id="10"/>
+      <w:bookmarkStart w:id="9" w:name="h.a4yfgsb5r11l" w:colFirst="0" w:colLast="0"/>
+      <w:bookmarkEnd w:id="9"/>
       <w:r>
         <w:rPr>
           <w:rFonts w:ascii="Times New Roman" w:hAnsi="Times New Roman" w:cs="Times New Roman"/>
@@ -1330,21 +1340,37 @@
         <w:rPr>
           <w:rFonts w:ascii="Times New Roman" w:hAnsi="Times New Roman" w:cs="Times New Roman"/>
         </w:rPr>
-        <w:t xml:space="preserve">The output from the </w:t>
-      </w:r>
-      <w:proofErr w:type="spellStart"/>
-      <w:r>
-        <w:rPr>
-          <w:rFonts w:ascii="Times New Roman" w:hAnsi="Times New Roman" w:cs="Times New Roman"/>
-        </w:rPr>
-        <w:t>Matlab</w:t>
-      </w:r>
-      <w:proofErr w:type="spellEnd"/>
-      <w:r>
-        <w:rPr>
-          <w:rFonts w:ascii="Times New Roman" w:hAnsi="Times New Roman" w:cs="Times New Roman"/>
-        </w:rPr>
-        <w:t xml:space="preserve"> training program is copied below.</w:t>
+        <w:t>The output values from training program are</w:t>
+      </w:r>
+      <w:r>
+        <w:rPr>
+          <w:rFonts w:ascii="Times New Roman" w:hAnsi="Times New Roman" w:cs="Times New Roman"/>
+        </w:rPr>
+        <w:t xml:space="preserve"> </w:t>
+      </w:r>
+      <w:r>
+        <w:rPr>
+          <w:rFonts w:ascii="Times New Roman" w:hAnsi="Times New Roman" w:cs="Times New Roman"/>
+        </w:rPr>
+        <w:t>shown</w:t>
+      </w:r>
+      <w:r>
+        <w:rPr>
+          <w:rFonts w:ascii="Times New Roman" w:hAnsi="Times New Roman" w:cs="Times New Roman"/>
+        </w:rPr>
+        <w:t xml:space="preserve"> </w:t>
+      </w:r>
+      <w:r>
+        <w:rPr>
+          <w:rFonts w:ascii="Times New Roman" w:hAnsi="Times New Roman" w:cs="Times New Roman"/>
+        </w:rPr>
+        <w:t xml:space="preserve">in the table </w:t>
+      </w:r>
+      <w:r>
+        <w:rPr>
+          <w:rFonts w:ascii="Times New Roman" w:hAnsi="Times New Roman" w:cs="Times New Roman"/>
+        </w:rPr>
+        <w:t>below.</w:t>
       </w:r>
       <w:r>
         <w:rPr>
@@ -1356,39 +1382,2386 @@
         <w:rPr>
           <w:rFonts w:ascii="Times New Roman" w:hAnsi="Times New Roman" w:cs="Times New Roman"/>
         </w:rPr>
-        <w:t>Each line of the output corresponds to a single class and prints the true detection rate, the true rejection rate, and the average between these two numbers. The true detection and rejection rate were computed by comparing the expected class label generated by the recognition system to the actual class label provided along with the competition dataset for each image. The averages of the true detection rate and the true rejection rate are the numbers that are output to the competitionResults.txt file included in the project submission.</w:t>
-      </w:r>
-    </w:p>
-    <w:p>
-      <w:pPr>
-        <w:jc w:val="both"/>
-        <w:rPr>
-          <w:rFonts w:ascii="Times New Roman" w:hAnsi="Times New Roman" w:cs="Times New Roman"/>
-        </w:rPr>
-      </w:pPr>
-    </w:p>
-    <w:p>
-      <w:pPr>
-        <w:jc w:val="both"/>
-        <w:rPr>
-          <w:rFonts w:ascii="Times New Roman" w:hAnsi="Times New Roman" w:cs="Times New Roman"/>
-        </w:rPr>
-      </w:pPr>
-      <w:proofErr w:type="gramStart"/>
-      <w:r>
-        <w:rPr>
-          <w:rFonts w:ascii="Times New Roman" w:hAnsi="Times New Roman" w:cs="Times New Roman"/>
-        </w:rPr>
-        <w:t>[ INSERT</w:t>
-      </w:r>
-      <w:proofErr w:type="gramEnd"/>
-      <w:r>
-        <w:rPr>
-          <w:rFonts w:ascii="Times New Roman" w:hAnsi="Times New Roman" w:cs="Times New Roman"/>
-        </w:rPr>
-        <w:t xml:space="preserve"> RESULTS HERE ]</w:t>
-      </w:r>
-    </w:p>
+        <w:t xml:space="preserve">Each </w:t>
+      </w:r>
+      <w:r>
+        <w:rPr>
+          <w:rFonts w:ascii="Times New Roman" w:hAnsi="Times New Roman" w:cs="Times New Roman"/>
+        </w:rPr>
+        <w:t>row</w:t>
+      </w:r>
+      <w:r>
+        <w:rPr>
+          <w:rFonts w:ascii="Times New Roman" w:hAnsi="Times New Roman" w:cs="Times New Roman"/>
+        </w:rPr>
+        <w:t xml:space="preserve"> of the output corresponds to a single class and prints the true detection rate</w:t>
+      </w:r>
+      <w:r>
+        <w:rPr>
+          <w:rFonts w:ascii="Times New Roman" w:hAnsi="Times New Roman" w:cs="Times New Roman"/>
+        </w:rPr>
+        <w:t xml:space="preserve"> (“Accepted”)</w:t>
+      </w:r>
+      <w:r>
+        <w:rPr>
+          <w:rFonts w:ascii="Times New Roman" w:hAnsi="Times New Roman" w:cs="Times New Roman"/>
+        </w:rPr>
+        <w:t>, the true rejection rate</w:t>
+      </w:r>
+      <w:r>
+        <w:rPr>
+          <w:rFonts w:ascii="Times New Roman" w:hAnsi="Times New Roman" w:cs="Times New Roman"/>
+        </w:rPr>
+        <w:t xml:space="preserve"> (“Rejected”)</w:t>
+      </w:r>
+      <w:r>
+        <w:rPr>
+          <w:rFonts w:ascii="Times New Roman" w:hAnsi="Times New Roman" w:cs="Times New Roman"/>
+        </w:rPr>
+        <w:t>, and the average between these two numbers. The true detection and rejection rate were computed by comparing the expected class label generated by the recognition system to the actual class label provided along with the competition dataset for each image. The averages of the true detection rate and the true rejection rate are the numbers that are output to the competitionResults.txt file included in the project submission.</w:t>
+      </w:r>
+    </w:p>
+    <w:p>
+      <w:pPr>
+        <w:jc w:val="both"/>
+        <w:rPr>
+          <w:rFonts w:ascii="Times New Roman" w:hAnsi="Times New Roman" w:cs="Times New Roman"/>
+        </w:rPr>
+      </w:pPr>
+    </w:p>
+    <w:p>
+      <w:pPr>
+        <w:jc w:val="both"/>
+        <w:rPr>
+          <w:rFonts w:ascii="Times New Roman" w:hAnsi="Times New Roman" w:cs="Times New Roman"/>
+        </w:rPr>
+      </w:pPr>
+    </w:p>
+    <w:p>
+      <w:pPr>
+        <w:jc w:val="both"/>
+        <w:rPr>
+          <w:rFonts w:ascii="Times New Roman" w:hAnsi="Times New Roman" w:cs="Times New Roman"/>
+        </w:rPr>
+      </w:pPr>
+    </w:p>
+    <w:p>
+      <w:pPr>
+        <w:jc w:val="both"/>
+        <w:rPr>
+          <w:rFonts w:ascii="Times New Roman" w:hAnsi="Times New Roman" w:cs="Times New Roman"/>
+        </w:rPr>
+      </w:pPr>
+    </w:p>
+    <w:p>
+      <w:pPr>
+        <w:jc w:val="both"/>
+        <w:rPr>
+          <w:rFonts w:ascii="Times New Roman" w:hAnsi="Times New Roman" w:cs="Times New Roman"/>
+        </w:rPr>
+      </w:pPr>
+    </w:p>
+    <w:tbl>
+      <w:tblPr>
+        <w:tblW w:w="9000" w:type="dxa"/>
+        <w:jc w:val="center"/>
+        <w:tblCellMar>
+          <w:left w:w="0" w:type="dxa"/>
+          <w:right w:w="0" w:type="dxa"/>
+        </w:tblCellMar>
+        <w:tblLook w:val="0420" w:firstRow="1" w:lastRow="0" w:firstColumn="0" w:lastColumn="0" w:noHBand="0" w:noVBand="1"/>
+      </w:tblPr>
+      <w:tblGrid>
+        <w:gridCol w:w="2249"/>
+        <w:gridCol w:w="2251"/>
+        <w:gridCol w:w="2250"/>
+        <w:gridCol w:w="2250"/>
+      </w:tblGrid>
+      <w:tr>
+        <w:trPr>
+          <w:trHeight w:val="259"/>
+          <w:jc w:val="center"/>
+        </w:trPr>
+        <w:tc>
+          <w:tcPr>
+            <w:tcW w:w="2260" w:type="dxa"/>
+            <w:tcBorders>
+              <w:top w:val="single" w:sz="8" w:space="0" w:color="FFFFFF"/>
+              <w:left w:val="single" w:sz="8" w:space="0" w:color="FFFFFF"/>
+              <w:bottom w:val="single" w:sz="24" w:space="0" w:color="FFFFFF"/>
+              <w:right w:val="single" w:sz="8" w:space="0" w:color="FFFFFF"/>
+            </w:tcBorders>
+            <w:shd w:val="clear" w:color="auto" w:fill="2DA2BF"/>
+            <w:tcMar>
+              <w:top w:w="72" w:type="dxa"/>
+              <w:left w:w="144" w:type="dxa"/>
+              <w:bottom w:w="72" w:type="dxa"/>
+              <w:right w:w="144" w:type="dxa"/>
+            </w:tcMar>
+            <w:hideMark/>
+          </w:tcPr>
+          <w:p>
+            <w:pPr>
+              <w:jc w:val="both"/>
+              <w:rPr>
+                <w:rFonts w:ascii="Times New Roman" w:hAnsi="Times New Roman" w:cs="Times New Roman"/>
+              </w:rPr>
+            </w:pPr>
+            <w:r>
+              <w:rPr>
+                <w:rFonts w:ascii="Times New Roman" w:hAnsi="Times New Roman" w:cs="Times New Roman"/>
+                <w:b/>
+                <w:bCs/>
+              </w:rPr>
+              <w:t>Class</w:t>
+            </w:r>
+          </w:p>
+        </w:tc>
+        <w:tc>
+          <w:tcPr>
+            <w:tcW w:w="2260" w:type="dxa"/>
+            <w:tcBorders>
+              <w:top w:val="single" w:sz="8" w:space="0" w:color="FFFFFF"/>
+              <w:left w:val="single" w:sz="8" w:space="0" w:color="FFFFFF"/>
+              <w:bottom w:val="single" w:sz="24" w:space="0" w:color="FFFFFF"/>
+              <w:right w:val="single" w:sz="8" w:space="0" w:color="FFFFFF"/>
+            </w:tcBorders>
+            <w:shd w:val="clear" w:color="auto" w:fill="2DA2BF"/>
+            <w:tcMar>
+              <w:top w:w="72" w:type="dxa"/>
+              <w:left w:w="144" w:type="dxa"/>
+              <w:bottom w:w="72" w:type="dxa"/>
+              <w:right w:w="144" w:type="dxa"/>
+            </w:tcMar>
+            <w:hideMark/>
+          </w:tcPr>
+          <w:p>
+            <w:pPr>
+              <w:jc w:val="both"/>
+              <w:rPr>
+                <w:rFonts w:ascii="Times New Roman" w:hAnsi="Times New Roman" w:cs="Times New Roman"/>
+              </w:rPr>
+            </w:pPr>
+            <w:r>
+              <w:rPr>
+                <w:rFonts w:ascii="Times New Roman" w:hAnsi="Times New Roman" w:cs="Times New Roman"/>
+                <w:b/>
+                <w:bCs/>
+              </w:rPr>
+              <w:t>Accepted</w:t>
+            </w:r>
+          </w:p>
+        </w:tc>
+        <w:tc>
+          <w:tcPr>
+            <w:tcW w:w="2260" w:type="dxa"/>
+            <w:tcBorders>
+              <w:top w:val="single" w:sz="8" w:space="0" w:color="FFFFFF"/>
+              <w:left w:val="single" w:sz="8" w:space="0" w:color="FFFFFF"/>
+              <w:bottom w:val="single" w:sz="24" w:space="0" w:color="FFFFFF"/>
+              <w:right w:val="single" w:sz="8" w:space="0" w:color="FFFFFF"/>
+            </w:tcBorders>
+            <w:shd w:val="clear" w:color="auto" w:fill="2DA2BF"/>
+            <w:tcMar>
+              <w:top w:w="72" w:type="dxa"/>
+              <w:left w:w="144" w:type="dxa"/>
+              <w:bottom w:w="72" w:type="dxa"/>
+              <w:right w:w="144" w:type="dxa"/>
+            </w:tcMar>
+            <w:hideMark/>
+          </w:tcPr>
+          <w:p>
+            <w:pPr>
+              <w:jc w:val="both"/>
+              <w:rPr>
+                <w:rFonts w:ascii="Times New Roman" w:hAnsi="Times New Roman" w:cs="Times New Roman"/>
+              </w:rPr>
+            </w:pPr>
+            <w:r>
+              <w:rPr>
+                <w:rFonts w:ascii="Times New Roman" w:hAnsi="Times New Roman" w:cs="Times New Roman"/>
+                <w:b/>
+                <w:bCs/>
+              </w:rPr>
+              <w:t>Rejected</w:t>
+            </w:r>
+          </w:p>
+        </w:tc>
+        <w:tc>
+          <w:tcPr>
+            <w:tcW w:w="2260" w:type="dxa"/>
+            <w:tcBorders>
+              <w:top w:val="single" w:sz="8" w:space="0" w:color="FFFFFF"/>
+              <w:left w:val="single" w:sz="8" w:space="0" w:color="FFFFFF"/>
+              <w:bottom w:val="single" w:sz="24" w:space="0" w:color="FFFFFF"/>
+              <w:right w:val="single" w:sz="8" w:space="0" w:color="FFFFFF"/>
+            </w:tcBorders>
+            <w:shd w:val="clear" w:color="auto" w:fill="2DA2BF"/>
+            <w:tcMar>
+              <w:top w:w="72" w:type="dxa"/>
+              <w:left w:w="144" w:type="dxa"/>
+              <w:bottom w:w="72" w:type="dxa"/>
+              <w:right w:w="144" w:type="dxa"/>
+            </w:tcMar>
+            <w:hideMark/>
+          </w:tcPr>
+          <w:p>
+            <w:pPr>
+              <w:jc w:val="both"/>
+              <w:rPr>
+                <w:rFonts w:ascii="Times New Roman" w:hAnsi="Times New Roman" w:cs="Times New Roman"/>
+              </w:rPr>
+            </w:pPr>
+            <w:r>
+              <w:rPr>
+                <w:rFonts w:ascii="Times New Roman" w:hAnsi="Times New Roman" w:cs="Times New Roman"/>
+                <w:b/>
+                <w:bCs/>
+              </w:rPr>
+              <w:t>Average</w:t>
+            </w:r>
+          </w:p>
+        </w:tc>
+      </w:tr>
+      <w:tr>
+        <w:trPr>
+          <w:trHeight w:val="357"/>
+          <w:jc w:val="center"/>
+        </w:trPr>
+        <w:tc>
+          <w:tcPr>
+            <w:tcW w:w="2260" w:type="dxa"/>
+            <w:tcBorders>
+              <w:top w:val="single" w:sz="24" w:space="0" w:color="FFFFFF"/>
+              <w:left w:val="single" w:sz="8" w:space="0" w:color="FFFFFF"/>
+              <w:bottom w:val="single" w:sz="8" w:space="0" w:color="FFFFFF"/>
+              <w:right w:val="single" w:sz="8" w:space="0" w:color="FFFFFF"/>
+            </w:tcBorders>
+            <w:shd w:val="clear" w:color="auto" w:fill="CDE0E8"/>
+            <w:tcMar>
+              <w:top w:w="15" w:type="dxa"/>
+              <w:left w:w="15" w:type="dxa"/>
+              <w:bottom w:w="0" w:type="dxa"/>
+              <w:right w:w="15" w:type="dxa"/>
+            </w:tcMar>
+            <w:vAlign w:val="bottom"/>
+            <w:hideMark/>
+          </w:tcPr>
+          <w:p>
+            <w:pPr>
+              <w:jc w:val="both"/>
+              <w:rPr>
+                <w:rFonts w:ascii="Times New Roman" w:hAnsi="Times New Roman" w:cs="Times New Roman"/>
+              </w:rPr>
+            </w:pPr>
+            <w:r>
+              <w:rPr>
+                <w:rFonts w:ascii="Times New Roman" w:hAnsi="Times New Roman" w:cs="Times New Roman"/>
+              </w:rPr>
+              <w:t xml:space="preserve"> apple </w:t>
+            </w:r>
+          </w:p>
+        </w:tc>
+        <w:tc>
+          <w:tcPr>
+            <w:tcW w:w="2260" w:type="dxa"/>
+            <w:tcBorders>
+              <w:top w:val="single" w:sz="24" w:space="0" w:color="FFFFFF"/>
+              <w:left w:val="single" w:sz="8" w:space="0" w:color="FFFFFF"/>
+              <w:bottom w:val="single" w:sz="8" w:space="0" w:color="FFFFFF"/>
+              <w:right w:val="single" w:sz="8" w:space="0" w:color="FFFFFF"/>
+            </w:tcBorders>
+            <w:shd w:val="clear" w:color="auto" w:fill="CDE0E8"/>
+            <w:tcMar>
+              <w:top w:w="15" w:type="dxa"/>
+              <w:left w:w="15" w:type="dxa"/>
+              <w:bottom w:w="0" w:type="dxa"/>
+              <w:right w:w="15" w:type="dxa"/>
+            </w:tcMar>
+            <w:vAlign w:val="bottom"/>
+            <w:hideMark/>
+          </w:tcPr>
+          <w:p>
+            <w:pPr>
+              <w:jc w:val="both"/>
+              <w:rPr>
+                <w:rFonts w:ascii="Times New Roman" w:hAnsi="Times New Roman" w:cs="Times New Roman"/>
+              </w:rPr>
+            </w:pPr>
+            <w:r>
+              <w:rPr>
+                <w:rFonts w:ascii="Times New Roman" w:hAnsi="Times New Roman" w:cs="Times New Roman"/>
+              </w:rPr>
+              <w:t>40.91</w:t>
+            </w:r>
+          </w:p>
+        </w:tc>
+        <w:tc>
+          <w:tcPr>
+            <w:tcW w:w="2260" w:type="dxa"/>
+            <w:tcBorders>
+              <w:top w:val="single" w:sz="24" w:space="0" w:color="FFFFFF"/>
+              <w:left w:val="single" w:sz="8" w:space="0" w:color="FFFFFF"/>
+              <w:bottom w:val="single" w:sz="8" w:space="0" w:color="FFFFFF"/>
+              <w:right w:val="single" w:sz="8" w:space="0" w:color="FFFFFF"/>
+            </w:tcBorders>
+            <w:shd w:val="clear" w:color="auto" w:fill="CDE0E8"/>
+            <w:tcMar>
+              <w:top w:w="15" w:type="dxa"/>
+              <w:left w:w="15" w:type="dxa"/>
+              <w:bottom w:w="0" w:type="dxa"/>
+              <w:right w:w="15" w:type="dxa"/>
+            </w:tcMar>
+            <w:vAlign w:val="bottom"/>
+            <w:hideMark/>
+          </w:tcPr>
+          <w:p>
+            <w:pPr>
+              <w:jc w:val="both"/>
+              <w:rPr>
+                <w:rFonts w:ascii="Times New Roman" w:hAnsi="Times New Roman" w:cs="Times New Roman"/>
+              </w:rPr>
+            </w:pPr>
+            <w:r>
+              <w:rPr>
+                <w:rFonts w:ascii="Times New Roman" w:hAnsi="Times New Roman" w:cs="Times New Roman"/>
+              </w:rPr>
+              <w:t>83.68</w:t>
+            </w:r>
+          </w:p>
+        </w:tc>
+        <w:tc>
+          <w:tcPr>
+            <w:tcW w:w="2260" w:type="dxa"/>
+            <w:tcBorders>
+              <w:top w:val="single" w:sz="24" w:space="0" w:color="FFFFFF"/>
+              <w:left w:val="single" w:sz="8" w:space="0" w:color="FFFFFF"/>
+              <w:bottom w:val="single" w:sz="8" w:space="0" w:color="FFFFFF"/>
+              <w:right w:val="single" w:sz="8" w:space="0" w:color="FFFFFF"/>
+            </w:tcBorders>
+            <w:shd w:val="clear" w:color="auto" w:fill="CDE0E8"/>
+            <w:tcMar>
+              <w:top w:w="15" w:type="dxa"/>
+              <w:left w:w="15" w:type="dxa"/>
+              <w:bottom w:w="0" w:type="dxa"/>
+              <w:right w:w="15" w:type="dxa"/>
+            </w:tcMar>
+            <w:vAlign w:val="bottom"/>
+            <w:hideMark/>
+          </w:tcPr>
+          <w:p>
+            <w:pPr>
+              <w:jc w:val="both"/>
+              <w:rPr>
+                <w:rFonts w:ascii="Times New Roman" w:hAnsi="Times New Roman" w:cs="Times New Roman"/>
+              </w:rPr>
+            </w:pPr>
+            <w:r>
+              <w:rPr>
+                <w:rFonts w:ascii="Times New Roman" w:hAnsi="Times New Roman" w:cs="Times New Roman"/>
+              </w:rPr>
+              <w:t>62.30</w:t>
+            </w:r>
+          </w:p>
+        </w:tc>
+      </w:tr>
+      <w:tr>
+        <w:trPr>
+          <w:trHeight w:val="325"/>
+          <w:jc w:val="center"/>
+        </w:trPr>
+        <w:tc>
+          <w:tcPr>
+            <w:tcW w:w="2260" w:type="dxa"/>
+            <w:tcBorders>
+              <w:top w:val="single" w:sz="8" w:space="0" w:color="FFFFFF"/>
+              <w:left w:val="single" w:sz="8" w:space="0" w:color="FFFFFF"/>
+              <w:bottom w:val="single" w:sz="8" w:space="0" w:color="FFFFFF"/>
+              <w:right w:val="single" w:sz="8" w:space="0" w:color="FFFFFF"/>
+            </w:tcBorders>
+            <w:shd w:val="clear" w:color="auto" w:fill="E8F0F4"/>
+            <w:tcMar>
+              <w:top w:w="15" w:type="dxa"/>
+              <w:left w:w="15" w:type="dxa"/>
+              <w:bottom w:w="0" w:type="dxa"/>
+              <w:right w:w="15" w:type="dxa"/>
+            </w:tcMar>
+            <w:vAlign w:val="bottom"/>
+            <w:hideMark/>
+          </w:tcPr>
+          <w:p>
+            <w:pPr>
+              <w:jc w:val="both"/>
+              <w:rPr>
+                <w:rFonts w:ascii="Times New Roman" w:hAnsi="Times New Roman" w:cs="Times New Roman"/>
+              </w:rPr>
+            </w:pPr>
+            <w:r>
+              <w:rPr>
+                <w:rFonts w:ascii="Times New Roman" w:hAnsi="Times New Roman" w:cs="Times New Roman"/>
+              </w:rPr>
+              <w:t xml:space="preserve"> banana </w:t>
+            </w:r>
+          </w:p>
+        </w:tc>
+        <w:tc>
+          <w:tcPr>
+            <w:tcW w:w="2260" w:type="dxa"/>
+            <w:tcBorders>
+              <w:top w:val="single" w:sz="8" w:space="0" w:color="FFFFFF"/>
+              <w:left w:val="single" w:sz="8" w:space="0" w:color="FFFFFF"/>
+              <w:bottom w:val="single" w:sz="8" w:space="0" w:color="FFFFFF"/>
+              <w:right w:val="single" w:sz="8" w:space="0" w:color="FFFFFF"/>
+            </w:tcBorders>
+            <w:shd w:val="clear" w:color="auto" w:fill="E8F0F4"/>
+            <w:tcMar>
+              <w:top w:w="15" w:type="dxa"/>
+              <w:left w:w="15" w:type="dxa"/>
+              <w:bottom w:w="0" w:type="dxa"/>
+              <w:right w:w="15" w:type="dxa"/>
+            </w:tcMar>
+            <w:vAlign w:val="bottom"/>
+            <w:hideMark/>
+          </w:tcPr>
+          <w:p>
+            <w:pPr>
+              <w:jc w:val="both"/>
+              <w:rPr>
+                <w:rFonts w:ascii="Times New Roman" w:hAnsi="Times New Roman" w:cs="Times New Roman"/>
+              </w:rPr>
+            </w:pPr>
+            <w:r>
+              <w:rPr>
+                <w:rFonts w:ascii="Times New Roman" w:hAnsi="Times New Roman" w:cs="Times New Roman"/>
+              </w:rPr>
+              <w:t>30.77</w:t>
+            </w:r>
+          </w:p>
+        </w:tc>
+        <w:tc>
+          <w:tcPr>
+            <w:tcW w:w="2260" w:type="dxa"/>
+            <w:tcBorders>
+              <w:top w:val="single" w:sz="8" w:space="0" w:color="FFFFFF"/>
+              <w:left w:val="single" w:sz="8" w:space="0" w:color="FFFFFF"/>
+              <w:bottom w:val="single" w:sz="8" w:space="0" w:color="FFFFFF"/>
+              <w:right w:val="single" w:sz="8" w:space="0" w:color="FFFFFF"/>
+            </w:tcBorders>
+            <w:shd w:val="clear" w:color="auto" w:fill="E8F0F4"/>
+            <w:tcMar>
+              <w:top w:w="15" w:type="dxa"/>
+              <w:left w:w="15" w:type="dxa"/>
+              <w:bottom w:w="0" w:type="dxa"/>
+              <w:right w:w="15" w:type="dxa"/>
+            </w:tcMar>
+            <w:vAlign w:val="bottom"/>
+            <w:hideMark/>
+          </w:tcPr>
+          <w:p>
+            <w:pPr>
+              <w:jc w:val="both"/>
+              <w:rPr>
+                <w:rFonts w:ascii="Times New Roman" w:hAnsi="Times New Roman" w:cs="Times New Roman"/>
+              </w:rPr>
+            </w:pPr>
+            <w:r>
+              <w:rPr>
+                <w:rFonts w:ascii="Times New Roman" w:hAnsi="Times New Roman" w:cs="Times New Roman"/>
+              </w:rPr>
+              <w:t>87.66</w:t>
+            </w:r>
+          </w:p>
+        </w:tc>
+        <w:tc>
+          <w:tcPr>
+            <w:tcW w:w="2260" w:type="dxa"/>
+            <w:tcBorders>
+              <w:top w:val="single" w:sz="8" w:space="0" w:color="FFFFFF"/>
+              <w:left w:val="single" w:sz="8" w:space="0" w:color="FFFFFF"/>
+              <w:bottom w:val="single" w:sz="8" w:space="0" w:color="FFFFFF"/>
+              <w:right w:val="single" w:sz="8" w:space="0" w:color="FFFFFF"/>
+            </w:tcBorders>
+            <w:shd w:val="clear" w:color="auto" w:fill="E8F0F4"/>
+            <w:tcMar>
+              <w:top w:w="15" w:type="dxa"/>
+              <w:left w:w="15" w:type="dxa"/>
+              <w:bottom w:w="0" w:type="dxa"/>
+              <w:right w:w="15" w:type="dxa"/>
+            </w:tcMar>
+            <w:vAlign w:val="bottom"/>
+            <w:hideMark/>
+          </w:tcPr>
+          <w:p>
+            <w:pPr>
+              <w:jc w:val="both"/>
+              <w:rPr>
+                <w:rFonts w:ascii="Times New Roman" w:hAnsi="Times New Roman" w:cs="Times New Roman"/>
+              </w:rPr>
+            </w:pPr>
+            <w:r>
+              <w:rPr>
+                <w:rFonts w:ascii="Times New Roman" w:hAnsi="Times New Roman" w:cs="Times New Roman"/>
+              </w:rPr>
+              <w:t>59.21</w:t>
+            </w:r>
+          </w:p>
+        </w:tc>
+      </w:tr>
+      <w:tr>
+        <w:trPr>
+          <w:trHeight w:val="325"/>
+          <w:jc w:val="center"/>
+        </w:trPr>
+        <w:tc>
+          <w:tcPr>
+            <w:tcW w:w="2260" w:type="dxa"/>
+            <w:tcBorders>
+              <w:top w:val="single" w:sz="8" w:space="0" w:color="FFFFFF"/>
+              <w:left w:val="single" w:sz="8" w:space="0" w:color="FFFFFF"/>
+              <w:bottom w:val="single" w:sz="8" w:space="0" w:color="FFFFFF"/>
+              <w:right w:val="single" w:sz="8" w:space="0" w:color="FFFFFF"/>
+            </w:tcBorders>
+            <w:shd w:val="clear" w:color="auto" w:fill="CDE0E8"/>
+            <w:tcMar>
+              <w:top w:w="15" w:type="dxa"/>
+              <w:left w:w="15" w:type="dxa"/>
+              <w:bottom w:w="0" w:type="dxa"/>
+              <w:right w:w="15" w:type="dxa"/>
+            </w:tcMar>
+            <w:vAlign w:val="bottom"/>
+            <w:hideMark/>
+          </w:tcPr>
+          <w:p>
+            <w:pPr>
+              <w:jc w:val="both"/>
+              <w:rPr>
+                <w:rFonts w:ascii="Times New Roman" w:hAnsi="Times New Roman" w:cs="Times New Roman"/>
+              </w:rPr>
+            </w:pPr>
+            <w:r>
+              <w:rPr>
+                <w:rFonts w:ascii="Times New Roman" w:hAnsi="Times New Roman" w:cs="Times New Roman"/>
+              </w:rPr>
+              <w:t xml:space="preserve"> burger </w:t>
+            </w:r>
+          </w:p>
+        </w:tc>
+        <w:tc>
+          <w:tcPr>
+            <w:tcW w:w="2260" w:type="dxa"/>
+            <w:tcBorders>
+              <w:top w:val="single" w:sz="8" w:space="0" w:color="FFFFFF"/>
+              <w:left w:val="single" w:sz="8" w:space="0" w:color="FFFFFF"/>
+              <w:bottom w:val="single" w:sz="8" w:space="0" w:color="FFFFFF"/>
+              <w:right w:val="single" w:sz="8" w:space="0" w:color="FFFFFF"/>
+            </w:tcBorders>
+            <w:shd w:val="clear" w:color="auto" w:fill="CDE0E8"/>
+            <w:tcMar>
+              <w:top w:w="15" w:type="dxa"/>
+              <w:left w:w="15" w:type="dxa"/>
+              <w:bottom w:w="0" w:type="dxa"/>
+              <w:right w:w="15" w:type="dxa"/>
+            </w:tcMar>
+            <w:vAlign w:val="bottom"/>
+            <w:hideMark/>
+          </w:tcPr>
+          <w:p>
+            <w:pPr>
+              <w:jc w:val="both"/>
+              <w:rPr>
+                <w:rFonts w:ascii="Times New Roman" w:hAnsi="Times New Roman" w:cs="Times New Roman"/>
+              </w:rPr>
+            </w:pPr>
+            <w:r>
+              <w:rPr>
+                <w:rFonts w:ascii="Times New Roman" w:hAnsi="Times New Roman" w:cs="Times New Roman"/>
+              </w:rPr>
+              <w:t>36.36</w:t>
+            </w:r>
+          </w:p>
+        </w:tc>
+        <w:tc>
+          <w:tcPr>
+            <w:tcW w:w="2260" w:type="dxa"/>
+            <w:tcBorders>
+              <w:top w:val="single" w:sz="8" w:space="0" w:color="FFFFFF"/>
+              <w:left w:val="single" w:sz="8" w:space="0" w:color="FFFFFF"/>
+              <w:bottom w:val="single" w:sz="8" w:space="0" w:color="FFFFFF"/>
+              <w:right w:val="single" w:sz="8" w:space="0" w:color="FFFFFF"/>
+            </w:tcBorders>
+            <w:shd w:val="clear" w:color="auto" w:fill="CDE0E8"/>
+            <w:tcMar>
+              <w:top w:w="15" w:type="dxa"/>
+              <w:left w:w="15" w:type="dxa"/>
+              <w:bottom w:w="0" w:type="dxa"/>
+              <w:right w:w="15" w:type="dxa"/>
+            </w:tcMar>
+            <w:vAlign w:val="bottom"/>
+            <w:hideMark/>
+          </w:tcPr>
+          <w:p>
+            <w:pPr>
+              <w:jc w:val="both"/>
+              <w:rPr>
+                <w:rFonts w:ascii="Times New Roman" w:hAnsi="Times New Roman" w:cs="Times New Roman"/>
+              </w:rPr>
+            </w:pPr>
+            <w:r>
+              <w:rPr>
+                <w:rFonts w:ascii="Times New Roman" w:hAnsi="Times New Roman" w:cs="Times New Roman"/>
+              </w:rPr>
+              <w:t>83.26</w:t>
+            </w:r>
+          </w:p>
+        </w:tc>
+        <w:tc>
+          <w:tcPr>
+            <w:tcW w:w="2260" w:type="dxa"/>
+            <w:tcBorders>
+              <w:top w:val="single" w:sz="8" w:space="0" w:color="FFFFFF"/>
+              <w:left w:val="single" w:sz="8" w:space="0" w:color="FFFFFF"/>
+              <w:bottom w:val="single" w:sz="8" w:space="0" w:color="FFFFFF"/>
+              <w:right w:val="single" w:sz="8" w:space="0" w:color="FFFFFF"/>
+            </w:tcBorders>
+            <w:shd w:val="clear" w:color="auto" w:fill="CDE0E8"/>
+            <w:tcMar>
+              <w:top w:w="15" w:type="dxa"/>
+              <w:left w:w="15" w:type="dxa"/>
+              <w:bottom w:w="0" w:type="dxa"/>
+              <w:right w:w="15" w:type="dxa"/>
+            </w:tcMar>
+            <w:vAlign w:val="bottom"/>
+            <w:hideMark/>
+          </w:tcPr>
+          <w:p>
+            <w:pPr>
+              <w:jc w:val="both"/>
+              <w:rPr>
+                <w:rFonts w:ascii="Times New Roman" w:hAnsi="Times New Roman" w:cs="Times New Roman"/>
+              </w:rPr>
+            </w:pPr>
+            <w:r>
+              <w:rPr>
+                <w:rFonts w:ascii="Times New Roman" w:hAnsi="Times New Roman" w:cs="Times New Roman"/>
+              </w:rPr>
+              <w:t>59.81</w:t>
+            </w:r>
+          </w:p>
+        </w:tc>
+      </w:tr>
+      <w:tr>
+        <w:trPr>
+          <w:trHeight w:val="325"/>
+          <w:jc w:val="center"/>
+        </w:trPr>
+        <w:tc>
+          <w:tcPr>
+            <w:tcW w:w="2260" w:type="dxa"/>
+            <w:tcBorders>
+              <w:top w:val="single" w:sz="8" w:space="0" w:color="FFFFFF"/>
+              <w:left w:val="single" w:sz="8" w:space="0" w:color="FFFFFF"/>
+              <w:bottom w:val="single" w:sz="8" w:space="0" w:color="FFFFFF"/>
+              <w:right w:val="single" w:sz="8" w:space="0" w:color="FFFFFF"/>
+            </w:tcBorders>
+            <w:shd w:val="clear" w:color="auto" w:fill="E8F0F4"/>
+            <w:tcMar>
+              <w:top w:w="15" w:type="dxa"/>
+              <w:left w:w="15" w:type="dxa"/>
+              <w:bottom w:w="0" w:type="dxa"/>
+              <w:right w:w="15" w:type="dxa"/>
+            </w:tcMar>
+            <w:vAlign w:val="bottom"/>
+            <w:hideMark/>
+          </w:tcPr>
+          <w:p>
+            <w:pPr>
+              <w:jc w:val="both"/>
+              <w:rPr>
+                <w:rFonts w:ascii="Times New Roman" w:hAnsi="Times New Roman" w:cs="Times New Roman"/>
+              </w:rPr>
+            </w:pPr>
+            <w:r>
+              <w:rPr>
+                <w:rFonts w:ascii="Times New Roman" w:hAnsi="Times New Roman" w:cs="Times New Roman"/>
+              </w:rPr>
+              <w:t xml:space="preserve"> frenchfry </w:t>
+            </w:r>
+          </w:p>
+        </w:tc>
+        <w:tc>
+          <w:tcPr>
+            <w:tcW w:w="2260" w:type="dxa"/>
+            <w:tcBorders>
+              <w:top w:val="single" w:sz="8" w:space="0" w:color="FFFFFF"/>
+              <w:left w:val="single" w:sz="8" w:space="0" w:color="FFFFFF"/>
+              <w:bottom w:val="single" w:sz="8" w:space="0" w:color="FFFFFF"/>
+              <w:right w:val="single" w:sz="8" w:space="0" w:color="FFFFFF"/>
+            </w:tcBorders>
+            <w:shd w:val="clear" w:color="auto" w:fill="E8F0F4"/>
+            <w:tcMar>
+              <w:top w:w="15" w:type="dxa"/>
+              <w:left w:w="15" w:type="dxa"/>
+              <w:bottom w:w="0" w:type="dxa"/>
+              <w:right w:w="15" w:type="dxa"/>
+            </w:tcMar>
+            <w:vAlign w:val="bottom"/>
+            <w:hideMark/>
+          </w:tcPr>
+          <w:p>
+            <w:pPr>
+              <w:jc w:val="both"/>
+              <w:rPr>
+                <w:rFonts w:ascii="Times New Roman" w:hAnsi="Times New Roman" w:cs="Times New Roman"/>
+              </w:rPr>
+            </w:pPr>
+            <w:r>
+              <w:rPr>
+                <w:rFonts w:ascii="Times New Roman" w:hAnsi="Times New Roman" w:cs="Times New Roman"/>
+              </w:rPr>
+              <w:t>33.33</w:t>
+            </w:r>
+          </w:p>
+        </w:tc>
+        <w:tc>
+          <w:tcPr>
+            <w:tcW w:w="2260" w:type="dxa"/>
+            <w:tcBorders>
+              <w:top w:val="single" w:sz="8" w:space="0" w:color="FFFFFF"/>
+              <w:left w:val="single" w:sz="8" w:space="0" w:color="FFFFFF"/>
+              <w:bottom w:val="single" w:sz="8" w:space="0" w:color="FFFFFF"/>
+              <w:right w:val="single" w:sz="8" w:space="0" w:color="FFFFFF"/>
+            </w:tcBorders>
+            <w:shd w:val="clear" w:color="auto" w:fill="E8F0F4"/>
+            <w:tcMar>
+              <w:top w:w="15" w:type="dxa"/>
+              <w:left w:w="15" w:type="dxa"/>
+              <w:bottom w:w="0" w:type="dxa"/>
+              <w:right w:w="15" w:type="dxa"/>
+            </w:tcMar>
+            <w:vAlign w:val="bottom"/>
+            <w:hideMark/>
+          </w:tcPr>
+          <w:p>
+            <w:pPr>
+              <w:jc w:val="both"/>
+              <w:rPr>
+                <w:rFonts w:ascii="Times New Roman" w:hAnsi="Times New Roman" w:cs="Times New Roman"/>
+              </w:rPr>
+            </w:pPr>
+            <w:r>
+              <w:rPr>
+                <w:rFonts w:ascii="Times New Roman" w:hAnsi="Times New Roman" w:cs="Times New Roman"/>
+              </w:rPr>
+              <w:t>83.54</w:t>
+            </w:r>
+          </w:p>
+        </w:tc>
+        <w:tc>
+          <w:tcPr>
+            <w:tcW w:w="2260" w:type="dxa"/>
+            <w:tcBorders>
+              <w:top w:val="single" w:sz="8" w:space="0" w:color="FFFFFF"/>
+              <w:left w:val="single" w:sz="8" w:space="0" w:color="FFFFFF"/>
+              <w:bottom w:val="single" w:sz="8" w:space="0" w:color="FFFFFF"/>
+              <w:right w:val="single" w:sz="8" w:space="0" w:color="FFFFFF"/>
+            </w:tcBorders>
+            <w:shd w:val="clear" w:color="auto" w:fill="E8F0F4"/>
+            <w:tcMar>
+              <w:top w:w="15" w:type="dxa"/>
+              <w:left w:w="15" w:type="dxa"/>
+              <w:bottom w:w="0" w:type="dxa"/>
+              <w:right w:w="15" w:type="dxa"/>
+            </w:tcMar>
+            <w:vAlign w:val="bottom"/>
+            <w:hideMark/>
+          </w:tcPr>
+          <w:p>
+            <w:pPr>
+              <w:jc w:val="both"/>
+              <w:rPr>
+                <w:rFonts w:ascii="Times New Roman" w:hAnsi="Times New Roman" w:cs="Times New Roman"/>
+              </w:rPr>
+            </w:pPr>
+            <w:r>
+              <w:rPr>
+                <w:rFonts w:ascii="Times New Roman" w:hAnsi="Times New Roman" w:cs="Times New Roman"/>
+              </w:rPr>
+              <w:t>58.44</w:t>
+            </w:r>
+          </w:p>
+        </w:tc>
+      </w:tr>
+      <w:tr>
+        <w:trPr>
+          <w:trHeight w:val="325"/>
+          <w:jc w:val="center"/>
+        </w:trPr>
+        <w:tc>
+          <w:tcPr>
+            <w:tcW w:w="2260" w:type="dxa"/>
+            <w:tcBorders>
+              <w:top w:val="single" w:sz="8" w:space="0" w:color="FFFFFF"/>
+              <w:left w:val="single" w:sz="8" w:space="0" w:color="FFFFFF"/>
+              <w:bottom w:val="single" w:sz="8" w:space="0" w:color="FFFFFF"/>
+              <w:right w:val="single" w:sz="8" w:space="0" w:color="FFFFFF"/>
+            </w:tcBorders>
+            <w:shd w:val="clear" w:color="auto" w:fill="CDE0E8"/>
+            <w:tcMar>
+              <w:top w:w="15" w:type="dxa"/>
+              <w:left w:w="15" w:type="dxa"/>
+              <w:bottom w:w="0" w:type="dxa"/>
+              <w:right w:w="15" w:type="dxa"/>
+            </w:tcMar>
+            <w:vAlign w:val="bottom"/>
+            <w:hideMark/>
+          </w:tcPr>
+          <w:p>
+            <w:pPr>
+              <w:jc w:val="both"/>
+              <w:rPr>
+                <w:rFonts w:ascii="Times New Roman" w:hAnsi="Times New Roman" w:cs="Times New Roman"/>
+              </w:rPr>
+            </w:pPr>
+            <w:r>
+              <w:rPr>
+                <w:rFonts w:ascii="Times New Roman" w:hAnsi="Times New Roman" w:cs="Times New Roman"/>
+              </w:rPr>
+              <w:t xml:space="preserve"> pizza </w:t>
+            </w:r>
+          </w:p>
+        </w:tc>
+        <w:tc>
+          <w:tcPr>
+            <w:tcW w:w="2260" w:type="dxa"/>
+            <w:tcBorders>
+              <w:top w:val="single" w:sz="8" w:space="0" w:color="FFFFFF"/>
+              <w:left w:val="single" w:sz="8" w:space="0" w:color="FFFFFF"/>
+              <w:bottom w:val="single" w:sz="8" w:space="0" w:color="FFFFFF"/>
+              <w:right w:val="single" w:sz="8" w:space="0" w:color="FFFFFF"/>
+            </w:tcBorders>
+            <w:shd w:val="clear" w:color="auto" w:fill="CDE0E8"/>
+            <w:tcMar>
+              <w:top w:w="15" w:type="dxa"/>
+              <w:left w:w="15" w:type="dxa"/>
+              <w:bottom w:w="0" w:type="dxa"/>
+              <w:right w:w="15" w:type="dxa"/>
+            </w:tcMar>
+            <w:vAlign w:val="bottom"/>
+            <w:hideMark/>
+          </w:tcPr>
+          <w:p>
+            <w:pPr>
+              <w:jc w:val="both"/>
+              <w:rPr>
+                <w:rFonts w:ascii="Times New Roman" w:hAnsi="Times New Roman" w:cs="Times New Roman"/>
+              </w:rPr>
+            </w:pPr>
+            <w:r>
+              <w:rPr>
+                <w:rFonts w:ascii="Times New Roman" w:hAnsi="Times New Roman" w:cs="Times New Roman"/>
+              </w:rPr>
+              <w:t>60.87</w:t>
+            </w:r>
+          </w:p>
+        </w:tc>
+        <w:tc>
+          <w:tcPr>
+            <w:tcW w:w="2260" w:type="dxa"/>
+            <w:tcBorders>
+              <w:top w:val="single" w:sz="8" w:space="0" w:color="FFFFFF"/>
+              <w:left w:val="single" w:sz="8" w:space="0" w:color="FFFFFF"/>
+              <w:bottom w:val="single" w:sz="8" w:space="0" w:color="FFFFFF"/>
+              <w:right w:val="single" w:sz="8" w:space="0" w:color="FFFFFF"/>
+            </w:tcBorders>
+            <w:shd w:val="clear" w:color="auto" w:fill="CDE0E8"/>
+            <w:tcMar>
+              <w:top w:w="15" w:type="dxa"/>
+              <w:left w:w="15" w:type="dxa"/>
+              <w:bottom w:w="0" w:type="dxa"/>
+              <w:right w:w="15" w:type="dxa"/>
+            </w:tcMar>
+            <w:vAlign w:val="bottom"/>
+            <w:hideMark/>
+          </w:tcPr>
+          <w:p>
+            <w:pPr>
+              <w:jc w:val="both"/>
+              <w:rPr>
+                <w:rFonts w:ascii="Times New Roman" w:hAnsi="Times New Roman" w:cs="Times New Roman"/>
+              </w:rPr>
+            </w:pPr>
+            <w:r>
+              <w:rPr>
+                <w:rFonts w:ascii="Times New Roman" w:hAnsi="Times New Roman" w:cs="Times New Roman"/>
+              </w:rPr>
+              <w:t>81.93</w:t>
+            </w:r>
+          </w:p>
+        </w:tc>
+        <w:tc>
+          <w:tcPr>
+            <w:tcW w:w="2260" w:type="dxa"/>
+            <w:tcBorders>
+              <w:top w:val="single" w:sz="8" w:space="0" w:color="FFFFFF"/>
+              <w:left w:val="single" w:sz="8" w:space="0" w:color="FFFFFF"/>
+              <w:bottom w:val="single" w:sz="8" w:space="0" w:color="FFFFFF"/>
+              <w:right w:val="single" w:sz="8" w:space="0" w:color="FFFFFF"/>
+            </w:tcBorders>
+            <w:shd w:val="clear" w:color="auto" w:fill="CDE0E8"/>
+            <w:tcMar>
+              <w:top w:w="15" w:type="dxa"/>
+              <w:left w:w="15" w:type="dxa"/>
+              <w:bottom w:w="0" w:type="dxa"/>
+              <w:right w:w="15" w:type="dxa"/>
+            </w:tcMar>
+            <w:vAlign w:val="bottom"/>
+            <w:hideMark/>
+          </w:tcPr>
+          <w:p>
+            <w:pPr>
+              <w:jc w:val="both"/>
+              <w:rPr>
+                <w:rFonts w:ascii="Times New Roman" w:hAnsi="Times New Roman" w:cs="Times New Roman"/>
+              </w:rPr>
+            </w:pPr>
+            <w:r>
+              <w:rPr>
+                <w:rFonts w:ascii="Times New Roman" w:hAnsi="Times New Roman" w:cs="Times New Roman"/>
+              </w:rPr>
+              <w:t>71.40</w:t>
+            </w:r>
+          </w:p>
+        </w:tc>
+      </w:tr>
+      <w:tr>
+        <w:trPr>
+          <w:trHeight w:val="145"/>
+          <w:jc w:val="center"/>
+        </w:trPr>
+        <w:tc>
+          <w:tcPr>
+            <w:tcW w:w="2260" w:type="dxa"/>
+            <w:tcBorders>
+              <w:top w:val="single" w:sz="8" w:space="0" w:color="FFFFFF"/>
+              <w:left w:val="single" w:sz="8" w:space="0" w:color="FFFFFF"/>
+              <w:bottom w:val="single" w:sz="8" w:space="0" w:color="FFFFFF"/>
+              <w:right w:val="single" w:sz="8" w:space="0" w:color="FFFFFF"/>
+            </w:tcBorders>
+            <w:shd w:val="clear" w:color="auto" w:fill="E8F0F4"/>
+            <w:tcMar>
+              <w:top w:w="15" w:type="dxa"/>
+              <w:left w:w="15" w:type="dxa"/>
+              <w:bottom w:w="0" w:type="dxa"/>
+              <w:right w:w="15" w:type="dxa"/>
+            </w:tcMar>
+            <w:vAlign w:val="bottom"/>
+            <w:hideMark/>
+          </w:tcPr>
+          <w:p>
+            <w:pPr>
+              <w:jc w:val="both"/>
+              <w:rPr>
+                <w:rFonts w:ascii="Times New Roman" w:hAnsi="Times New Roman" w:cs="Times New Roman"/>
+              </w:rPr>
+            </w:pPr>
+            <w:r>
+              <w:rPr>
+                <w:rFonts w:ascii="Times New Roman" w:hAnsi="Times New Roman" w:cs="Times New Roman"/>
+              </w:rPr>
+              <w:t xml:space="preserve"> pasta </w:t>
+            </w:r>
+          </w:p>
+        </w:tc>
+        <w:tc>
+          <w:tcPr>
+            <w:tcW w:w="2260" w:type="dxa"/>
+            <w:tcBorders>
+              <w:top w:val="single" w:sz="8" w:space="0" w:color="FFFFFF"/>
+              <w:left w:val="single" w:sz="8" w:space="0" w:color="FFFFFF"/>
+              <w:bottom w:val="single" w:sz="8" w:space="0" w:color="FFFFFF"/>
+              <w:right w:val="single" w:sz="8" w:space="0" w:color="FFFFFF"/>
+            </w:tcBorders>
+            <w:shd w:val="clear" w:color="auto" w:fill="E8F0F4"/>
+            <w:tcMar>
+              <w:top w:w="15" w:type="dxa"/>
+              <w:left w:w="15" w:type="dxa"/>
+              <w:bottom w:w="0" w:type="dxa"/>
+              <w:right w:w="15" w:type="dxa"/>
+            </w:tcMar>
+            <w:vAlign w:val="bottom"/>
+            <w:hideMark/>
+          </w:tcPr>
+          <w:p>
+            <w:pPr>
+              <w:jc w:val="both"/>
+              <w:rPr>
+                <w:rFonts w:ascii="Times New Roman" w:hAnsi="Times New Roman" w:cs="Times New Roman"/>
+              </w:rPr>
+            </w:pPr>
+            <w:r>
+              <w:rPr>
+                <w:rFonts w:ascii="Times New Roman" w:hAnsi="Times New Roman" w:cs="Times New Roman"/>
+              </w:rPr>
+              <w:t>-</w:t>
+            </w:r>
+          </w:p>
+        </w:tc>
+        <w:tc>
+          <w:tcPr>
+            <w:tcW w:w="2260" w:type="dxa"/>
+            <w:tcBorders>
+              <w:top w:val="single" w:sz="8" w:space="0" w:color="FFFFFF"/>
+              <w:left w:val="single" w:sz="8" w:space="0" w:color="FFFFFF"/>
+              <w:bottom w:val="single" w:sz="8" w:space="0" w:color="FFFFFF"/>
+              <w:right w:val="single" w:sz="8" w:space="0" w:color="FFFFFF"/>
+            </w:tcBorders>
+            <w:shd w:val="clear" w:color="auto" w:fill="E8F0F4"/>
+            <w:tcMar>
+              <w:top w:w="15" w:type="dxa"/>
+              <w:left w:w="15" w:type="dxa"/>
+              <w:bottom w:w="0" w:type="dxa"/>
+              <w:right w:w="15" w:type="dxa"/>
+            </w:tcMar>
+            <w:vAlign w:val="bottom"/>
+            <w:hideMark/>
+          </w:tcPr>
+          <w:p>
+            <w:pPr>
+              <w:jc w:val="both"/>
+              <w:rPr>
+                <w:rFonts w:ascii="Times New Roman" w:hAnsi="Times New Roman" w:cs="Times New Roman"/>
+              </w:rPr>
+            </w:pPr>
+            <w:r>
+              <w:rPr>
+                <w:rFonts w:ascii="Times New Roman" w:hAnsi="Times New Roman" w:cs="Times New Roman"/>
+              </w:rPr>
+              <w:t>-</w:t>
+            </w:r>
+          </w:p>
+        </w:tc>
+        <w:tc>
+          <w:tcPr>
+            <w:tcW w:w="2260" w:type="dxa"/>
+            <w:tcBorders>
+              <w:top w:val="single" w:sz="8" w:space="0" w:color="FFFFFF"/>
+              <w:left w:val="single" w:sz="8" w:space="0" w:color="FFFFFF"/>
+              <w:bottom w:val="single" w:sz="8" w:space="0" w:color="FFFFFF"/>
+              <w:right w:val="single" w:sz="8" w:space="0" w:color="FFFFFF"/>
+            </w:tcBorders>
+            <w:shd w:val="clear" w:color="auto" w:fill="E8F0F4"/>
+            <w:tcMar>
+              <w:top w:w="15" w:type="dxa"/>
+              <w:left w:w="15" w:type="dxa"/>
+              <w:bottom w:w="0" w:type="dxa"/>
+              <w:right w:w="15" w:type="dxa"/>
+            </w:tcMar>
+            <w:vAlign w:val="bottom"/>
+            <w:hideMark/>
+          </w:tcPr>
+          <w:p>
+            <w:pPr>
+              <w:jc w:val="both"/>
+              <w:rPr>
+                <w:rFonts w:ascii="Times New Roman" w:hAnsi="Times New Roman" w:cs="Times New Roman"/>
+              </w:rPr>
+            </w:pPr>
+            <w:r>
+              <w:rPr>
+                <w:rFonts w:ascii="Times New Roman" w:hAnsi="Times New Roman" w:cs="Times New Roman"/>
+              </w:rPr>
+              <w:t>-</w:t>
+            </w:r>
+          </w:p>
+        </w:tc>
+      </w:tr>
+      <w:tr>
+        <w:trPr>
+          <w:trHeight w:val="33"/>
+          <w:jc w:val="center"/>
+        </w:trPr>
+        <w:tc>
+          <w:tcPr>
+            <w:tcW w:w="2260" w:type="dxa"/>
+            <w:tcBorders>
+              <w:top w:val="single" w:sz="8" w:space="0" w:color="FFFFFF"/>
+              <w:left w:val="single" w:sz="8" w:space="0" w:color="FFFFFF"/>
+              <w:bottom w:val="single" w:sz="8" w:space="0" w:color="FFFFFF"/>
+              <w:right w:val="single" w:sz="8" w:space="0" w:color="FFFFFF"/>
+            </w:tcBorders>
+            <w:shd w:val="clear" w:color="auto" w:fill="CDE0E8"/>
+            <w:tcMar>
+              <w:top w:w="15" w:type="dxa"/>
+              <w:left w:w="15" w:type="dxa"/>
+              <w:bottom w:w="0" w:type="dxa"/>
+              <w:right w:w="15" w:type="dxa"/>
+            </w:tcMar>
+            <w:vAlign w:val="bottom"/>
+            <w:hideMark/>
+          </w:tcPr>
+          <w:p>
+            <w:pPr>
+              <w:jc w:val="both"/>
+              <w:rPr>
+                <w:rFonts w:ascii="Times New Roman" w:hAnsi="Times New Roman" w:cs="Times New Roman"/>
+              </w:rPr>
+            </w:pPr>
+            <w:r>
+              <w:rPr>
+                <w:rFonts w:ascii="Times New Roman" w:hAnsi="Times New Roman" w:cs="Times New Roman"/>
+              </w:rPr>
+              <w:t xml:space="preserve"> hotdog </w:t>
+            </w:r>
+          </w:p>
+        </w:tc>
+        <w:tc>
+          <w:tcPr>
+            <w:tcW w:w="2260" w:type="dxa"/>
+            <w:tcBorders>
+              <w:top w:val="single" w:sz="8" w:space="0" w:color="FFFFFF"/>
+              <w:left w:val="single" w:sz="8" w:space="0" w:color="FFFFFF"/>
+              <w:bottom w:val="single" w:sz="8" w:space="0" w:color="FFFFFF"/>
+              <w:right w:val="single" w:sz="8" w:space="0" w:color="FFFFFF"/>
+            </w:tcBorders>
+            <w:shd w:val="clear" w:color="auto" w:fill="CDE0E8"/>
+            <w:tcMar>
+              <w:top w:w="15" w:type="dxa"/>
+              <w:left w:w="15" w:type="dxa"/>
+              <w:bottom w:w="0" w:type="dxa"/>
+              <w:right w:w="15" w:type="dxa"/>
+            </w:tcMar>
+            <w:vAlign w:val="bottom"/>
+            <w:hideMark/>
+          </w:tcPr>
+          <w:p>
+            <w:pPr>
+              <w:jc w:val="both"/>
+              <w:rPr>
+                <w:rFonts w:ascii="Times New Roman" w:hAnsi="Times New Roman" w:cs="Times New Roman"/>
+              </w:rPr>
+            </w:pPr>
+            <w:r>
+              <w:rPr>
+                <w:rFonts w:ascii="Times New Roman" w:hAnsi="Times New Roman" w:cs="Times New Roman"/>
+              </w:rPr>
+              <w:t>31.25</w:t>
+            </w:r>
+          </w:p>
+        </w:tc>
+        <w:tc>
+          <w:tcPr>
+            <w:tcW w:w="2260" w:type="dxa"/>
+            <w:tcBorders>
+              <w:top w:val="single" w:sz="8" w:space="0" w:color="FFFFFF"/>
+              <w:left w:val="single" w:sz="8" w:space="0" w:color="FFFFFF"/>
+              <w:bottom w:val="single" w:sz="8" w:space="0" w:color="FFFFFF"/>
+              <w:right w:val="single" w:sz="8" w:space="0" w:color="FFFFFF"/>
+            </w:tcBorders>
+            <w:shd w:val="clear" w:color="auto" w:fill="CDE0E8"/>
+            <w:tcMar>
+              <w:top w:w="15" w:type="dxa"/>
+              <w:left w:w="15" w:type="dxa"/>
+              <w:bottom w:w="0" w:type="dxa"/>
+              <w:right w:w="15" w:type="dxa"/>
+            </w:tcMar>
+            <w:vAlign w:val="bottom"/>
+            <w:hideMark/>
+          </w:tcPr>
+          <w:p>
+            <w:pPr>
+              <w:jc w:val="both"/>
+              <w:rPr>
+                <w:rFonts w:ascii="Times New Roman" w:hAnsi="Times New Roman" w:cs="Times New Roman"/>
+              </w:rPr>
+            </w:pPr>
+            <w:r>
+              <w:rPr>
+                <w:rFonts w:ascii="Times New Roman" w:hAnsi="Times New Roman" w:cs="Times New Roman"/>
+              </w:rPr>
+              <w:t>86.12</w:t>
+            </w:r>
+          </w:p>
+        </w:tc>
+        <w:tc>
+          <w:tcPr>
+            <w:tcW w:w="2260" w:type="dxa"/>
+            <w:tcBorders>
+              <w:top w:val="single" w:sz="8" w:space="0" w:color="FFFFFF"/>
+              <w:left w:val="single" w:sz="8" w:space="0" w:color="FFFFFF"/>
+              <w:bottom w:val="single" w:sz="8" w:space="0" w:color="FFFFFF"/>
+              <w:right w:val="single" w:sz="8" w:space="0" w:color="FFFFFF"/>
+            </w:tcBorders>
+            <w:shd w:val="clear" w:color="auto" w:fill="CDE0E8"/>
+            <w:tcMar>
+              <w:top w:w="15" w:type="dxa"/>
+              <w:left w:w="15" w:type="dxa"/>
+              <w:bottom w:w="0" w:type="dxa"/>
+              <w:right w:w="15" w:type="dxa"/>
+            </w:tcMar>
+            <w:vAlign w:val="bottom"/>
+            <w:hideMark/>
+          </w:tcPr>
+          <w:p>
+            <w:pPr>
+              <w:jc w:val="both"/>
+              <w:rPr>
+                <w:rFonts w:ascii="Times New Roman" w:hAnsi="Times New Roman" w:cs="Times New Roman"/>
+              </w:rPr>
+            </w:pPr>
+            <w:r>
+              <w:rPr>
+                <w:rFonts w:ascii="Times New Roman" w:hAnsi="Times New Roman" w:cs="Times New Roman"/>
+              </w:rPr>
+              <w:t>58.69</w:t>
+            </w:r>
+          </w:p>
+        </w:tc>
+      </w:tr>
+      <w:tr>
+        <w:trPr>
+          <w:trHeight w:val="127"/>
+          <w:jc w:val="center"/>
+        </w:trPr>
+        <w:tc>
+          <w:tcPr>
+            <w:tcW w:w="2260" w:type="dxa"/>
+            <w:tcBorders>
+              <w:top w:val="single" w:sz="8" w:space="0" w:color="FFFFFF"/>
+              <w:left w:val="single" w:sz="8" w:space="0" w:color="FFFFFF"/>
+              <w:bottom w:val="single" w:sz="8" w:space="0" w:color="FFFFFF"/>
+              <w:right w:val="single" w:sz="8" w:space="0" w:color="FFFFFF"/>
+            </w:tcBorders>
+            <w:shd w:val="clear" w:color="auto" w:fill="E8F0F4"/>
+            <w:tcMar>
+              <w:top w:w="15" w:type="dxa"/>
+              <w:left w:w="15" w:type="dxa"/>
+              <w:bottom w:w="0" w:type="dxa"/>
+              <w:right w:w="15" w:type="dxa"/>
+            </w:tcMar>
+            <w:vAlign w:val="bottom"/>
+            <w:hideMark/>
+          </w:tcPr>
+          <w:p>
+            <w:pPr>
+              <w:jc w:val="both"/>
+              <w:rPr>
+                <w:rFonts w:ascii="Times New Roman" w:hAnsi="Times New Roman" w:cs="Times New Roman"/>
+              </w:rPr>
+            </w:pPr>
+            <w:r>
+              <w:rPr>
+                <w:rFonts w:ascii="Times New Roman" w:hAnsi="Times New Roman" w:cs="Times New Roman"/>
+              </w:rPr>
+              <w:t xml:space="preserve"> strawberry </w:t>
+            </w:r>
+          </w:p>
+        </w:tc>
+        <w:tc>
+          <w:tcPr>
+            <w:tcW w:w="2260" w:type="dxa"/>
+            <w:tcBorders>
+              <w:top w:val="single" w:sz="8" w:space="0" w:color="FFFFFF"/>
+              <w:left w:val="single" w:sz="8" w:space="0" w:color="FFFFFF"/>
+              <w:bottom w:val="single" w:sz="8" w:space="0" w:color="FFFFFF"/>
+              <w:right w:val="single" w:sz="8" w:space="0" w:color="FFFFFF"/>
+            </w:tcBorders>
+            <w:shd w:val="clear" w:color="auto" w:fill="E8F0F4"/>
+            <w:tcMar>
+              <w:top w:w="15" w:type="dxa"/>
+              <w:left w:w="15" w:type="dxa"/>
+              <w:bottom w:w="0" w:type="dxa"/>
+              <w:right w:w="15" w:type="dxa"/>
+            </w:tcMar>
+            <w:vAlign w:val="bottom"/>
+            <w:hideMark/>
+          </w:tcPr>
+          <w:p>
+            <w:pPr>
+              <w:jc w:val="both"/>
+              <w:rPr>
+                <w:rFonts w:ascii="Times New Roman" w:hAnsi="Times New Roman" w:cs="Times New Roman"/>
+              </w:rPr>
+            </w:pPr>
+            <w:r>
+              <w:rPr>
+                <w:rFonts w:ascii="Times New Roman" w:hAnsi="Times New Roman" w:cs="Times New Roman"/>
+              </w:rPr>
+              <w:t>60.00</w:t>
+            </w:r>
+          </w:p>
+        </w:tc>
+        <w:tc>
+          <w:tcPr>
+            <w:tcW w:w="2260" w:type="dxa"/>
+            <w:tcBorders>
+              <w:top w:val="single" w:sz="8" w:space="0" w:color="FFFFFF"/>
+              <w:left w:val="single" w:sz="8" w:space="0" w:color="FFFFFF"/>
+              <w:bottom w:val="single" w:sz="8" w:space="0" w:color="FFFFFF"/>
+              <w:right w:val="single" w:sz="8" w:space="0" w:color="FFFFFF"/>
+            </w:tcBorders>
+            <w:shd w:val="clear" w:color="auto" w:fill="E8F0F4"/>
+            <w:tcMar>
+              <w:top w:w="15" w:type="dxa"/>
+              <w:left w:w="15" w:type="dxa"/>
+              <w:bottom w:w="0" w:type="dxa"/>
+              <w:right w:w="15" w:type="dxa"/>
+            </w:tcMar>
+            <w:vAlign w:val="bottom"/>
+            <w:hideMark/>
+          </w:tcPr>
+          <w:p>
+            <w:pPr>
+              <w:jc w:val="both"/>
+              <w:rPr>
+                <w:rFonts w:ascii="Times New Roman" w:hAnsi="Times New Roman" w:cs="Times New Roman"/>
+              </w:rPr>
+            </w:pPr>
+            <w:r>
+              <w:rPr>
+                <w:rFonts w:ascii="Times New Roman" w:hAnsi="Times New Roman" w:cs="Times New Roman"/>
+              </w:rPr>
+              <w:t>88.38</w:t>
+            </w:r>
+          </w:p>
+        </w:tc>
+        <w:tc>
+          <w:tcPr>
+            <w:tcW w:w="2260" w:type="dxa"/>
+            <w:tcBorders>
+              <w:top w:val="single" w:sz="8" w:space="0" w:color="FFFFFF"/>
+              <w:left w:val="single" w:sz="8" w:space="0" w:color="FFFFFF"/>
+              <w:bottom w:val="single" w:sz="8" w:space="0" w:color="FFFFFF"/>
+              <w:right w:val="single" w:sz="8" w:space="0" w:color="FFFFFF"/>
+            </w:tcBorders>
+            <w:shd w:val="clear" w:color="auto" w:fill="E8F0F4"/>
+            <w:tcMar>
+              <w:top w:w="15" w:type="dxa"/>
+              <w:left w:w="15" w:type="dxa"/>
+              <w:bottom w:w="0" w:type="dxa"/>
+              <w:right w:w="15" w:type="dxa"/>
+            </w:tcMar>
+            <w:vAlign w:val="bottom"/>
+            <w:hideMark/>
+          </w:tcPr>
+          <w:p>
+            <w:pPr>
+              <w:jc w:val="both"/>
+              <w:rPr>
+                <w:rFonts w:ascii="Times New Roman" w:hAnsi="Times New Roman" w:cs="Times New Roman"/>
+              </w:rPr>
+            </w:pPr>
+            <w:r>
+              <w:rPr>
+                <w:rFonts w:ascii="Times New Roman" w:hAnsi="Times New Roman" w:cs="Times New Roman"/>
+              </w:rPr>
+              <w:t>74.19</w:t>
+            </w:r>
+          </w:p>
+        </w:tc>
+      </w:tr>
+      <w:tr>
+        <w:trPr>
+          <w:trHeight w:val="163"/>
+          <w:jc w:val="center"/>
+        </w:trPr>
+        <w:tc>
+          <w:tcPr>
+            <w:tcW w:w="2260" w:type="dxa"/>
+            <w:tcBorders>
+              <w:top w:val="single" w:sz="8" w:space="0" w:color="FFFFFF"/>
+              <w:left w:val="single" w:sz="8" w:space="0" w:color="FFFFFF"/>
+              <w:bottom w:val="single" w:sz="8" w:space="0" w:color="FFFFFF"/>
+              <w:right w:val="single" w:sz="8" w:space="0" w:color="FFFFFF"/>
+            </w:tcBorders>
+            <w:shd w:val="clear" w:color="auto" w:fill="CDE0E8"/>
+            <w:tcMar>
+              <w:top w:w="15" w:type="dxa"/>
+              <w:left w:w="15" w:type="dxa"/>
+              <w:bottom w:w="0" w:type="dxa"/>
+              <w:right w:w="15" w:type="dxa"/>
+            </w:tcMar>
+            <w:vAlign w:val="bottom"/>
+            <w:hideMark/>
+          </w:tcPr>
+          <w:p>
+            <w:pPr>
+              <w:jc w:val="both"/>
+              <w:rPr>
+                <w:rFonts w:ascii="Times New Roman" w:hAnsi="Times New Roman" w:cs="Times New Roman"/>
+              </w:rPr>
+            </w:pPr>
+            <w:r>
+              <w:rPr>
+                <w:rFonts w:ascii="Times New Roman" w:hAnsi="Times New Roman" w:cs="Times New Roman"/>
+              </w:rPr>
+              <w:t xml:space="preserve"> tomato </w:t>
+            </w:r>
+          </w:p>
+        </w:tc>
+        <w:tc>
+          <w:tcPr>
+            <w:tcW w:w="2260" w:type="dxa"/>
+            <w:tcBorders>
+              <w:top w:val="single" w:sz="8" w:space="0" w:color="FFFFFF"/>
+              <w:left w:val="single" w:sz="8" w:space="0" w:color="FFFFFF"/>
+              <w:bottom w:val="single" w:sz="8" w:space="0" w:color="FFFFFF"/>
+              <w:right w:val="single" w:sz="8" w:space="0" w:color="FFFFFF"/>
+            </w:tcBorders>
+            <w:shd w:val="clear" w:color="auto" w:fill="CDE0E8"/>
+            <w:tcMar>
+              <w:top w:w="15" w:type="dxa"/>
+              <w:left w:w="15" w:type="dxa"/>
+              <w:bottom w:w="0" w:type="dxa"/>
+              <w:right w:w="15" w:type="dxa"/>
+            </w:tcMar>
+            <w:vAlign w:val="bottom"/>
+            <w:hideMark/>
+          </w:tcPr>
+          <w:p>
+            <w:pPr>
+              <w:jc w:val="both"/>
+              <w:rPr>
+                <w:rFonts w:ascii="Times New Roman" w:hAnsi="Times New Roman" w:cs="Times New Roman"/>
+              </w:rPr>
+            </w:pPr>
+            <w:r>
+              <w:rPr>
+                <w:rFonts w:ascii="Times New Roman" w:hAnsi="Times New Roman" w:cs="Times New Roman"/>
+              </w:rPr>
+              <w:t>41.67</w:t>
+            </w:r>
+          </w:p>
+        </w:tc>
+        <w:tc>
+          <w:tcPr>
+            <w:tcW w:w="2260" w:type="dxa"/>
+            <w:tcBorders>
+              <w:top w:val="single" w:sz="8" w:space="0" w:color="FFFFFF"/>
+              <w:left w:val="single" w:sz="8" w:space="0" w:color="FFFFFF"/>
+              <w:bottom w:val="single" w:sz="8" w:space="0" w:color="FFFFFF"/>
+              <w:right w:val="single" w:sz="8" w:space="0" w:color="FFFFFF"/>
+            </w:tcBorders>
+            <w:shd w:val="clear" w:color="auto" w:fill="CDE0E8"/>
+            <w:tcMar>
+              <w:top w:w="15" w:type="dxa"/>
+              <w:left w:w="15" w:type="dxa"/>
+              <w:bottom w:w="0" w:type="dxa"/>
+              <w:right w:w="15" w:type="dxa"/>
+            </w:tcMar>
+            <w:vAlign w:val="bottom"/>
+            <w:hideMark/>
+          </w:tcPr>
+          <w:p>
+            <w:pPr>
+              <w:jc w:val="both"/>
+              <w:rPr>
+                <w:rFonts w:ascii="Times New Roman" w:hAnsi="Times New Roman" w:cs="Times New Roman"/>
+              </w:rPr>
+            </w:pPr>
+            <w:r>
+              <w:rPr>
+                <w:rFonts w:ascii="Times New Roman" w:hAnsi="Times New Roman" w:cs="Times New Roman"/>
+              </w:rPr>
+              <w:t>85.94</w:t>
+            </w:r>
+          </w:p>
+        </w:tc>
+        <w:tc>
+          <w:tcPr>
+            <w:tcW w:w="2260" w:type="dxa"/>
+            <w:tcBorders>
+              <w:top w:val="single" w:sz="8" w:space="0" w:color="FFFFFF"/>
+              <w:left w:val="single" w:sz="8" w:space="0" w:color="FFFFFF"/>
+              <w:bottom w:val="single" w:sz="8" w:space="0" w:color="FFFFFF"/>
+              <w:right w:val="single" w:sz="8" w:space="0" w:color="FFFFFF"/>
+            </w:tcBorders>
+            <w:shd w:val="clear" w:color="auto" w:fill="CDE0E8"/>
+            <w:tcMar>
+              <w:top w:w="15" w:type="dxa"/>
+              <w:left w:w="15" w:type="dxa"/>
+              <w:bottom w:w="0" w:type="dxa"/>
+              <w:right w:w="15" w:type="dxa"/>
+            </w:tcMar>
+            <w:vAlign w:val="bottom"/>
+            <w:hideMark/>
+          </w:tcPr>
+          <w:p>
+            <w:pPr>
+              <w:jc w:val="both"/>
+              <w:rPr>
+                <w:rFonts w:ascii="Times New Roman" w:hAnsi="Times New Roman" w:cs="Times New Roman"/>
+              </w:rPr>
+            </w:pPr>
+            <w:r>
+              <w:rPr>
+                <w:rFonts w:ascii="Times New Roman" w:hAnsi="Times New Roman" w:cs="Times New Roman"/>
+              </w:rPr>
+              <w:t>63.81</w:t>
+            </w:r>
+          </w:p>
+        </w:tc>
+      </w:tr>
+      <w:tr>
+        <w:trPr>
+          <w:trHeight w:val="280"/>
+          <w:jc w:val="center"/>
+        </w:trPr>
+        <w:tc>
+          <w:tcPr>
+            <w:tcW w:w="2260" w:type="dxa"/>
+            <w:tcBorders>
+              <w:top w:val="single" w:sz="8" w:space="0" w:color="FFFFFF"/>
+              <w:left w:val="single" w:sz="8" w:space="0" w:color="FFFFFF"/>
+              <w:bottom w:val="single" w:sz="8" w:space="0" w:color="FFFFFF"/>
+              <w:right w:val="single" w:sz="8" w:space="0" w:color="FFFFFF"/>
+            </w:tcBorders>
+            <w:shd w:val="clear" w:color="auto" w:fill="E8F0F4"/>
+            <w:tcMar>
+              <w:top w:w="15" w:type="dxa"/>
+              <w:left w:w="15" w:type="dxa"/>
+              <w:bottom w:w="0" w:type="dxa"/>
+              <w:right w:w="15" w:type="dxa"/>
+            </w:tcMar>
+            <w:vAlign w:val="bottom"/>
+            <w:hideMark/>
+          </w:tcPr>
+          <w:p>
+            <w:pPr>
+              <w:jc w:val="both"/>
+              <w:rPr>
+                <w:rFonts w:ascii="Times New Roman" w:hAnsi="Times New Roman" w:cs="Times New Roman"/>
+              </w:rPr>
+            </w:pPr>
+            <w:r>
+              <w:rPr>
+                <w:rFonts w:ascii="Times New Roman" w:hAnsi="Times New Roman" w:cs="Times New Roman"/>
+              </w:rPr>
+              <w:t xml:space="preserve"> egg </w:t>
+            </w:r>
+          </w:p>
+        </w:tc>
+        <w:tc>
+          <w:tcPr>
+            <w:tcW w:w="2260" w:type="dxa"/>
+            <w:tcBorders>
+              <w:top w:val="single" w:sz="8" w:space="0" w:color="FFFFFF"/>
+              <w:left w:val="single" w:sz="8" w:space="0" w:color="FFFFFF"/>
+              <w:bottom w:val="single" w:sz="8" w:space="0" w:color="FFFFFF"/>
+              <w:right w:val="single" w:sz="8" w:space="0" w:color="FFFFFF"/>
+            </w:tcBorders>
+            <w:shd w:val="clear" w:color="auto" w:fill="E8F0F4"/>
+            <w:tcMar>
+              <w:top w:w="15" w:type="dxa"/>
+              <w:left w:w="15" w:type="dxa"/>
+              <w:bottom w:w="0" w:type="dxa"/>
+              <w:right w:w="15" w:type="dxa"/>
+            </w:tcMar>
+            <w:vAlign w:val="bottom"/>
+            <w:hideMark/>
+          </w:tcPr>
+          <w:p>
+            <w:pPr>
+              <w:jc w:val="both"/>
+              <w:rPr>
+                <w:rFonts w:ascii="Times New Roman" w:hAnsi="Times New Roman" w:cs="Times New Roman"/>
+              </w:rPr>
+            </w:pPr>
+            <w:r>
+              <w:rPr>
+                <w:rFonts w:ascii="Times New Roman" w:hAnsi="Times New Roman" w:cs="Times New Roman"/>
+              </w:rPr>
+              <w:t>41.67</w:t>
+            </w:r>
+          </w:p>
+        </w:tc>
+        <w:tc>
+          <w:tcPr>
+            <w:tcW w:w="2260" w:type="dxa"/>
+            <w:tcBorders>
+              <w:top w:val="single" w:sz="8" w:space="0" w:color="FFFFFF"/>
+              <w:left w:val="single" w:sz="8" w:space="0" w:color="FFFFFF"/>
+              <w:bottom w:val="single" w:sz="8" w:space="0" w:color="FFFFFF"/>
+              <w:right w:val="single" w:sz="8" w:space="0" w:color="FFFFFF"/>
+            </w:tcBorders>
+            <w:shd w:val="clear" w:color="auto" w:fill="E8F0F4"/>
+            <w:tcMar>
+              <w:top w:w="15" w:type="dxa"/>
+              <w:left w:w="15" w:type="dxa"/>
+              <w:bottom w:w="0" w:type="dxa"/>
+              <w:right w:w="15" w:type="dxa"/>
+            </w:tcMar>
+            <w:vAlign w:val="bottom"/>
+            <w:hideMark/>
+          </w:tcPr>
+          <w:p>
+            <w:pPr>
+              <w:jc w:val="both"/>
+              <w:rPr>
+                <w:rFonts w:ascii="Times New Roman" w:hAnsi="Times New Roman" w:cs="Times New Roman"/>
+              </w:rPr>
+            </w:pPr>
+            <w:r>
+              <w:rPr>
+                <w:rFonts w:ascii="Times New Roman" w:hAnsi="Times New Roman" w:cs="Times New Roman"/>
+              </w:rPr>
+              <w:t>84.34</w:t>
+            </w:r>
+          </w:p>
+        </w:tc>
+        <w:tc>
+          <w:tcPr>
+            <w:tcW w:w="2260" w:type="dxa"/>
+            <w:tcBorders>
+              <w:top w:val="single" w:sz="8" w:space="0" w:color="FFFFFF"/>
+              <w:left w:val="single" w:sz="8" w:space="0" w:color="FFFFFF"/>
+              <w:bottom w:val="single" w:sz="8" w:space="0" w:color="FFFFFF"/>
+              <w:right w:val="single" w:sz="8" w:space="0" w:color="FFFFFF"/>
+            </w:tcBorders>
+            <w:shd w:val="clear" w:color="auto" w:fill="E8F0F4"/>
+            <w:tcMar>
+              <w:top w:w="15" w:type="dxa"/>
+              <w:left w:w="15" w:type="dxa"/>
+              <w:bottom w:w="0" w:type="dxa"/>
+              <w:right w:w="15" w:type="dxa"/>
+            </w:tcMar>
+            <w:vAlign w:val="bottom"/>
+            <w:hideMark/>
+          </w:tcPr>
+          <w:p>
+            <w:pPr>
+              <w:jc w:val="both"/>
+              <w:rPr>
+                <w:rFonts w:ascii="Times New Roman" w:hAnsi="Times New Roman" w:cs="Times New Roman"/>
+              </w:rPr>
+            </w:pPr>
+            <w:r>
+              <w:rPr>
+                <w:rFonts w:ascii="Times New Roman" w:hAnsi="Times New Roman" w:cs="Times New Roman"/>
+              </w:rPr>
+              <w:t>63.00</w:t>
+            </w:r>
+          </w:p>
+        </w:tc>
+      </w:tr>
+      <w:tr>
+        <w:trPr>
+          <w:trHeight w:val="316"/>
+          <w:jc w:val="center"/>
+        </w:trPr>
+        <w:tc>
+          <w:tcPr>
+            <w:tcW w:w="2260" w:type="dxa"/>
+            <w:tcBorders>
+              <w:top w:val="single" w:sz="8" w:space="0" w:color="FFFFFF"/>
+              <w:left w:val="single" w:sz="8" w:space="0" w:color="FFFFFF"/>
+              <w:bottom w:val="single" w:sz="8" w:space="0" w:color="FFFFFF"/>
+              <w:right w:val="single" w:sz="8" w:space="0" w:color="FFFFFF"/>
+            </w:tcBorders>
+            <w:shd w:val="clear" w:color="auto" w:fill="CDE0E8"/>
+            <w:tcMar>
+              <w:top w:w="15" w:type="dxa"/>
+              <w:left w:w="15" w:type="dxa"/>
+              <w:bottom w:w="0" w:type="dxa"/>
+              <w:right w:w="15" w:type="dxa"/>
+            </w:tcMar>
+            <w:vAlign w:val="bottom"/>
+            <w:hideMark/>
+          </w:tcPr>
+          <w:p>
+            <w:pPr>
+              <w:jc w:val="both"/>
+              <w:rPr>
+                <w:rFonts w:ascii="Times New Roman" w:hAnsi="Times New Roman" w:cs="Times New Roman"/>
+              </w:rPr>
+            </w:pPr>
+            <w:r>
+              <w:rPr>
+                <w:rFonts w:ascii="Times New Roman" w:hAnsi="Times New Roman" w:cs="Times New Roman"/>
+              </w:rPr>
+              <w:t xml:space="preserve"> salad </w:t>
+            </w:r>
+          </w:p>
+        </w:tc>
+        <w:tc>
+          <w:tcPr>
+            <w:tcW w:w="2260" w:type="dxa"/>
+            <w:tcBorders>
+              <w:top w:val="single" w:sz="8" w:space="0" w:color="FFFFFF"/>
+              <w:left w:val="single" w:sz="8" w:space="0" w:color="FFFFFF"/>
+              <w:bottom w:val="single" w:sz="8" w:space="0" w:color="FFFFFF"/>
+              <w:right w:val="single" w:sz="8" w:space="0" w:color="FFFFFF"/>
+            </w:tcBorders>
+            <w:shd w:val="clear" w:color="auto" w:fill="CDE0E8"/>
+            <w:tcMar>
+              <w:top w:w="15" w:type="dxa"/>
+              <w:left w:w="15" w:type="dxa"/>
+              <w:bottom w:w="0" w:type="dxa"/>
+              <w:right w:w="15" w:type="dxa"/>
+            </w:tcMar>
+            <w:vAlign w:val="bottom"/>
+            <w:hideMark/>
+          </w:tcPr>
+          <w:p>
+            <w:pPr>
+              <w:jc w:val="both"/>
+              <w:rPr>
+                <w:rFonts w:ascii="Times New Roman" w:hAnsi="Times New Roman" w:cs="Times New Roman"/>
+              </w:rPr>
+            </w:pPr>
+            <w:r>
+              <w:rPr>
+                <w:rFonts w:ascii="Times New Roman" w:hAnsi="Times New Roman" w:cs="Times New Roman"/>
+              </w:rPr>
+              <w:t>36.36</w:t>
+            </w:r>
+          </w:p>
+        </w:tc>
+        <w:tc>
+          <w:tcPr>
+            <w:tcW w:w="2260" w:type="dxa"/>
+            <w:tcBorders>
+              <w:top w:val="single" w:sz="8" w:space="0" w:color="FFFFFF"/>
+              <w:left w:val="single" w:sz="8" w:space="0" w:color="FFFFFF"/>
+              <w:bottom w:val="single" w:sz="8" w:space="0" w:color="FFFFFF"/>
+              <w:right w:val="single" w:sz="8" w:space="0" w:color="FFFFFF"/>
+            </w:tcBorders>
+            <w:shd w:val="clear" w:color="auto" w:fill="CDE0E8"/>
+            <w:tcMar>
+              <w:top w:w="15" w:type="dxa"/>
+              <w:left w:w="15" w:type="dxa"/>
+              <w:bottom w:w="0" w:type="dxa"/>
+              <w:right w:w="15" w:type="dxa"/>
+            </w:tcMar>
+            <w:vAlign w:val="bottom"/>
+            <w:hideMark/>
+          </w:tcPr>
+          <w:p>
+            <w:pPr>
+              <w:jc w:val="both"/>
+              <w:rPr>
+                <w:rFonts w:ascii="Times New Roman" w:hAnsi="Times New Roman" w:cs="Times New Roman"/>
+              </w:rPr>
+            </w:pPr>
+            <w:r>
+              <w:rPr>
+                <w:rFonts w:ascii="Times New Roman" w:hAnsi="Times New Roman" w:cs="Times New Roman"/>
+              </w:rPr>
+              <w:t>73.22</w:t>
+            </w:r>
+          </w:p>
+        </w:tc>
+        <w:tc>
+          <w:tcPr>
+            <w:tcW w:w="2260" w:type="dxa"/>
+            <w:tcBorders>
+              <w:top w:val="single" w:sz="8" w:space="0" w:color="FFFFFF"/>
+              <w:left w:val="single" w:sz="8" w:space="0" w:color="FFFFFF"/>
+              <w:bottom w:val="single" w:sz="8" w:space="0" w:color="FFFFFF"/>
+              <w:right w:val="single" w:sz="8" w:space="0" w:color="FFFFFF"/>
+            </w:tcBorders>
+            <w:shd w:val="clear" w:color="auto" w:fill="CDE0E8"/>
+            <w:tcMar>
+              <w:top w:w="15" w:type="dxa"/>
+              <w:left w:w="15" w:type="dxa"/>
+              <w:bottom w:w="0" w:type="dxa"/>
+              <w:right w:w="15" w:type="dxa"/>
+            </w:tcMar>
+            <w:vAlign w:val="bottom"/>
+            <w:hideMark/>
+          </w:tcPr>
+          <w:p>
+            <w:pPr>
+              <w:jc w:val="both"/>
+              <w:rPr>
+                <w:rFonts w:ascii="Times New Roman" w:hAnsi="Times New Roman" w:cs="Times New Roman"/>
+              </w:rPr>
+            </w:pPr>
+            <w:r>
+              <w:rPr>
+                <w:rFonts w:ascii="Times New Roman" w:hAnsi="Times New Roman" w:cs="Times New Roman"/>
+              </w:rPr>
+              <w:t>54.79</w:t>
+            </w:r>
+          </w:p>
+        </w:tc>
+      </w:tr>
+      <w:tr>
+        <w:trPr>
+          <w:trHeight w:val="235"/>
+          <w:jc w:val="center"/>
+        </w:trPr>
+        <w:tc>
+          <w:tcPr>
+            <w:tcW w:w="2260" w:type="dxa"/>
+            <w:tcBorders>
+              <w:top w:val="single" w:sz="8" w:space="0" w:color="FFFFFF"/>
+              <w:left w:val="single" w:sz="8" w:space="0" w:color="FFFFFF"/>
+              <w:bottom w:val="single" w:sz="8" w:space="0" w:color="FFFFFF"/>
+              <w:right w:val="single" w:sz="8" w:space="0" w:color="FFFFFF"/>
+            </w:tcBorders>
+            <w:shd w:val="clear" w:color="auto" w:fill="E8F0F4"/>
+            <w:tcMar>
+              <w:top w:w="15" w:type="dxa"/>
+              <w:left w:w="15" w:type="dxa"/>
+              <w:bottom w:w="0" w:type="dxa"/>
+              <w:right w:w="15" w:type="dxa"/>
+            </w:tcMar>
+            <w:vAlign w:val="bottom"/>
+            <w:hideMark/>
+          </w:tcPr>
+          <w:p>
+            <w:pPr>
+              <w:jc w:val="both"/>
+              <w:rPr>
+                <w:rFonts w:ascii="Times New Roman" w:hAnsi="Times New Roman" w:cs="Times New Roman"/>
+              </w:rPr>
+            </w:pPr>
+            <w:r>
+              <w:rPr>
+                <w:rFonts w:ascii="Times New Roman" w:hAnsi="Times New Roman" w:cs="Times New Roman"/>
+              </w:rPr>
+              <w:t xml:space="preserve"> cookie </w:t>
+            </w:r>
+          </w:p>
+        </w:tc>
+        <w:tc>
+          <w:tcPr>
+            <w:tcW w:w="2260" w:type="dxa"/>
+            <w:tcBorders>
+              <w:top w:val="single" w:sz="8" w:space="0" w:color="FFFFFF"/>
+              <w:left w:val="single" w:sz="8" w:space="0" w:color="FFFFFF"/>
+              <w:bottom w:val="single" w:sz="8" w:space="0" w:color="FFFFFF"/>
+              <w:right w:val="single" w:sz="8" w:space="0" w:color="FFFFFF"/>
+            </w:tcBorders>
+            <w:shd w:val="clear" w:color="auto" w:fill="E8F0F4"/>
+            <w:tcMar>
+              <w:top w:w="15" w:type="dxa"/>
+              <w:left w:w="15" w:type="dxa"/>
+              <w:bottom w:w="0" w:type="dxa"/>
+              <w:right w:w="15" w:type="dxa"/>
+            </w:tcMar>
+            <w:vAlign w:val="bottom"/>
+            <w:hideMark/>
+          </w:tcPr>
+          <w:p>
+            <w:pPr>
+              <w:jc w:val="both"/>
+              <w:rPr>
+                <w:rFonts w:ascii="Times New Roman" w:hAnsi="Times New Roman" w:cs="Times New Roman"/>
+              </w:rPr>
+            </w:pPr>
+            <w:r>
+              <w:rPr>
+                <w:rFonts w:ascii="Times New Roman" w:hAnsi="Times New Roman" w:cs="Times New Roman"/>
+              </w:rPr>
+              <w:t>-</w:t>
+            </w:r>
+          </w:p>
+        </w:tc>
+        <w:tc>
+          <w:tcPr>
+            <w:tcW w:w="2260" w:type="dxa"/>
+            <w:tcBorders>
+              <w:top w:val="single" w:sz="8" w:space="0" w:color="FFFFFF"/>
+              <w:left w:val="single" w:sz="8" w:space="0" w:color="FFFFFF"/>
+              <w:bottom w:val="single" w:sz="8" w:space="0" w:color="FFFFFF"/>
+              <w:right w:val="single" w:sz="8" w:space="0" w:color="FFFFFF"/>
+            </w:tcBorders>
+            <w:shd w:val="clear" w:color="auto" w:fill="E8F0F4"/>
+            <w:tcMar>
+              <w:top w:w="15" w:type="dxa"/>
+              <w:left w:w="15" w:type="dxa"/>
+              <w:bottom w:w="0" w:type="dxa"/>
+              <w:right w:w="15" w:type="dxa"/>
+            </w:tcMar>
+            <w:vAlign w:val="bottom"/>
+            <w:hideMark/>
+          </w:tcPr>
+          <w:p>
+            <w:pPr>
+              <w:jc w:val="both"/>
+              <w:rPr>
+                <w:rFonts w:ascii="Times New Roman" w:hAnsi="Times New Roman" w:cs="Times New Roman"/>
+              </w:rPr>
+            </w:pPr>
+            <w:r>
+              <w:rPr>
+                <w:rFonts w:ascii="Times New Roman" w:hAnsi="Times New Roman" w:cs="Times New Roman"/>
+              </w:rPr>
+              <w:t>-</w:t>
+            </w:r>
+          </w:p>
+        </w:tc>
+        <w:tc>
+          <w:tcPr>
+            <w:tcW w:w="2260" w:type="dxa"/>
+            <w:tcBorders>
+              <w:top w:val="single" w:sz="8" w:space="0" w:color="FFFFFF"/>
+              <w:left w:val="single" w:sz="8" w:space="0" w:color="FFFFFF"/>
+              <w:bottom w:val="single" w:sz="8" w:space="0" w:color="FFFFFF"/>
+              <w:right w:val="single" w:sz="8" w:space="0" w:color="FFFFFF"/>
+            </w:tcBorders>
+            <w:shd w:val="clear" w:color="auto" w:fill="E8F0F4"/>
+            <w:tcMar>
+              <w:top w:w="15" w:type="dxa"/>
+              <w:left w:w="15" w:type="dxa"/>
+              <w:bottom w:w="0" w:type="dxa"/>
+              <w:right w:w="15" w:type="dxa"/>
+            </w:tcMar>
+            <w:vAlign w:val="bottom"/>
+            <w:hideMark/>
+          </w:tcPr>
+          <w:p>
+            <w:pPr>
+              <w:jc w:val="both"/>
+              <w:rPr>
+                <w:rFonts w:ascii="Times New Roman" w:hAnsi="Times New Roman" w:cs="Times New Roman"/>
+              </w:rPr>
+            </w:pPr>
+            <w:r>
+              <w:rPr>
+                <w:rFonts w:ascii="Times New Roman" w:hAnsi="Times New Roman" w:cs="Times New Roman"/>
+              </w:rPr>
+              <w:t>-</w:t>
+            </w:r>
+          </w:p>
+        </w:tc>
+      </w:tr>
+      <w:tr>
+        <w:trPr>
+          <w:trHeight w:val="271"/>
+          <w:jc w:val="center"/>
+        </w:trPr>
+        <w:tc>
+          <w:tcPr>
+            <w:tcW w:w="2260" w:type="dxa"/>
+            <w:tcBorders>
+              <w:top w:val="single" w:sz="8" w:space="0" w:color="FFFFFF"/>
+              <w:left w:val="single" w:sz="8" w:space="0" w:color="FFFFFF"/>
+              <w:bottom w:val="single" w:sz="8" w:space="0" w:color="FFFFFF"/>
+              <w:right w:val="single" w:sz="8" w:space="0" w:color="FFFFFF"/>
+            </w:tcBorders>
+            <w:shd w:val="clear" w:color="auto" w:fill="CDE0E8"/>
+            <w:tcMar>
+              <w:top w:w="15" w:type="dxa"/>
+              <w:left w:w="15" w:type="dxa"/>
+              <w:bottom w:w="0" w:type="dxa"/>
+              <w:right w:w="15" w:type="dxa"/>
+            </w:tcMar>
+            <w:vAlign w:val="bottom"/>
+            <w:hideMark/>
+          </w:tcPr>
+          <w:p>
+            <w:pPr>
+              <w:jc w:val="both"/>
+              <w:rPr>
+                <w:rFonts w:ascii="Times New Roman" w:hAnsi="Times New Roman" w:cs="Times New Roman"/>
+              </w:rPr>
+            </w:pPr>
+            <w:r>
+              <w:rPr>
+                <w:rFonts w:ascii="Times New Roman" w:hAnsi="Times New Roman" w:cs="Times New Roman"/>
+              </w:rPr>
+              <w:t xml:space="preserve"> rice </w:t>
+            </w:r>
+          </w:p>
+        </w:tc>
+        <w:tc>
+          <w:tcPr>
+            <w:tcW w:w="2260" w:type="dxa"/>
+            <w:tcBorders>
+              <w:top w:val="single" w:sz="8" w:space="0" w:color="FFFFFF"/>
+              <w:left w:val="single" w:sz="8" w:space="0" w:color="FFFFFF"/>
+              <w:bottom w:val="single" w:sz="8" w:space="0" w:color="FFFFFF"/>
+              <w:right w:val="single" w:sz="8" w:space="0" w:color="FFFFFF"/>
+            </w:tcBorders>
+            <w:shd w:val="clear" w:color="auto" w:fill="CDE0E8"/>
+            <w:tcMar>
+              <w:top w:w="15" w:type="dxa"/>
+              <w:left w:w="15" w:type="dxa"/>
+              <w:bottom w:w="0" w:type="dxa"/>
+              <w:right w:w="15" w:type="dxa"/>
+            </w:tcMar>
+            <w:vAlign w:val="bottom"/>
+            <w:hideMark/>
+          </w:tcPr>
+          <w:p>
+            <w:pPr>
+              <w:jc w:val="both"/>
+              <w:rPr>
+                <w:rFonts w:ascii="Times New Roman" w:hAnsi="Times New Roman" w:cs="Times New Roman"/>
+              </w:rPr>
+            </w:pPr>
+            <w:r>
+              <w:rPr>
+                <w:rFonts w:ascii="Times New Roman" w:hAnsi="Times New Roman" w:cs="Times New Roman"/>
+              </w:rPr>
+              <w:t>45.45</w:t>
+            </w:r>
+          </w:p>
+        </w:tc>
+        <w:tc>
+          <w:tcPr>
+            <w:tcW w:w="2260" w:type="dxa"/>
+            <w:tcBorders>
+              <w:top w:val="single" w:sz="8" w:space="0" w:color="FFFFFF"/>
+              <w:left w:val="single" w:sz="8" w:space="0" w:color="FFFFFF"/>
+              <w:bottom w:val="single" w:sz="8" w:space="0" w:color="FFFFFF"/>
+              <w:right w:val="single" w:sz="8" w:space="0" w:color="FFFFFF"/>
+            </w:tcBorders>
+            <w:shd w:val="clear" w:color="auto" w:fill="CDE0E8"/>
+            <w:tcMar>
+              <w:top w:w="15" w:type="dxa"/>
+              <w:left w:w="15" w:type="dxa"/>
+              <w:bottom w:w="0" w:type="dxa"/>
+              <w:right w:w="15" w:type="dxa"/>
+            </w:tcMar>
+            <w:vAlign w:val="bottom"/>
+            <w:hideMark/>
+          </w:tcPr>
+          <w:p>
+            <w:pPr>
+              <w:jc w:val="both"/>
+              <w:rPr>
+                <w:rFonts w:ascii="Times New Roman" w:hAnsi="Times New Roman" w:cs="Times New Roman"/>
+              </w:rPr>
+            </w:pPr>
+            <w:r>
+              <w:rPr>
+                <w:rFonts w:ascii="Times New Roman" w:hAnsi="Times New Roman" w:cs="Times New Roman"/>
+              </w:rPr>
+              <w:t>85.36</w:t>
+            </w:r>
+          </w:p>
+        </w:tc>
+        <w:tc>
+          <w:tcPr>
+            <w:tcW w:w="2260" w:type="dxa"/>
+            <w:tcBorders>
+              <w:top w:val="single" w:sz="8" w:space="0" w:color="FFFFFF"/>
+              <w:left w:val="single" w:sz="8" w:space="0" w:color="FFFFFF"/>
+              <w:bottom w:val="single" w:sz="8" w:space="0" w:color="FFFFFF"/>
+              <w:right w:val="single" w:sz="8" w:space="0" w:color="FFFFFF"/>
+            </w:tcBorders>
+            <w:shd w:val="clear" w:color="auto" w:fill="CDE0E8"/>
+            <w:tcMar>
+              <w:top w:w="15" w:type="dxa"/>
+              <w:left w:w="15" w:type="dxa"/>
+              <w:bottom w:w="0" w:type="dxa"/>
+              <w:right w:w="15" w:type="dxa"/>
+            </w:tcMar>
+            <w:vAlign w:val="bottom"/>
+            <w:hideMark/>
+          </w:tcPr>
+          <w:p>
+            <w:pPr>
+              <w:jc w:val="both"/>
+              <w:rPr>
+                <w:rFonts w:ascii="Times New Roman" w:hAnsi="Times New Roman" w:cs="Times New Roman"/>
+              </w:rPr>
+            </w:pPr>
+            <w:r>
+              <w:rPr>
+                <w:rFonts w:ascii="Times New Roman" w:hAnsi="Times New Roman" w:cs="Times New Roman"/>
+              </w:rPr>
+              <w:t>65.41</w:t>
+            </w:r>
+          </w:p>
+        </w:tc>
+      </w:tr>
+      <w:tr>
+        <w:trPr>
+          <w:trHeight w:val="217"/>
+          <w:jc w:val="center"/>
+        </w:trPr>
+        <w:tc>
+          <w:tcPr>
+            <w:tcW w:w="2260" w:type="dxa"/>
+            <w:tcBorders>
+              <w:top w:val="single" w:sz="8" w:space="0" w:color="FFFFFF"/>
+              <w:left w:val="single" w:sz="8" w:space="0" w:color="FFFFFF"/>
+              <w:bottom w:val="single" w:sz="8" w:space="0" w:color="FFFFFF"/>
+              <w:right w:val="single" w:sz="8" w:space="0" w:color="FFFFFF"/>
+            </w:tcBorders>
+            <w:shd w:val="clear" w:color="auto" w:fill="E8F0F4"/>
+            <w:tcMar>
+              <w:top w:w="15" w:type="dxa"/>
+              <w:left w:w="15" w:type="dxa"/>
+              <w:bottom w:w="0" w:type="dxa"/>
+              <w:right w:w="15" w:type="dxa"/>
+            </w:tcMar>
+            <w:vAlign w:val="bottom"/>
+            <w:hideMark/>
+          </w:tcPr>
+          <w:p>
+            <w:pPr>
+              <w:jc w:val="both"/>
+              <w:rPr>
+                <w:rFonts w:ascii="Times New Roman" w:hAnsi="Times New Roman" w:cs="Times New Roman"/>
+              </w:rPr>
+            </w:pPr>
+            <w:r>
+              <w:rPr>
+                <w:rFonts w:ascii="Times New Roman" w:hAnsi="Times New Roman" w:cs="Times New Roman"/>
+              </w:rPr>
+              <w:t xml:space="preserve"> broccoli </w:t>
+            </w:r>
+          </w:p>
+        </w:tc>
+        <w:tc>
+          <w:tcPr>
+            <w:tcW w:w="2260" w:type="dxa"/>
+            <w:tcBorders>
+              <w:top w:val="single" w:sz="8" w:space="0" w:color="FFFFFF"/>
+              <w:left w:val="single" w:sz="8" w:space="0" w:color="FFFFFF"/>
+              <w:bottom w:val="single" w:sz="8" w:space="0" w:color="FFFFFF"/>
+              <w:right w:val="single" w:sz="8" w:space="0" w:color="FFFFFF"/>
+            </w:tcBorders>
+            <w:shd w:val="clear" w:color="auto" w:fill="E8F0F4"/>
+            <w:tcMar>
+              <w:top w:w="15" w:type="dxa"/>
+              <w:left w:w="15" w:type="dxa"/>
+              <w:bottom w:w="0" w:type="dxa"/>
+              <w:right w:w="15" w:type="dxa"/>
+            </w:tcMar>
+            <w:vAlign w:val="bottom"/>
+            <w:hideMark/>
+          </w:tcPr>
+          <w:p>
+            <w:pPr>
+              <w:jc w:val="both"/>
+              <w:rPr>
+                <w:rFonts w:ascii="Times New Roman" w:hAnsi="Times New Roman" w:cs="Times New Roman"/>
+              </w:rPr>
+            </w:pPr>
+            <w:r>
+              <w:rPr>
+                <w:rFonts w:ascii="Times New Roman" w:hAnsi="Times New Roman" w:cs="Times New Roman"/>
+              </w:rPr>
+              <w:t>69.23</w:t>
+            </w:r>
+          </w:p>
+        </w:tc>
+        <w:tc>
+          <w:tcPr>
+            <w:tcW w:w="2260" w:type="dxa"/>
+            <w:tcBorders>
+              <w:top w:val="single" w:sz="8" w:space="0" w:color="FFFFFF"/>
+              <w:left w:val="single" w:sz="8" w:space="0" w:color="FFFFFF"/>
+              <w:bottom w:val="single" w:sz="8" w:space="0" w:color="FFFFFF"/>
+              <w:right w:val="single" w:sz="8" w:space="0" w:color="FFFFFF"/>
+            </w:tcBorders>
+            <w:shd w:val="clear" w:color="auto" w:fill="E8F0F4"/>
+            <w:tcMar>
+              <w:top w:w="15" w:type="dxa"/>
+              <w:left w:w="15" w:type="dxa"/>
+              <w:bottom w:w="0" w:type="dxa"/>
+              <w:right w:w="15" w:type="dxa"/>
+            </w:tcMar>
+            <w:vAlign w:val="bottom"/>
+            <w:hideMark/>
+          </w:tcPr>
+          <w:p>
+            <w:pPr>
+              <w:jc w:val="both"/>
+              <w:rPr>
+                <w:rFonts w:ascii="Times New Roman" w:hAnsi="Times New Roman" w:cs="Times New Roman"/>
+              </w:rPr>
+            </w:pPr>
+            <w:r>
+              <w:rPr>
+                <w:rFonts w:ascii="Times New Roman" w:hAnsi="Times New Roman" w:cs="Times New Roman"/>
+              </w:rPr>
+              <w:t>86.81</w:t>
+            </w:r>
+          </w:p>
+        </w:tc>
+        <w:tc>
+          <w:tcPr>
+            <w:tcW w:w="2260" w:type="dxa"/>
+            <w:tcBorders>
+              <w:top w:val="single" w:sz="8" w:space="0" w:color="FFFFFF"/>
+              <w:left w:val="single" w:sz="8" w:space="0" w:color="FFFFFF"/>
+              <w:bottom w:val="single" w:sz="8" w:space="0" w:color="FFFFFF"/>
+              <w:right w:val="single" w:sz="8" w:space="0" w:color="FFFFFF"/>
+            </w:tcBorders>
+            <w:shd w:val="clear" w:color="auto" w:fill="E8F0F4"/>
+            <w:tcMar>
+              <w:top w:w="15" w:type="dxa"/>
+              <w:left w:w="15" w:type="dxa"/>
+              <w:bottom w:w="0" w:type="dxa"/>
+              <w:right w:w="15" w:type="dxa"/>
+            </w:tcMar>
+            <w:vAlign w:val="bottom"/>
+            <w:hideMark/>
+          </w:tcPr>
+          <w:p>
+            <w:pPr>
+              <w:jc w:val="both"/>
+              <w:rPr>
+                <w:rFonts w:ascii="Times New Roman" w:hAnsi="Times New Roman" w:cs="Times New Roman"/>
+              </w:rPr>
+            </w:pPr>
+            <w:r>
+              <w:rPr>
+                <w:rFonts w:ascii="Times New Roman" w:hAnsi="Times New Roman" w:cs="Times New Roman"/>
+              </w:rPr>
+              <w:t>78.02</w:t>
+            </w:r>
+          </w:p>
+        </w:tc>
+      </w:tr>
+      <w:tr>
+        <w:trPr>
+          <w:trHeight w:val="334"/>
+          <w:jc w:val="center"/>
+        </w:trPr>
+        <w:tc>
+          <w:tcPr>
+            <w:tcW w:w="2260" w:type="dxa"/>
+            <w:tcBorders>
+              <w:top w:val="single" w:sz="8" w:space="0" w:color="FFFFFF"/>
+              <w:left w:val="single" w:sz="8" w:space="0" w:color="FFFFFF"/>
+              <w:bottom w:val="single" w:sz="8" w:space="0" w:color="FFFFFF"/>
+              <w:right w:val="single" w:sz="8" w:space="0" w:color="FFFFFF"/>
+            </w:tcBorders>
+            <w:shd w:val="clear" w:color="auto" w:fill="CDE0E8"/>
+            <w:tcMar>
+              <w:top w:w="15" w:type="dxa"/>
+              <w:left w:w="15" w:type="dxa"/>
+              <w:bottom w:w="0" w:type="dxa"/>
+              <w:right w:w="15" w:type="dxa"/>
+            </w:tcMar>
+            <w:vAlign w:val="bottom"/>
+            <w:hideMark/>
+          </w:tcPr>
+          <w:p>
+            <w:pPr>
+              <w:jc w:val="both"/>
+              <w:rPr>
+                <w:rFonts w:ascii="Times New Roman" w:hAnsi="Times New Roman" w:cs="Times New Roman"/>
+              </w:rPr>
+            </w:pPr>
+            <w:r>
+              <w:rPr>
+                <w:rFonts w:ascii="Times New Roman" w:hAnsi="Times New Roman" w:cs="Times New Roman"/>
+                <w:b/>
+                <w:bCs/>
+              </w:rPr>
+              <w:t>Total</w:t>
+            </w:r>
+          </w:p>
+        </w:tc>
+        <w:tc>
+          <w:tcPr>
+            <w:tcW w:w="2260" w:type="dxa"/>
+            <w:tcBorders>
+              <w:top w:val="single" w:sz="8" w:space="0" w:color="FFFFFF"/>
+              <w:left w:val="single" w:sz="8" w:space="0" w:color="FFFFFF"/>
+              <w:bottom w:val="single" w:sz="8" w:space="0" w:color="FFFFFF"/>
+              <w:right w:val="single" w:sz="8" w:space="0" w:color="FFFFFF"/>
+            </w:tcBorders>
+            <w:shd w:val="clear" w:color="auto" w:fill="CDE0E8"/>
+            <w:tcMar>
+              <w:top w:w="15" w:type="dxa"/>
+              <w:left w:w="15" w:type="dxa"/>
+              <w:bottom w:w="0" w:type="dxa"/>
+              <w:right w:w="15" w:type="dxa"/>
+            </w:tcMar>
+            <w:vAlign w:val="bottom"/>
+            <w:hideMark/>
+          </w:tcPr>
+          <w:p>
+            <w:pPr>
+              <w:jc w:val="both"/>
+              <w:rPr>
+                <w:rFonts w:ascii="Times New Roman" w:hAnsi="Times New Roman" w:cs="Times New Roman"/>
+              </w:rPr>
+            </w:pPr>
+            <w:r>
+              <w:rPr>
+                <w:rFonts w:ascii="Times New Roman" w:hAnsi="Times New Roman" w:cs="Times New Roman"/>
+                <w:b/>
+                <w:bCs/>
+              </w:rPr>
+              <w:t>43.99</w:t>
+            </w:r>
+          </w:p>
+        </w:tc>
+        <w:tc>
+          <w:tcPr>
+            <w:tcW w:w="2260" w:type="dxa"/>
+            <w:tcBorders>
+              <w:top w:val="single" w:sz="8" w:space="0" w:color="FFFFFF"/>
+              <w:left w:val="single" w:sz="8" w:space="0" w:color="FFFFFF"/>
+              <w:bottom w:val="single" w:sz="8" w:space="0" w:color="FFFFFF"/>
+              <w:right w:val="single" w:sz="8" w:space="0" w:color="FFFFFF"/>
+            </w:tcBorders>
+            <w:shd w:val="clear" w:color="auto" w:fill="CDE0E8"/>
+            <w:tcMar>
+              <w:top w:w="15" w:type="dxa"/>
+              <w:left w:w="15" w:type="dxa"/>
+              <w:bottom w:w="0" w:type="dxa"/>
+              <w:right w:w="15" w:type="dxa"/>
+            </w:tcMar>
+            <w:vAlign w:val="bottom"/>
+            <w:hideMark/>
+          </w:tcPr>
+          <w:p>
+            <w:pPr>
+              <w:jc w:val="both"/>
+              <w:rPr>
+                <w:rFonts w:ascii="Times New Roman" w:hAnsi="Times New Roman" w:cs="Times New Roman"/>
+              </w:rPr>
+            </w:pPr>
+            <w:r>
+              <w:rPr>
+                <w:rFonts w:ascii="Times New Roman" w:hAnsi="Times New Roman" w:cs="Times New Roman"/>
+                <w:b/>
+                <w:bCs/>
+              </w:rPr>
+              <w:t>84.19</w:t>
+            </w:r>
+          </w:p>
+        </w:tc>
+        <w:tc>
+          <w:tcPr>
+            <w:tcW w:w="2260" w:type="dxa"/>
+            <w:tcBorders>
+              <w:top w:val="single" w:sz="8" w:space="0" w:color="FFFFFF"/>
+              <w:left w:val="single" w:sz="8" w:space="0" w:color="FFFFFF"/>
+              <w:bottom w:val="single" w:sz="8" w:space="0" w:color="FFFFFF"/>
+              <w:right w:val="single" w:sz="8" w:space="0" w:color="FFFFFF"/>
+            </w:tcBorders>
+            <w:shd w:val="clear" w:color="auto" w:fill="CDE0E8"/>
+            <w:tcMar>
+              <w:top w:w="15" w:type="dxa"/>
+              <w:left w:w="15" w:type="dxa"/>
+              <w:bottom w:w="0" w:type="dxa"/>
+              <w:right w:w="15" w:type="dxa"/>
+            </w:tcMar>
+            <w:vAlign w:val="bottom"/>
+            <w:hideMark/>
+          </w:tcPr>
+          <w:p>
+            <w:pPr>
+              <w:jc w:val="both"/>
+              <w:rPr>
+                <w:rFonts w:ascii="Times New Roman" w:hAnsi="Times New Roman" w:cs="Times New Roman"/>
+              </w:rPr>
+            </w:pPr>
+            <w:r>
+              <w:rPr>
+                <w:rFonts w:ascii="Times New Roman" w:hAnsi="Times New Roman" w:cs="Times New Roman"/>
+                <w:b/>
+                <w:bCs/>
+              </w:rPr>
+              <w:t>64.09</w:t>
+            </w:r>
+          </w:p>
+        </w:tc>
+      </w:tr>
+    </w:tbl>
     <w:p>
       <w:pPr>
         <w:jc w:val="both"/>
@@ -1413,9 +3786,8 @@
       <w:r>
         <w:rPr>
           <w:rFonts w:ascii="Times New Roman" w:hAnsi="Times New Roman" w:cs="Times New Roman"/>
-          <w:highlight w:val="yellow"/>
-        </w:rPr>
-        <w:t>___</w:t>
+        </w:rPr>
+        <w:t>64.09</w:t>
       </w:r>
       <w:r>
         <w:rPr>
@@ -1426,9 +3798,20 @@
       <w:r>
         <w:rPr>
           <w:rFonts w:ascii="Times New Roman" w:hAnsi="Times New Roman" w:cs="Times New Roman"/>
-          <w:highlight w:val="yellow"/>
-        </w:rPr>
-        <w:t xml:space="preserve">___ </w:t>
+        </w:rPr>
+        <w:t>54.79</w:t>
+      </w:r>
+      <w:r>
+        <w:rPr>
+          <w:rFonts w:ascii="Times New Roman" w:hAnsi="Times New Roman" w:cs="Times New Roman"/>
+        </w:rPr>
+        <w:t xml:space="preserve"> (salad)</w:t>
+      </w:r>
+      <w:r>
+        <w:rPr>
+          <w:rFonts w:ascii="Times New Roman" w:hAnsi="Times New Roman" w:cs="Times New Roman"/>
+        </w:rPr>
+        <w:t xml:space="preserve"> </w:t>
       </w:r>
       <w:r>
         <w:rPr>
@@ -1439,37 +3822,47 @@
       <w:r>
         <w:rPr>
           <w:rFonts w:ascii="Times New Roman" w:hAnsi="Times New Roman" w:cs="Times New Roman"/>
-          <w:highlight w:val="yellow"/>
-        </w:rPr>
-        <w:t>___</w:t>
-      </w:r>
-      <w:r>
-        <w:rPr>
-          <w:rFonts w:ascii="Times New Roman" w:hAnsi="Times New Roman" w:cs="Times New Roman"/>
-        </w:rPr>
-        <w:t>. Note that the values for the cookie and pasta are equal to 0 because the resulting recognition system does not handle these two food classes.</w:t>
-      </w:r>
-    </w:p>
-    <w:p>
-      <w:pPr>
-        <w:jc w:val="both"/>
-        <w:rPr>
-          <w:rFonts w:ascii="Times New Roman" w:hAnsi="Times New Roman" w:cs="Times New Roman"/>
-        </w:rPr>
-      </w:pPr>
-    </w:p>
-    <w:p>
-      <w:pPr>
-        <w:jc w:val="both"/>
-        <w:rPr>
-          <w:rFonts w:ascii="Times New Roman" w:hAnsi="Times New Roman" w:cs="Times New Roman"/>
-        </w:rPr>
-      </w:pPr>
-      <w:r>
-        <w:rPr>
-          <w:rFonts w:ascii="Times New Roman" w:hAnsi="Times New Roman" w:cs="Times New Roman"/>
-        </w:rPr>
-        <w:lastRenderedPageBreak/>
+        </w:rPr>
+        <w:t>78.02 (broccoli)</w:t>
+      </w:r>
+      <w:r>
+        <w:rPr>
+          <w:rFonts w:ascii="Times New Roman" w:hAnsi="Times New Roman" w:cs="Times New Roman"/>
+        </w:rPr>
+        <w:t>. Note that the values for the</w:t>
+      </w:r>
+      <w:r>
+        <w:rPr>
+          <w:rFonts w:ascii="Times New Roman" w:hAnsi="Times New Roman" w:cs="Times New Roman"/>
+        </w:rPr>
+        <w:t xml:space="preserve"> cookie and pasta have dashes</w:t>
+      </w:r>
+      <w:r>
+        <w:rPr>
+          <w:rFonts w:ascii="Times New Roman" w:hAnsi="Times New Roman" w:cs="Times New Roman"/>
+        </w:rPr>
+        <w:t xml:space="preserve"> because the resulting recognition system does not handle these two food classes.</w:t>
+      </w:r>
+    </w:p>
+    <w:p>
+      <w:pPr>
+        <w:jc w:val="both"/>
+        <w:rPr>
+          <w:rFonts w:ascii="Times New Roman" w:hAnsi="Times New Roman" w:cs="Times New Roman"/>
+        </w:rPr>
+      </w:pPr>
+    </w:p>
+    <w:p>
+      <w:pPr>
+        <w:jc w:val="both"/>
+        <w:rPr>
+          <w:rFonts w:ascii="Times New Roman" w:hAnsi="Times New Roman" w:cs="Times New Roman"/>
+        </w:rPr>
+      </w:pPr>
+      <w:r>
+        <w:rPr>
+          <w:rFonts w:ascii="Times New Roman" w:hAnsi="Times New Roman" w:cs="Times New Roman"/>
+        </w:rPr>
         <w:t xml:space="preserve">All training and testing operations were run on MSU’s engineering computers, which have 20 available cores. </w:t>
       </w:r>
       <w:r>
@@ -1478,85 +3871,137 @@
         </w:rPr>
         <w:t xml:space="preserve">The </w:t>
       </w:r>
-      <w:proofErr w:type="spellStart"/>
-      <w:r>
-        <w:rPr>
-          <w:rFonts w:ascii="Times New Roman" w:hAnsi="Times New Roman" w:cs="Times New Roman"/>
-        </w:rPr>
-        <w:t>Matlab</w:t>
-      </w:r>
-      <w:proofErr w:type="spellEnd"/>
-      <w:r>
-        <w:rPr>
-          <w:rFonts w:ascii="Times New Roman" w:hAnsi="Times New Roman" w:cs="Times New Roman"/>
-        </w:rPr>
-        <w:t xml:space="preserve"> programs were written to take advantage of </w:t>
-      </w:r>
-      <w:proofErr w:type="spellStart"/>
-      <w:r>
-        <w:rPr>
-          <w:rFonts w:ascii="Times New Roman" w:hAnsi="Times New Roman" w:cs="Times New Roman"/>
-        </w:rPr>
-        <w:t>Matlab’s</w:t>
-      </w:r>
-      <w:proofErr w:type="spellEnd"/>
-      <w:r>
-        <w:rPr>
-          <w:rFonts w:ascii="Times New Roman" w:hAnsi="Times New Roman" w:cs="Times New Roman"/>
-        </w:rPr>
-        <w:t xml:space="preserve"> parallel processing toolbox, with the ability to process each image in parallel. </w:t>
-      </w:r>
-      <w:r>
-        <w:rPr>
-          <w:rFonts w:ascii="Times New Roman" w:hAnsi="Times New Roman" w:cs="Times New Roman"/>
-        </w:rPr>
-        <w:t xml:space="preserve">In regards to efficiency of the program, </w:t>
-      </w:r>
-      <w:r>
-        <w:rPr>
-          <w:rFonts w:ascii="Times New Roman" w:hAnsi="Times New Roman" w:cs="Times New Roman"/>
-        </w:rPr>
-        <w:t xml:space="preserve">the training program takes between 12 and 13 seconds to process </w:t>
-      </w:r>
-      <w:r>
-        <w:rPr>
-          <w:rFonts w:ascii="Times New Roman" w:hAnsi="Times New Roman" w:cs="Times New Roman"/>
-          <w:highlight w:val="yellow"/>
-        </w:rPr>
-        <w:t>___</w:t>
-      </w:r>
-      <w:r>
-        <w:rPr>
-          <w:rFonts w:ascii="Times New Roman" w:hAnsi="Times New Roman" w:cs="Times New Roman"/>
-        </w:rPr>
-        <w:t xml:space="preserve"> images. In order to classify the 261 images in the competition dataset, the test program runs for </w:t>
-      </w:r>
-      <w:r>
-        <w:rPr>
-          <w:rFonts w:ascii="Times New Roman" w:hAnsi="Times New Roman" w:cs="Times New Roman"/>
-          <w:highlight w:val="yellow"/>
-        </w:rPr>
-        <w:t>___</w:t>
-      </w:r>
-      <w:r>
-        <w:rPr>
-          <w:rFonts w:ascii="Times New Roman" w:hAnsi="Times New Roman" w:cs="Times New Roman"/>
-        </w:rPr>
-        <w:t xml:space="preserve">, where the ending time is considered to be the point at which all images have been classified, but the output has not yet been printed to the </w:t>
-      </w:r>
-      <w:proofErr w:type="spellStart"/>
-      <w:r>
-        <w:rPr>
-          <w:rFonts w:ascii="Times New Roman" w:hAnsi="Times New Roman" w:cs="Times New Roman"/>
-        </w:rPr>
-        <w:t>Matlab</w:t>
-      </w:r>
-      <w:proofErr w:type="spellEnd"/>
-      <w:r>
-        <w:rPr>
-          <w:rFonts w:ascii="Times New Roman" w:hAnsi="Times New Roman" w:cs="Times New Roman"/>
-        </w:rPr>
-        <w:t xml:space="preserve"> console. This results in an average of ___ seconds to process and classify each individual image.</w:t>
+      <w:r>
+        <w:rPr>
+          <w:rFonts w:ascii="Times New Roman" w:hAnsi="Times New Roman" w:cs="Times New Roman"/>
+        </w:rPr>
+        <w:t>programs were written to take advantage of Matlab’s p</w:t>
+      </w:r>
+      <w:r>
+        <w:rPr>
+          <w:rFonts w:ascii="Times New Roman" w:hAnsi="Times New Roman" w:cs="Times New Roman"/>
+        </w:rPr>
+        <w:t>arallel processing toolbox, using parallel for loops to process as many images</w:t>
+      </w:r>
+      <w:r>
+        <w:rPr>
+          <w:rFonts w:ascii="Times New Roman" w:hAnsi="Times New Roman" w:cs="Times New Roman"/>
+        </w:rPr>
+        <w:t xml:space="preserve"> in parallel</w:t>
+      </w:r>
+      <w:r>
+        <w:rPr>
+          <w:rFonts w:ascii="Times New Roman" w:hAnsi="Times New Roman" w:cs="Times New Roman"/>
+        </w:rPr>
+        <w:t xml:space="preserve"> as possible</w:t>
+      </w:r>
+      <w:r>
+        <w:rPr>
+          <w:rFonts w:ascii="Times New Roman" w:hAnsi="Times New Roman" w:cs="Times New Roman"/>
+        </w:rPr>
+        <w:t xml:space="preserve">. </w:t>
+      </w:r>
+      <w:r>
+        <w:rPr>
+          <w:rFonts w:ascii="Times New Roman" w:hAnsi="Times New Roman" w:cs="Times New Roman"/>
+        </w:rPr>
+        <w:t>In rega</w:t>
+      </w:r>
+      <w:r>
+        <w:rPr>
+          <w:rFonts w:ascii="Times New Roman" w:hAnsi="Times New Roman" w:cs="Times New Roman"/>
+        </w:rPr>
+        <w:t>rds to efficiency</w:t>
+      </w:r>
+      <w:r>
+        <w:rPr>
+          <w:rFonts w:ascii="Times New Roman" w:hAnsi="Times New Roman" w:cs="Times New Roman"/>
+        </w:rPr>
+        <w:t xml:space="preserve">, </w:t>
+      </w:r>
+      <w:r>
+        <w:rPr>
+          <w:rFonts w:ascii="Times New Roman" w:hAnsi="Times New Roman" w:cs="Times New Roman"/>
+        </w:rPr>
+        <w:t>the</w:t>
+      </w:r>
+      <w:r>
+        <w:rPr>
+          <w:rFonts w:ascii="Times New Roman" w:hAnsi="Times New Roman" w:cs="Times New Roman"/>
+        </w:rPr>
+        <w:t xml:space="preserve"> training program takes 13.14 </w:t>
+      </w:r>
+      <w:r>
+        <w:rPr>
+          <w:rFonts w:ascii="Times New Roman" w:hAnsi="Times New Roman" w:cs="Times New Roman"/>
+        </w:rPr>
+        <w:t>seconds to process</w:t>
+      </w:r>
+      <w:r>
+        <w:rPr>
+          <w:rFonts w:ascii="Times New Roman" w:hAnsi="Times New Roman" w:cs="Times New Roman"/>
+        </w:rPr>
+        <w:t xml:space="preserve"> the 297</w:t>
+      </w:r>
+      <w:r>
+        <w:rPr>
+          <w:rFonts w:ascii="Times New Roman" w:hAnsi="Times New Roman" w:cs="Times New Roman"/>
+        </w:rPr>
+        <w:t xml:space="preserve"> images</w:t>
+      </w:r>
+      <w:r>
+        <w:rPr>
+          <w:rFonts w:ascii="Times New Roman" w:hAnsi="Times New Roman" w:cs="Times New Roman"/>
+        </w:rPr>
+        <w:t xml:space="preserve"> and create the class data statistics needed by the testing program</w:t>
+      </w:r>
+      <w:r>
+        <w:rPr>
+          <w:rFonts w:ascii="Times New Roman" w:hAnsi="Times New Roman" w:cs="Times New Roman"/>
+        </w:rPr>
+        <w:t xml:space="preserve">. In order to classify the 261 images in the competition dataset, the test program runs for </w:t>
+      </w:r>
+      <w:r>
+        <w:rPr>
+          <w:rFonts w:ascii="Times New Roman" w:hAnsi="Times New Roman" w:cs="Times New Roman"/>
+        </w:rPr>
+        <w:t>13.94</w:t>
+      </w:r>
+      <w:r>
+        <w:rPr>
+          <w:rFonts w:ascii="Times New Roman" w:hAnsi="Times New Roman" w:cs="Times New Roman"/>
+        </w:rPr>
+        <w:t xml:space="preserve"> seconds</w:t>
+      </w:r>
+      <w:r>
+        <w:rPr>
+          <w:rFonts w:ascii="Times New Roman" w:hAnsi="Times New Roman" w:cs="Times New Roman"/>
+        </w:rPr>
+        <w:t>, where the ending time is considered to be the point at which all images have been classified, but the output has not yet been printed to the Matlab console. T</w:t>
+      </w:r>
+      <w:r>
+        <w:rPr>
+          <w:rFonts w:ascii="Times New Roman" w:hAnsi="Times New Roman" w:cs="Times New Roman"/>
+        </w:rPr>
+        <w:t xml:space="preserve">his results in an average of </w:t>
+      </w:r>
+      <w:r>
+        <w:rPr>
+          <w:rFonts w:ascii="Times New Roman" w:hAnsi="Times New Roman" w:cs="Times New Roman"/>
+        </w:rPr>
+        <w:t>0</w:t>
+      </w:r>
+      <w:r>
+        <w:rPr>
+          <w:rFonts w:ascii="Times New Roman" w:hAnsi="Times New Roman" w:cs="Times New Roman"/>
+        </w:rPr>
+        <w:t>.053</w:t>
+      </w:r>
+      <w:r>
+        <w:rPr>
+          <w:rFonts w:ascii="Times New Roman" w:hAnsi="Times New Roman" w:cs="Times New Roman"/>
+        </w:rPr>
+        <w:t xml:space="preserve"> seconds to process and classify each individual image.</w:t>
       </w:r>
     </w:p>
     <w:p>
@@ -1568,8 +4013,8 @@
           <w:rFonts w:ascii="Times New Roman" w:hAnsi="Times New Roman" w:cs="Times New Roman"/>
         </w:rPr>
       </w:pPr>
-      <w:bookmarkStart w:id="11" w:name="h.kfjprkeiwemy" w:colFirst="0" w:colLast="0"/>
-      <w:bookmarkEnd w:id="11"/>
+      <w:bookmarkStart w:id="10" w:name="h.kfjprkeiwemy" w:colFirst="0" w:colLast="0"/>
+      <w:bookmarkEnd w:id="10"/>
       <w:r>
         <w:rPr>
           <w:rFonts w:ascii="Times New Roman" w:hAnsi="Times New Roman" w:cs="Times New Roman"/>
@@ -1586,41 +4031,48 @@
           <w:rFonts w:ascii="Times New Roman" w:hAnsi="Times New Roman" w:cs="Times New Roman"/>
         </w:rPr>
       </w:pPr>
-      <w:bookmarkStart w:id="12" w:name="h.lz5eyjfmeeu9" w:colFirst="0" w:colLast="0"/>
+      <w:bookmarkStart w:id="11" w:name="h.lz5eyjfmeeu9" w:colFirst="0" w:colLast="0"/>
+      <w:bookmarkEnd w:id="11"/>
+      <w:r>
+        <w:rPr>
+          <w:rFonts w:ascii="Times New Roman" w:hAnsi="Times New Roman" w:cs="Times New Roman"/>
+        </w:rPr>
+        <w:t>Performance of the System</w:t>
+      </w:r>
+      <w:bookmarkStart w:id="12" w:name="_GoBack"/>
       <w:bookmarkEnd w:id="12"/>
-      <w:r>
-        <w:rPr>
-          <w:rFonts w:ascii="Times New Roman" w:hAnsi="Times New Roman" w:cs="Times New Roman"/>
-        </w:rPr>
-        <w:t>Performance of the System</w:t>
-      </w:r>
-    </w:p>
-    <w:p>
-      <w:pPr>
-        <w:jc w:val="both"/>
-        <w:rPr>
-          <w:rFonts w:ascii="Times New Roman" w:hAnsi="Times New Roman" w:cs="Times New Roman"/>
-        </w:rPr>
-      </w:pPr>
-      <w:r>
-        <w:rPr>
-          <w:rFonts w:ascii="Times New Roman" w:hAnsi="Times New Roman" w:cs="Times New Roman"/>
-        </w:rPr>
-        <w:t xml:space="preserve">Although our system performed fairly well with the collected image database, as with any system, there are several limitations and areas for improvement that have been identified by the team. One such limitation of the system is that because the features should only be evaluated for the food region as opposed to the entire image (which may contain a complicated background), the performance of all of the feature types discussed above in the report depends on the foreground detection mechanism. In cases where the </w:t>
-      </w:r>
-      <w:proofErr w:type="spellStart"/>
-      <w:r>
-        <w:rPr>
-          <w:rFonts w:ascii="Times New Roman" w:hAnsi="Times New Roman" w:cs="Times New Roman"/>
-        </w:rPr>
-        <w:t>the</w:t>
-      </w:r>
-      <w:proofErr w:type="spellEnd"/>
-      <w:r>
-        <w:rPr>
-          <w:rFonts w:ascii="Times New Roman" w:hAnsi="Times New Roman" w:cs="Times New Roman"/>
-        </w:rPr>
-        <w:t xml:space="preserve"> foreground mechanism did not perform well, shape was the most impacted feature type (i.e. if the mechanism detects the plate that pasta is sitting on as opposed to the individual pasta shapes). Manually reviewing the image database reveals that a good shape classifier would have been a good secondary feature type to color and thus the limited ability of this feature was detrimental to the performance of the system.</w:t>
+    </w:p>
+    <w:p>
+      <w:pPr>
+        <w:jc w:val="both"/>
+        <w:rPr>
+          <w:rFonts w:ascii="Times New Roman" w:hAnsi="Times New Roman" w:cs="Times New Roman"/>
+        </w:rPr>
+      </w:pPr>
+      <w:r>
+        <w:rPr>
+          <w:rFonts w:ascii="Times New Roman" w:hAnsi="Times New Roman" w:cs="Times New Roman"/>
+        </w:rPr>
+        <w:t>Although our system performed fairly well with the collected image database, as with any system, there are several limitations and areas for improvement that have been identified by the team. One such limitation of the system is that because the features should only be evaluated for the food region as opposed to the entire image (which may contain a complicated background), the performance of all of the feature types discussed above in the report depends on the foreground detection me</w:t>
+      </w:r>
+      <w:r>
+        <w:rPr>
+          <w:rFonts w:ascii="Times New Roman" w:hAnsi="Times New Roman" w:cs="Times New Roman"/>
+        </w:rPr>
+        <w:t xml:space="preserve">chanism. In cases where the </w:t>
+      </w:r>
+      <w:r>
+        <w:rPr>
+          <w:rFonts w:ascii="Times New Roman" w:hAnsi="Times New Roman" w:cs="Times New Roman"/>
+        </w:rPr>
+        <w:t xml:space="preserve">foreground mechanism did not perform well, shape was the most impacted feature type (i.e. if </w:t>
+      </w:r>
+      <w:r>
+        <w:rPr>
+          <w:rFonts w:ascii="Times New Roman" w:hAnsi="Times New Roman" w:cs="Times New Roman"/>
+        </w:rPr>
+        <w:lastRenderedPageBreak/>
+        <w:t>the mechanism detects the plate that pasta is sitting on as opposed to the individual pasta shapes). Manually reviewing the image database reveals that a good shape classifier would have been a good secondary feature type to color and thus the limited ability of this feature was detrimental to the performance of the system.</w:t>
       </w:r>
     </w:p>
     <w:p>
@@ -1664,50 +4116,29 @@
         <w:rPr>
           <w:rFonts w:ascii="Times New Roman" w:hAnsi="Times New Roman" w:cs="Times New Roman"/>
         </w:rPr>
-        <w:t xml:space="preserve">In terms of potential modifications to the system, the classification system has some room for improvement. As alluded to above, one limitation of the chosen classification system is that the same feature types and respective weights are used in all classification decisions. Instead, learning a decision tree-type classifier may be useful. This type of classifier uses only the features necessary to classify an image and can use different weights/threshold values between classes in different situations. For example, if the food is green, the tree may use shape as the next feature to distinguish between an apple, broccoli, and salad. But if the </w:t>
-      </w:r>
-      <w:proofErr w:type="spellStart"/>
-      <w:r>
-        <w:rPr>
-          <w:rFonts w:ascii="Times New Roman" w:hAnsi="Times New Roman" w:cs="Times New Roman"/>
-        </w:rPr>
-        <w:t>the</w:t>
-      </w:r>
-      <w:proofErr w:type="spellEnd"/>
-      <w:r>
-        <w:rPr>
-          <w:rFonts w:ascii="Times New Roman" w:hAnsi="Times New Roman" w:cs="Times New Roman"/>
-        </w:rPr>
-        <w:t xml:space="preserve"> food is red, texture may be used to distinguish between strawberries, apples, and tomatoes.</w:t>
-      </w:r>
-    </w:p>
-    <w:p>
-      <w:pPr>
-        <w:jc w:val="both"/>
-        <w:rPr>
-          <w:rFonts w:ascii="Times New Roman" w:hAnsi="Times New Roman" w:cs="Times New Roman"/>
-        </w:rPr>
-      </w:pPr>
-    </w:p>
-    <w:p>
-      <w:pPr>
-        <w:jc w:val="both"/>
-        <w:rPr>
-          <w:rFonts w:ascii="Times New Roman" w:hAnsi="Times New Roman" w:cs="Times New Roman"/>
-        </w:rPr>
-      </w:pPr>
-      <w:r>
-        <w:rPr>
-          <w:rFonts w:ascii="Times New Roman" w:hAnsi="Times New Roman" w:cs="Times New Roman"/>
-        </w:rPr>
-        <w:t xml:space="preserve">In addition, the ability to reject images of an unknown/unlearned class can be added to the system to make it an open-set, rather than closed-set recognition system. For the scope of this project, this was not necessary due to the assumption that all images belong to one of the 14 specified classes, but would be a useful feature for the system nonetheless. Under the current classification system, a reject class would be </w:t>
-      </w:r>
-      <w:r>
-        <w:rPr>
-          <w:rFonts w:ascii="Times New Roman" w:hAnsi="Times New Roman" w:cs="Times New Roman"/>
-        </w:rPr>
-        <w:lastRenderedPageBreak/>
-        <w:t>composed of images that do not belong to any class based on the distance of the feature vector to the mean of every class of images; the threshold to determine the maximum distance from the mean of any class would need to be experimentally determined.</w:t>
+        <w:t>In terms of potential modifications to the system, the classification system has some room for improvement. As alluded to above, one limitation of the chosen classification system is that the same feature types and respective weights are used in all classification decisions. Instead, learning a decision tree-type classifier may be useful. This type of classifier uses only the features necessary to classify an image and can use different weights/threshold values between classes in different situations. For example, if the food is green, the tree may use shape as the next feature to distinguish between an apple, broccoli, and salad. But if the food is red, texture may be used to distinguish between strawberries, apples, and tomatoes.</w:t>
+      </w:r>
+    </w:p>
+    <w:p>
+      <w:pPr>
+        <w:jc w:val="both"/>
+        <w:rPr>
+          <w:rFonts w:ascii="Times New Roman" w:hAnsi="Times New Roman" w:cs="Times New Roman"/>
+        </w:rPr>
+      </w:pPr>
+    </w:p>
+    <w:p>
+      <w:pPr>
+        <w:jc w:val="both"/>
+        <w:rPr>
+          <w:rFonts w:ascii="Times New Roman" w:hAnsi="Times New Roman" w:cs="Times New Roman"/>
+        </w:rPr>
+      </w:pPr>
+      <w:r>
+        <w:rPr>
+          <w:rFonts w:ascii="Times New Roman" w:hAnsi="Times New Roman" w:cs="Times New Roman"/>
+        </w:rPr>
+        <w:t>In addition, the ability to reject images of an unknown/unlearned class can be added to the system to make it an open-set, rather than closed-set recognition system. For the scope of this project, this was not necessary due to the assumption that all images belong to one of the 14 specified classes, but would be a useful feature for the system nonetheless. Under the current classification system, a reject class would be composed of images that do not belong to any class based on the distance of the feature vector to the mean of every class of images; the threshold to determine the maximum distance from the mean of any class would need to be experimentally determined.</w:t>
       </w:r>
     </w:p>
     <w:p>
@@ -2329,7 +4760,6 @@
   <w:style w:type="character" w:default="1" w:styleId="DefaultParagraphFont">
     <w:name w:val="Default Paragraph Font"/>
     <w:uiPriority w:val="1"/>
-    <w:semiHidden/>
     <w:unhideWhenUsed/>
   </w:style>
   <w:style w:type="table" w:default="1" w:styleId="TableNormal">

</xml_diff>